<commit_message>
add a model prototype
</commit_message>
<xml_diff>
--- a/article-2/article-2.docx
+++ b/article-2/article-2.docx
@@ -109,27 +109,7 @@
           <w:szCs w:val="24"/>
           <w:lang w:val="en-GB"/>
         </w:rPr>
-        <w:t xml:space="preserve">, </w:t>
-      </w:r>
-      <w:proofErr w:type="spellStart"/>
-      <w:r>
-        <w:rPr>
-          <w:rFonts w:cstheme="minorHAnsi"/>
-          <w:sz w:val="24"/>
-          <w:szCs w:val="24"/>
-          <w:lang w:val="en-GB"/>
-        </w:rPr>
-        <w:t>Idah</w:t>
-      </w:r>
-      <w:proofErr w:type="spellEnd"/>
-      <w:r>
-        <w:rPr>
-          <w:rFonts w:cstheme="minorHAnsi"/>
-          <w:sz w:val="24"/>
-          <w:szCs w:val="24"/>
-          <w:lang w:val="en-GB"/>
-        </w:rPr>
-        <w:t xml:space="preserve"> Kinya</w:t>
+        <w:t>, Idah Kinya</w:t>
       </w:r>
       <w:r>
         <w:rPr>
@@ -328,21 +308,12 @@
         </w:rPr>
         <w:t xml:space="preserve"> Amsterdam Institute for Global Health and Development, </w:t>
       </w:r>
-      <w:proofErr w:type="spellStart"/>
       <w:r>
         <w:rPr>
           <w:rFonts w:asciiTheme="minorHAnsi" w:hAnsiTheme="minorHAnsi" w:cstheme="minorHAnsi"/>
           <w:lang w:val="en-GB"/>
         </w:rPr>
-        <w:t>Paasheuvelweg</w:t>
-      </w:r>
-      <w:proofErr w:type="spellEnd"/>
-      <w:r>
-        <w:rPr>
-          <w:rFonts w:asciiTheme="minorHAnsi" w:hAnsiTheme="minorHAnsi" w:cstheme="minorHAnsi"/>
-          <w:lang w:val="en-GB"/>
-        </w:rPr>
-        <w:t xml:space="preserve"> 25, </w:t>
+        <w:t xml:space="preserve">Paasheuvelweg 25, </w:t>
       </w:r>
       <w:r>
         <w:rPr>
@@ -453,9 +424,8 @@
           <w:szCs w:val="24"/>
           <w:lang w:val="en-GB"/>
         </w:rPr>
-        <w:t xml:space="preserve"> National Institute for Public Health and the Environment (RIVM), </w:t>
-      </w:r>
-      <w:proofErr w:type="spellStart"/>
+        <w:t xml:space="preserve"> National Institute for Public Health and the Environment (RIVM), Center for Infectious Disease Control, </w:t>
+      </w:r>
       <w:r>
         <w:rPr>
           <w:rFonts w:cstheme="minorHAnsi"/>
@@ -463,9 +433,8 @@
           <w:szCs w:val="24"/>
           <w:lang w:val="en-GB"/>
         </w:rPr>
-        <w:t>Center</w:t>
-      </w:r>
-      <w:proofErr w:type="spellEnd"/>
+        <w:t xml:space="preserve">Antonie van Leeuwenhoeklaan 9, </w:t>
+      </w:r>
       <w:r>
         <w:rPr>
           <w:rFonts w:cstheme="minorHAnsi"/>
@@ -473,9 +442,8 @@
           <w:szCs w:val="24"/>
           <w:lang w:val="en-GB"/>
         </w:rPr>
-        <w:t xml:space="preserve"> for Infectious Disease Control, </w:t>
-      </w:r>
-      <w:proofErr w:type="spellStart"/>
+        <w:t xml:space="preserve">3721 MA </w:t>
+      </w:r>
       <w:r>
         <w:rPr>
           <w:rFonts w:cstheme="minorHAnsi"/>
@@ -483,66 +451,7 @@
           <w:szCs w:val="24"/>
           <w:lang w:val="en-GB"/>
         </w:rPr>
-        <w:t>Antonie</w:t>
-      </w:r>
-      <w:proofErr w:type="spellEnd"/>
-      <w:r>
-        <w:rPr>
-          <w:rFonts w:cstheme="minorHAnsi"/>
-          <w:sz w:val="24"/>
-          <w:szCs w:val="24"/>
-          <w:lang w:val="en-GB"/>
-        </w:rPr>
-        <w:t xml:space="preserve"> van </w:t>
-      </w:r>
-      <w:proofErr w:type="spellStart"/>
-      <w:r>
-        <w:rPr>
-          <w:rFonts w:cstheme="minorHAnsi"/>
-          <w:sz w:val="24"/>
-          <w:szCs w:val="24"/>
-          <w:lang w:val="en-GB"/>
-        </w:rPr>
-        <w:t>Leeuwenhoeklaan</w:t>
-      </w:r>
-      <w:proofErr w:type="spellEnd"/>
-      <w:r>
-        <w:rPr>
-          <w:rFonts w:cstheme="minorHAnsi"/>
-          <w:sz w:val="24"/>
-          <w:szCs w:val="24"/>
-          <w:lang w:val="en-GB"/>
-        </w:rPr>
-        <w:t xml:space="preserve"> 9, </w:t>
-      </w:r>
-      <w:r>
-        <w:rPr>
-          <w:rFonts w:cstheme="minorHAnsi"/>
-          <w:sz w:val="24"/>
-          <w:szCs w:val="24"/>
-          <w:lang w:val="en-GB"/>
-        </w:rPr>
-        <w:t xml:space="preserve">3721 MA </w:t>
-      </w:r>
-      <w:proofErr w:type="spellStart"/>
-      <w:r>
-        <w:rPr>
-          <w:rFonts w:cstheme="minorHAnsi"/>
-          <w:sz w:val="24"/>
-          <w:szCs w:val="24"/>
-          <w:lang w:val="en-GB"/>
-        </w:rPr>
-        <w:t>Bilthoven</w:t>
-      </w:r>
-      <w:proofErr w:type="spellEnd"/>
-      <w:r>
-        <w:rPr>
-          <w:rFonts w:cstheme="minorHAnsi"/>
-          <w:sz w:val="24"/>
-          <w:szCs w:val="24"/>
-          <w:lang w:val="en-GB"/>
-        </w:rPr>
-        <w:t xml:space="preserve">, </w:t>
+        <w:t xml:space="preserve">Bilthoven, </w:t>
       </w:r>
       <w:r>
         <w:rPr>
@@ -657,9 +566,8 @@
           <w:shd w:val="clear" w:color="auto" w:fill="FFFFFF"/>
           <w:lang w:val="en-GB"/>
         </w:rPr>
-        <w:t xml:space="preserve"> African Population and Health Research </w:t>
-      </w:r>
-      <w:proofErr w:type="spellStart"/>
+        <w:t xml:space="preserve"> African Population and Health Research Center, </w:t>
+      </w:r>
       <w:r>
         <w:rPr>
           <w:rFonts w:cstheme="minorHAnsi"/>
@@ -668,50 +576,7 @@
           <w:shd w:val="clear" w:color="auto" w:fill="FFFFFF"/>
           <w:lang w:val="en-GB"/>
         </w:rPr>
-        <w:t>Center</w:t>
-      </w:r>
-      <w:proofErr w:type="spellEnd"/>
-      <w:r>
-        <w:rPr>
-          <w:rFonts w:cstheme="minorHAnsi"/>
-          <w:sz w:val="24"/>
-          <w:szCs w:val="24"/>
-          <w:shd w:val="clear" w:color="auto" w:fill="FFFFFF"/>
-          <w:lang w:val="en-GB"/>
-        </w:rPr>
-        <w:t xml:space="preserve">, </w:t>
-      </w:r>
-      <w:r>
-        <w:rPr>
-          <w:rFonts w:cstheme="minorHAnsi"/>
-          <w:sz w:val="24"/>
-          <w:szCs w:val="24"/>
-          <w:shd w:val="clear" w:color="auto" w:fill="FFFFFF"/>
-          <w:lang w:val="en-GB"/>
-        </w:rPr>
-        <w:t xml:space="preserve">APHRC Campus, 2nd Floor, Manga Close, Off </w:t>
-      </w:r>
-      <w:proofErr w:type="spellStart"/>
-      <w:r>
-        <w:rPr>
-          <w:rFonts w:cstheme="minorHAnsi"/>
-          <w:sz w:val="24"/>
-          <w:szCs w:val="24"/>
-          <w:shd w:val="clear" w:color="auto" w:fill="FFFFFF"/>
-          <w:lang w:val="en-GB"/>
-        </w:rPr>
-        <w:t>Kirawa</w:t>
-      </w:r>
-      <w:proofErr w:type="spellEnd"/>
-      <w:r>
-        <w:rPr>
-          <w:rFonts w:cstheme="minorHAnsi"/>
-          <w:sz w:val="24"/>
-          <w:szCs w:val="24"/>
-          <w:shd w:val="clear" w:color="auto" w:fill="FFFFFF"/>
-          <w:lang w:val="en-GB"/>
-        </w:rPr>
-        <w:t xml:space="preserve"> Road, Nairobi, Kenya</w:t>
+        <w:t>APHRC Campus, 2nd Floor, Manga Close, Off Kirawa Road, Nairobi, Kenya</w:t>
       </w:r>
       <w:r>
         <w:rPr>
@@ -757,29 +622,7 @@
           <w:shd w:val="clear" w:color="auto" w:fill="FFFFFF"/>
           <w:lang w:val="en-GB"/>
         </w:rPr>
-        <w:t xml:space="preserve"> Department of Medical Microbiology, Academic Medical </w:t>
-      </w:r>
-      <w:proofErr w:type="spellStart"/>
-      <w:r>
-        <w:rPr>
-          <w:rFonts w:cstheme="minorHAnsi"/>
-          <w:sz w:val="24"/>
-          <w:szCs w:val="24"/>
-          <w:shd w:val="clear" w:color="auto" w:fill="FFFFFF"/>
-          <w:lang w:val="en-GB"/>
-        </w:rPr>
-        <w:t>Center</w:t>
-      </w:r>
-      <w:proofErr w:type="spellEnd"/>
-      <w:r>
-        <w:rPr>
-          <w:rFonts w:cstheme="minorHAnsi"/>
-          <w:sz w:val="24"/>
-          <w:szCs w:val="24"/>
-          <w:shd w:val="clear" w:color="auto" w:fill="FFFFFF"/>
-          <w:lang w:val="en-GB"/>
-        </w:rPr>
-        <w:t xml:space="preserve">, University of Amsterdam, </w:t>
+        <w:t xml:space="preserve"> Department of Medical Microbiology, Academic Medical Center, University of Amsterdam, </w:t>
       </w:r>
       <w:r>
         <w:rPr>
@@ -917,23 +760,7 @@
           <w:rFonts w:asciiTheme="minorHAnsi" w:hAnsiTheme="minorHAnsi" w:cstheme="minorHAnsi"/>
           <w:lang w:val="en-GB"/>
         </w:rPr>
-        <w:t xml:space="preserve">Amsterdam Institute for Global Health and Development, </w:t>
-      </w:r>
-      <w:proofErr w:type="spellStart"/>
-      <w:r>
-        <w:rPr>
-          <w:rFonts w:asciiTheme="minorHAnsi" w:hAnsiTheme="minorHAnsi" w:cstheme="minorHAnsi"/>
-          <w:lang w:val="en-GB"/>
-        </w:rPr>
-        <w:t>Paasheuvelweg</w:t>
-      </w:r>
-      <w:proofErr w:type="spellEnd"/>
-      <w:r>
-        <w:rPr>
-          <w:rFonts w:asciiTheme="minorHAnsi" w:hAnsiTheme="minorHAnsi" w:cstheme="minorHAnsi"/>
-          <w:lang w:val="en-GB"/>
-        </w:rPr>
-        <w:t xml:space="preserve"> 25, 1105 BP Amsterdam, The Netherlands. </w:t>
+        <w:t xml:space="preserve">Amsterdam Institute for Global Health and Development, Paasheuvelweg 25, 1105 BP Amsterdam, The Netherlands. </w:t>
       </w:r>
       <w:hyperlink r:id="rId5" w:history="1">
         <w:r>
@@ -1658,7 +1485,7 @@
           <w:szCs w:val="24"/>
           <w:lang w:val="en-GB"/>
         </w:rPr>
-        <w:instrText xml:space="preserve"> ADDIN ZOTERO_ITEM CSL_CITATION {"citationID":"izuG7CHG","properties":{"formattedCitation":"\\super 2\\nosupersub{}","plainCitation":"2","noteIndex":0},"citationItems":[{"id":7224,"uris":["http://zotero.org/users/3111854/items/LEQNVFEG"],"itemData":{"id":7224,"type":"article-journal","abstract":"Vaccines reduce the risk of developing COVID-19 — but studies disagree on their protective effect against long COVID.","container-title":"Nature","DOI":"10.1038/d41586-021-03495-2","issue":"7886","language":"en","note":"Bandiera_abtest: a\nCg_type: News Feature\nnumber: 7886\npublisher: Nature Publishing Group\nSubject_term: SARS-CoV-2, Infection, Vaccines","page":"546-548","source":"www.nature.com","title":"Do vaccines protect against long COVID? What the data say","title-short":"Do vaccines protect against long COVID?","volume":"599","author":[{"family":"Ledford","given":"Heidi"}],"issued":{"date-parts":[["2021",11,23]]}}}],"schema":"https://github.com/citation-style-language/schema/raw/master/csl-citation.json"} </w:instrText>
+        <w:instrText xml:space="preserve"> ADDIN ZOTERO_ITEM CSL_CITATION {"citationID":"izuG7CHG","properties":{"formattedCitation":"\\super 2\\nosupersub{}","plainCitation":"2","noteIndex":0},"citationItems":[{"id":7224,"uris":["http://zotero.org/users/3111854/items/LEQNVFEG"],"itemData":{"id":7224,"type":"article-journal","abstract":"Vaccines reduce the risk of developing COVID-19 — but studies disagree on their protective effect against long COVID.","container-title":"Nature","DOI":"10.1038/d41586-021-03495-2","issue":"7886","language":"en","license":"2021 Nature","note":"Bandiera_abtest: a\nCg_type: News Feature\nnumber: 7886\npublisher: Nature Publishing Group\nSubject_term: SARS-CoV-2, Infection, Vaccines","page":"546-548","source":"www.nature.com","title":"Do vaccines protect against long COVID? What the data say","title-short":"Do vaccines protect against long COVID?","volume":"599","author":[{"family":"Ledford","given":"Heidi"}],"issued":{"date-parts":[["2021",11,23]]}}}],"schema":"https://github.com/citation-style-language/schema/raw/master/csl-citation.json"} </w:instrText>
       </w:r>
       <w:r>
         <w:rPr>
@@ -1715,7 +1542,7 @@
           <w:sz w:val="24"/>
           <w:szCs w:val="24"/>
         </w:rPr>
-        <w:instrText xml:space="preserve"> ADDIN ZOTERO_ITEM CSL_CITATION {"citationID":"PimY8zJk","properties":{"formattedCitation":"\\super 3\\uc0\\u8211{}8\\nosupersub{}","plainCitation":"3–8","noteIndex":0},"citationItems":[{"id":7185,"uris":["http://zotero.org/users/3111854/items/W3JB3NA2"],"itemData":{"id":7185,"type":"article-journal","abstract":"Since its emergence in Wuhan, China, covid-19 has spread and had a profound effect on the lives and health of people around the globe. As of 4 July 2021, more than 183 million confirmed cases of covid-19 had been recorded worldwide, and 3.97 million deaths. Recent evidence has shown that a range of persistent symptoms can remain long after the acute SARS-CoV-2 infection, and this condition is now coined long covid by recognized research institutes. Studies have shown that long covid can affect the whole spectrum of people with covid-19, from those with very mild acute disease to the most severe forms. Like acute covid-19, long covid can involve multiple organs and can affect many systems including, but not limited to, the respiratory, cardiovascular, neurological, gastrointestinal, and musculoskeletal systems. The symptoms of long covid include fatigue, dyspnea, cardiac abnormalities, cognitive impairment, sleep disturbances, symptoms of posttraumatic stress disorder, muscle pain, concentration problems, and headache. This review summarizes studies of the long term effects of covid-19 in hospitalized and non-hospitalized patients and describes the persistent symptoms they endure. Risk factors for acute covid-19 and long covid and possible therapeutic options are also discussed.","container-title":"BMJ","DOI":"10.1136/bmj.n1648","ISSN":"1756-1833","journalAbbreviation":"BMJ","language":"en","page":"n1648","source":"DOI.org (Crossref)","title":"Long covid—mechanisms, risk factors, and management","author":[{"family":"Crook","given":"Harry"},{"family":"Raza","given":"Sanara"},{"family":"Nowell","given":"Joseph"},{"family":"Young","given":"Megan"},{"family":"Edison","given":"Paul"}],"issued":{"date-parts":[["2021",7,26]]}}},{"id":7194,"uris":["http://zotero.org/users/3111854/items/NSI7UD9F"],"itemData":{"id":7194,"type":"article-journal","abstract":"Emerging data suggest that the effects of infection with SARS-CoV-2 are far reaching extending beyond those with severe acute disease. Specifically, the presence of persistent symptoms after apparent resolution from COVID-19 have frequently been reported throughout the pandemic by individuals labeled as “long-haulers”. The purpose of this study was to assess for symptoms at days 0–10 and 61+ among subjects with PCR-confirmed SARS-CoV-2 infection. The University of California COvid Research Data Set (UC CORDS) was used to identify 1407 records that met inclusion criteria. Symptoms attributable to COVID-19 were extracted from the electronic health record. Symptoms reported over the previous year prior to COVID-19 were excluded, using nonnegative matrix factorization (NMF) followed by graph lasso to assess relationships between symptoms. A model was developed predictive for becoming a long-hauler based on symptoms. 27% reported persistent symptoms after 60 days. Women were more likely to become long-haulers, and all age groups were represented with those aged 50 ± 20 years comprising 72% of cases. Presenting symptoms included palpitations, chronic rhinitis, dysgeusia, chills, insomnia, hyperhidrosis, anxiety, sore throat, and headache among others. We identified 5 symptom clusters at day 61+: chest pain-cough, dyspnea-cough, anxiety-tachycardia, abdominal pain-nausea, and low back pain-joint pain. Long-haulers represent a very significant public health concern, and there are no guidelines to address their diagnosis and management. Additional studies are urgently needed that focus on the physical, mental, and emotional impact of long-term COVID-19 survivors who become long-haulers.","container-title":"medRxiv","DOI":"10.1101/2021.03.03.21252086","journalAbbreviation":"medRxiv","note":"PMID: 33688670\nPMCID: PMC7941647","page":"2021.03.03.21252086","source":"PubMed Central","title":"COVID Symptoms, Symptom Clusters, and Predictors for Becoming a Long-Hauler: Looking for Clarity in the Haze of the Pandemic","title-short":"COVID Symptoms, Symptom Clusters, and Predictors for Becoming a Long-Hauler","author":[{"family":"Huang","given":"Yong"},{"family":"Pinto","given":"Melissa D."},{"family":"Borelli","given":"Jessica L."},{"family":"Mehrabadi","given":"Milad Asgari"},{"family":"Abrihim","given":"Heather"},{"family":"Dutt","given":"Nikil"},{"family":"Lambert","given":"Natalie"},{"family":"Nurmi","given":"Erika L."},{"family":"Chakraborty","given":"Rana"},{"family":"Rahmani","given":"Amir M."},{"family":"Downs","given":"Charles A."}],"issued":{"date-parts":[["2021",3,5]]}}},{"id":7219,"uris":["http://zotero.org/users/3111854/items/XGL2M4PG"],"itemData":{"id":7219,"type":"webpage","abstract":"Download PDF A dynamic review of the evidence around ongoing Covid19 (often called Long Covid). You can also download this review as a PDF. Executive summary NIHR Centre for Engagement and Dissemination What are we aiming to achieve with our Living with Covid19 reviews? Framing the evidence What is ‘Long Covid’? How many people who ...","container-title":"NIHR Evidence","language":"en-GB","note":"DOI: 10.3310/themedreview_45225","title":"Living with Covid19 – Second review","URL":"https://evidence.nihr.ac.uk/themedreview/living-with-covid19-second-review/","author":[{"family":"NIHR","given":""}],"accessed":{"date-parts":[["2022",2,5]]},"issued":{"date-parts":[["2021",3,16]]}}},{"id":7242,"uris":["http://zotero.org/users/3111854/items/Q4K6KUMS"],"itemData":{"id":7242,"type":"article-journal","abstract":"Reports of long-lasting coronavirus disease 2019 (COVID-19) symptoms, the so-called ‘long COVID’, are rising but little is known about prevalence, risk factors or whether it is possible to predict a protracted course early in the disease. We analyzed data from 4,182 incident cases of COVID-19 in which individuals self-reported their symptoms prospectively in the COVID Symptom Study app1. A total of 558 (13.3%) participants reported symptoms lasting ≥28 days, 189 (4.5%) for ≥8 weeks and 95 (2.3%) for ≥12 weeks. Long COVID was characterized by symptoms of fatigue, headache, dyspnea and anosmia and was more likely with increasing age and body mass index and female sex. Experiencing more than five symptoms during the first week of illness was associated with long COVID (odds ratio = 3.53 (2.76–4.50)). A simple model to distinguish between short COVID and long COVID at 7 days (total sample size, n = 2,149) showed an area under the curve of the receiver operating characteristic curve of 76%, with replication in an independent sample of 2,472 individuals who were positive for severe acute respiratory syndrome coronavirus 2. This model could be used to identify individuals at risk of long COVID for trials of prevention or treatment and to plan education and rehabilitation services.","container-title":"Nature Medicine","DOI":"10.1038/s41591-021-01292-y","ISSN":"1546-170X","issue":"4","journalAbbreviation":"Nat Med","language":"en","note":"number: 4\npublisher: Nature Publishing Group","page":"626-631","source":"www.nature.com","title":"Attributes and predictors of long COVID","volume":"27","author":[{"family":"Sudre","given":"Carole H."},{"family":"Murray","given":"Benjamin"},{"family":"Varsavsky","given":"Thomas"},{"family":"Graham","given":"Mark S."},{"family":"Penfold","given":"Rose S."},{"family":"Bowyer","given":"Ruth C."},{"family":"Pujol","given":"Joan Capdevila"},{"family":"Klaser","given":"Kerstin"},{"family":"Antonelli","given":"Michela"},{"family":"Canas","given":"Liane S."},{"family":"Molteni","given":"Erika"},{"family":"Modat","given":"Marc"},{"family":"Jorge Cardoso","given":"M."},{"family":"May","given":"Anna"},{"family":"Ganesh","given":"Sajaysurya"},{"family":"Davies","given":"Richard"},{"family":"Nguyen","given":"Long H."},{"family":"Drew","given":"David A."},{"family":"Astley","given":"Christina M."},{"family":"Joshi","given":"Amit D."},{"family":"Merino","given":"Jordi"},{"family":"Tsereteli","given":"Neli"},{"family":"Fall","given":"Tove"},{"family":"Gomez","given":"Maria F."},{"family":"Duncan","given":"Emma L."},{"family":"Menni","given":"Cristina"},{"family":"Williams","given":"Frances M. K."},{"family":"Franks","given":"Paul W."},{"family":"Chan","given":"Andrew T."},{"family":"Wolf","given":"Jonathan"},{"family":"Ourselin","given":"Sebastien"},{"family":"Spector","given":"Tim"},{"family":"Steves","given":"Claire J."}],"issued":{"date-parts":[["2021",4]]}}},{"id":7875,"uris":["http://zotero.org/users/3111854/items/SCDW3YQP"],"itemData":{"id":7875,"type":"article-journal","abstract":"Background While it is now apparent clinical sequelae (long COVID) may persist after acute COVID-19, their nature, frequency and aetiology are poorly characterised. This study aims to regularly synthesise evidence on long COVID characteristics, to help inform clinical management, rehabilitation strategies and interventional studies to improve long-term outcomes.\nMethods A living systematic review. Medline, CINAHL (EBSCO), Global Health (Ovid), WHO Global Research on COVID-19 database, LitCovid and Google Scholar were searched till 17 March 2021. Studies including at least 100 people with confirmed or clinically suspected COVID-19 at 12 weeks or more post onset were included. Risk of bias was assessed using the tool produced by Hoy et al. Results were analysed using descriptive statistics and meta-analyses to estimate prevalence.\nResults A total of 39 studies were included: 32 cohort, 6 cross-sectional and 1 case–control. Most showed high or moderate risk of bias. None were set in low-income countries and few included children. Studies reported on 10 951 people (48% female) in 12 countries. Most included previously hospitalised people (78%, 8520/10 951). The longest mean follow-up time was 221.7 (SD: 10.9) days post COVID-19 onset. Over 60 physical and psychological signs and symptoms with wide prevalence were reported, most commonly weakness (41%; 95% CI 25% to 59%), general malaise (33%; 95% CI 15% to 57%), fatigue (31%; 95% CI 24% to 39%), concentration impairment (26%; 95% CI 21% to 32%) and breathlessness (25%; 95% CI 18% to 34%). 37% (95% CI 18% to 60%) of patients reported reduced quality of life; 26% (10/39) of studies presented evidence of reduced pulmonary function.\nConclusion Long COVID is a complex condition with prolonged heterogeneous symptoms. The nature of studies precludes a precise case definition or risk evaluation. There is an urgent need for prospective, robust, standardised, controlled studies into aetiology, risk factors and biomarkers to characterise long COVID in different at-risk populations and settings.\nPROSPERO registration number CRD42020211131.","container-title":"BMJ Global Health","DOI":"10.1136/bmjgh-2021-005427","ISSN":"2059-7908","issue":"9","language":"en","note":"publisher: BMJ Specialist Journals\nsection: Original research\nPMID: 34580069","page":"e005427","source":"gh.bmj.com","title":"Characterising long COVID: a living systematic review","title-short":"Characterising long COVID","volume":"6","author":[{"family":"Michelen","given":"Melina"},{"family":"Manoharan","given":"Lakshmi"},{"family":"Elkheir","given":"Natalie"},{"family":"Cheng","given":"Vincent"},{"family":"Dagens","given":"Andrew"},{"family":"Hastie","given":"Claire"},{"family":"O'Hara","given":"Margaret"},{"family":"Suett","given":"Jake"},{"family":"Dahmash","given":"Dania"},{"family":"Bugaeva","given":"Polina"},{"family":"Rigby","given":"Ishmeala"},{"family":"Munblit","given":"Daniel"},{"family":"Harriss","given":"Eli"},{"family":"Burls","given":"Amanda"},{"family":"Foote","given":"Carole"},{"family":"Scott","given":"Janet"},{"family":"Carson","given":"Gail"},{"family":"Olliaro","given":"Piero"},{"family":"Sigfrid","given":"Louise"},{"family":"Stavropoulou","given":"Charitini"}],"issued":{"date-parts":[["2021",9,1]]}}},{"id":7826,"uris":["http://zotero.org/users/3111854/items/SAFPX53P"],"itemData":{"id":7826,"type":"article-journal","container-title":"The Lancet Respiratory Medicine","DOI":"10.1016/S2213-2600(22)00135-7","ISSN":"2213-2600, 2213-2619","issue":"0","journalAbbreviation":"The Lancet Respiratory Medicine","language":"English","note":"publisher: Elsevier","source":"www.thelancet.com","title":"Long COVID: aiming for a consensus","title-short":"Long COVID","URL":"https://www.thelancet.com/journals/lanres/article/PIIS2213-2600(22)00135-7/fulltext","volume":"0","author":[{"family":"Munblit","given":"Daniel"},{"family":"O'Hara","given":"Margaret E."},{"family":"Akrami","given":"Athena"},{"family":"Perego","given":"Elisa"},{"family":"Olliaro","given":"Piero"},{"family":"Needham","given":"Dale M."}],"accessed":{"date-parts":[["2022",6,7]]},"issued":{"date-parts":[["2022",5,4]]}}}],"schema":"https://github.com/citation-style-language/schema/raw/master/csl-citation.json"} </w:instrText>
+        <w:instrText xml:space="preserve"> ADDIN ZOTERO_ITEM CSL_CITATION {"citationID":"PimY8zJk","properties":{"formattedCitation":"\\super 3\\uc0\\u8211{}8\\nosupersub{}","plainCitation":"3–8","noteIndex":0},"citationItems":[{"id":7185,"uris":["http://zotero.org/users/3111854/items/W3JB3NA2"],"itemData":{"id":7185,"type":"article-journal","abstract":"Since its emergence in Wuhan, China, covid-19 has spread and had a profound effect on the lives and health of people around the globe. As of 4 July 2021, more than 183 million confirmed cases of covid-19 had been recorded worldwide, and 3.97 million deaths. Recent evidence has shown that a range of persistent symptoms can remain long after the acute SARS-CoV-2 infection, and this condition is now coined long covid by recognized research institutes. Studies have shown that long covid can affect the whole spectrum of people with covid-19, from those with very mild acute disease to the most severe forms. Like acute covid-19, long covid can involve multiple organs and can affect many systems including, but not limited to, the respiratory, cardiovascular, neurological, gastrointestinal, and musculoskeletal systems. The symptoms of long covid include fatigue, dyspnea, cardiac abnormalities, cognitive impairment, sleep disturbances, symptoms of posttraumatic stress disorder, muscle pain, concentration problems, and headache. This review summarizes studies of the long term effects of covid-19 in hospitalized and non-hospitalized patients and describes the persistent symptoms they endure. Risk factors for acute covid-19 and long covid and possible therapeutic options are also discussed.","container-title":"BMJ","DOI":"10.1136/bmj.n1648","ISSN":"1756-1833","journalAbbreviation":"BMJ","language":"en","page":"n1648","source":"DOI.org (Crossref)","title":"Long covid—mechanisms, risk factors, and management","author":[{"family":"Crook","given":"Harry"},{"family":"Raza","given":"Sanara"},{"family":"Nowell","given":"Joseph"},{"family":"Young","given":"Megan"},{"family":"Edison","given":"Paul"}],"issued":{"date-parts":[["2021",7,26]]}}},{"id":7194,"uris":["http://zotero.org/users/3111854/items/NSI7UD9F"],"itemData":{"id":7194,"type":"article-journal","abstract":"Emerging data suggest that the effects of infection with SARS-CoV-2 are far reaching extending beyond those with severe acute disease. Specifically, the presence of persistent symptoms after apparent resolution from COVID-19 have frequently been reported throughout the pandemic by individuals labeled as “long-haulers”. The purpose of this study was to assess for symptoms at days 0–10 and 61+ among subjects with PCR-confirmed SARS-CoV-2 infection. The University of California COvid Research Data Set (UC CORDS) was used to identify 1407 records that met inclusion criteria. Symptoms attributable to COVID-19 were extracted from the electronic health record. Symptoms reported over the previous year prior to COVID-19 were excluded, using nonnegative matrix factorization (NMF) followed by graph lasso to assess relationships between symptoms. A model was developed predictive for becoming a long-hauler based on symptoms. 27% reported persistent symptoms after 60 days. Women were more likely to become long-haulers, and all age groups were represented with those aged 50 ± 20 years comprising 72% of cases. Presenting symptoms included palpitations, chronic rhinitis, dysgeusia, chills, insomnia, hyperhidrosis, anxiety, sore throat, and headache among others. We identified 5 symptom clusters at day 61+: chest pain-cough, dyspnea-cough, anxiety-tachycardia, abdominal pain-nausea, and low back pain-joint pain. Long-haulers represent a very significant public health concern, and there are no guidelines to address their diagnosis and management. Additional studies are urgently needed that focus on the physical, mental, and emotional impact of long-term COVID-19 survivors who become long-haulers.","container-title":"medRxiv","DOI":"10.1101/2021.03.03.21252086","journalAbbreviation":"medRxiv","note":"PMID: 33688670\nPMCID: PMC7941647","page":"2021.03.03.21252086","source":"PubMed Central","title":"COVID Symptoms, Symptom Clusters, and Predictors for Becoming a Long-Hauler: Looking for Clarity in the Haze of the Pandemic","title-short":"COVID Symptoms, Symptom Clusters, and Predictors for Becoming a Long-Hauler","author":[{"family":"Huang","given":"Yong"},{"family":"Pinto","given":"Melissa D."},{"family":"Borelli","given":"Jessica L."},{"family":"Mehrabadi","given":"Milad Asgari"},{"family":"Abrihim","given":"Heather"},{"family":"Dutt","given":"Nikil"},{"family":"Lambert","given":"Natalie"},{"family":"Nurmi","given":"Erika L."},{"family":"Chakraborty","given":"Rana"},{"family":"Rahmani","given":"Amir M."},{"family":"Downs","given":"Charles A."}],"issued":{"date-parts":[["2021",3,5]]}}},{"id":7219,"uris":["http://zotero.org/users/3111854/items/XGL2M4PG"],"itemData":{"id":7219,"type":"webpage","abstract":"Download PDF A dynamic review of the evidence around ongoing Covid19 (often called Long Covid). You can also download this review as a PDF. Executive summary NIHR Centre for Engagement and Dissemination What are we aiming to achieve with our Living with Covid19 reviews? Framing the evidence What is ‘Long Covid’? How many people who ...","container-title":"NIHR Evidence","language":"en-GB","note":"DOI: 10.3310/themedreview_45225","title":"Living with Covid19 – Second review","URL":"https://evidence.nihr.ac.uk/themedreview/living-with-covid19-second-review/","author":[{"family":"NIHR","given":""}],"accessed":{"date-parts":[["2022",2,5]]},"issued":{"date-parts":[["2021",3,16]]}}},{"id":7242,"uris":["http://zotero.org/users/3111854/items/Q4K6KUMS"],"itemData":{"id":7242,"type":"article-journal","abstract":"Reports of long-lasting coronavirus disease 2019 (COVID-19) symptoms, the so-called ‘long COVID’, are rising but little is known about prevalence, risk factors or whether it is possible to predict a protracted course early in the disease. We analyzed data from 4,182 incident cases of COVID-19 in which individuals self-reported their symptoms prospectively in the COVID Symptom Study app1. A total of 558 (13.3%) participants reported symptoms lasting ≥28 days, 189 (4.5%) for ≥8 weeks and 95 (2.3%) for ≥12 weeks. Long COVID was characterized by symptoms of fatigue, headache, dyspnea and anosmia and was more likely with increasing age and body mass index and female sex. Experiencing more than five symptoms during the first week of illness was associated with long COVID (odds ratio = 3.53 (2.76–4.50)). A simple model to distinguish between short COVID and long COVID at 7 days (total sample size, n = 2,149) showed an area under the curve of the receiver operating characteristic curve of 76%, with replication in an independent sample of 2,472 individuals who were positive for severe acute respiratory syndrome coronavirus 2. This model could be used to identify individuals at risk of long COVID for trials of prevention or treatment and to plan education and rehabilitation services.","container-title":"Nature Medicine","DOI":"10.1038/s41591-021-01292-y","ISSN":"1546-170X","issue":"4","journalAbbreviation":"Nat Med","language":"en","license":"2021 The Author(s), under exclusive licence to Springer Nature America, Inc.","note":"number: 4\npublisher: Nature Publishing Group","page":"626-631","source":"www.nature.com","title":"Attributes and predictors of long COVID","volume":"27","author":[{"family":"Sudre","given":"Carole H."},{"family":"Murray","given":"Benjamin"},{"family":"Varsavsky","given":"Thomas"},{"family":"Graham","given":"Mark S."},{"family":"Penfold","given":"Rose S."},{"family":"Bowyer","given":"Ruth C."},{"family":"Pujol","given":"Joan Capdevila"},{"family":"Klaser","given":"Kerstin"},{"family":"Antonelli","given":"Michela"},{"family":"Canas","given":"Liane S."},{"family":"Molteni","given":"Erika"},{"family":"Modat","given":"Marc"},{"family":"Jorge Cardoso","given":"M."},{"family":"May","given":"Anna"},{"family":"Ganesh","given":"Sajaysurya"},{"family":"Davies","given":"Richard"},{"family":"Nguyen","given":"Long H."},{"family":"Drew","given":"David A."},{"family":"Astley","given":"Christina M."},{"family":"Joshi","given":"Amit D."},{"family":"Merino","given":"Jordi"},{"family":"Tsereteli","given":"Neli"},{"family":"Fall","given":"Tove"},{"family":"Gomez","given":"Maria F."},{"family":"Duncan","given":"Emma L."},{"family":"Menni","given":"Cristina"},{"family":"Williams","given":"Frances M. K."},{"family":"Franks","given":"Paul W."},{"family":"Chan","given":"Andrew T."},{"family":"Wolf","given":"Jonathan"},{"family":"Ourselin","given":"Sebastien"},{"family":"Spector","given":"Tim"},{"family":"Steves","given":"Claire J."}],"issued":{"date-parts":[["2021",4]]}}},{"id":7875,"uris":["http://zotero.org/users/3111854/items/SCDW3YQP"],"itemData":{"id":7875,"type":"article-journal","abstract":"Background While it is now apparent clinical sequelae (long COVID) may persist after acute COVID-19, their nature, frequency and aetiology are poorly characterised. This study aims to regularly synthesise evidence on long COVID characteristics, to help inform clinical management, rehabilitation strategies and interventional studies to improve long-term outcomes.\nMethods A living systematic review. Medline, CINAHL (EBSCO), Global Health (Ovid), WHO Global Research on COVID-19 database, LitCovid and Google Scholar were searched till 17 March 2021. Studies including at least 100 people with confirmed or clinically suspected COVID-19 at 12 weeks or more post onset were included. Risk of bias was assessed using the tool produced by Hoy et al. Results were analysed using descriptive statistics and meta-analyses to estimate prevalence.\nResults A total of 39 studies were included: 32 cohort, 6 cross-sectional and 1 case–control. Most showed high or moderate risk of bias. None were set in low-income countries and few included children. Studies reported on 10 951 people (48% female) in 12 countries. Most included previously hospitalised people (78%, 8520/10 951). The longest mean follow-up time was 221.7 (SD: 10.9) days post COVID-19 onset. Over 60 physical and psychological signs and symptoms with wide prevalence were reported, most commonly weakness (41%; 95% CI 25% to 59%), general malaise (33%; 95% CI 15% to 57%), fatigue (31%; 95% CI 24% to 39%), concentration impairment (26%; 95% CI 21% to 32%) and breathlessness (25%; 95% CI 18% to 34%). 37% (95% CI 18% to 60%) of patients reported reduced quality of life; 26% (10/39) of studies presented evidence of reduced pulmonary function.\nConclusion Long COVID is a complex condition with prolonged heterogeneous symptoms. The nature of studies precludes a precise case definition or risk evaluation. There is an urgent need for prospective, robust, standardised, controlled studies into aetiology, risk factors and biomarkers to characterise long COVID in different at-risk populations and settings.\nPROSPERO registration number CRD42020211131.","container-title":"BMJ Global Health","DOI":"10.1136/bmjgh-2021-005427","ISSN":"2059-7908","issue":"9","language":"en","license":"© Author(s) (or their employer(s)) 2021. Re-use permitted under CC BY. Published by BMJ.. https://creativecommons.org/licenses/by/4.0/This is an open access article distributed in accordance with the Creative Commons Attribution 4.0 Unported (CC BY 4.0) license, which permits others to copy, redistribute, remix, transform and build upon this work for any purpose, provided the original work is properly cited, a link to the licence is given, and indication of whether changes were made. See: https://creativecommons.org/licenses/by/4.0/.","note":"publisher: BMJ Specialist Journals\nsection: Original research\nPMID: 34580069","page":"e005427","source":"gh.bmj.com","title":"Characterising long COVID: a living systematic review","title-short":"Characterising long COVID","volume":"6","author":[{"family":"Michelen","given":"Melina"},{"family":"Manoharan","given":"Lakshmi"},{"family":"Elkheir","given":"Natalie"},{"family":"Cheng","given":"Vincent"},{"family":"Dagens","given":"Andrew"},{"family":"Hastie","given":"Claire"},{"family":"O'Hara","given":"Margaret"},{"family":"Suett","given":"Jake"},{"family":"Dahmash","given":"Dania"},{"family":"Bugaeva","given":"Polina"},{"family":"Rigby","given":"Ishmeala"},{"family":"Munblit","given":"Daniel"},{"family":"Harriss","given":"Eli"},{"family":"Burls","given":"Amanda"},{"family":"Foote","given":"Carole"},{"family":"Scott","given":"Janet"},{"family":"Carson","given":"Gail"},{"family":"Olliaro","given":"Piero"},{"family":"Sigfrid","given":"Louise"},{"family":"Stavropoulou","given":"Charitini"}],"issued":{"date-parts":[["2021",9,1]]}}},{"id":7826,"uris":["http://zotero.org/users/3111854/items/SAFPX53P"],"itemData":{"id":7826,"type":"article-journal","container-title":"The Lancet Respiratory Medicine","DOI":"10.1016/S2213-2600(22)00135-7","ISSN":"2213-2600, 2213-2619","issue":"0","journalAbbreviation":"The Lancet Respiratory Medicine","language":"English","note":"publisher: Elsevier","source":"www.thelancet.com","title":"Long COVID: aiming for a consensus","title-short":"Long COVID","URL":"https://www.thelancet.com/journals/lanres/article/PIIS2213-2600(22)00135-7/fulltext","volume":"0","author":[{"family":"Munblit","given":"Daniel"},{"family":"O'Hara","given":"Margaret E."},{"family":"Akrami","given":"Athena"},{"family":"Perego","given":"Elisa"},{"family":"Olliaro","given":"Piero"},{"family":"Needham","given":"Dale M."}],"accessed":{"date-parts":[["2022",6,7]]},"issued":{"date-parts":[["2022",5,4]]}}}],"schema":"https://github.com/citation-style-language/schema/raw/master/csl-citation.json"} </w:instrText>
       </w:r>
       <w:r>
         <w:rPr>
@@ -1844,7 +1671,7 @@
           <w:szCs w:val="24"/>
           <w:lang w:val="en-GB"/>
         </w:rPr>
-        <w:instrText xml:space="preserve"> ADDIN ZOTERO_ITEM CSL_CITATION {"citationID":"YpA8cYRZ","properties":{"formattedCitation":"\\super 10\\nosupersub{}","plainCitation":"10","noteIndex":0},"citationItems":[{"id":7227,"uris":["http://zotero.org/users/3111854/items/HA68QLG3"],"itemData":{"id":7227,"type":"article-journal","abstract":"Focusing only on cases and deaths hides the pandemic’s lasting health burden on people, societies and economies.","container-title":"Nature","DOI":"10.1038/d41586-021-01392-2","issue":"7860","language":"en","note":"Bandiera_abtest: a\nCg_type: Comment\nnumber: 7860\npublisher: Nature Publishing Group\nSubject_term: SARS-CoV-2, Economics, Health care, Public health, Developing world, Vaccines","page":"502-505","source":"www.nature.com","title":"Count the cost of disability caused by COVID-19","volume":"593","author":[{"family":"Briggs","given":"Andrew"},{"family":"Vassall","given":"Anna"}],"issued":{"date-parts":[["2021",5]]}}}],"schema":"https://github.com/citation-style-language/schema/raw/master/csl-citation.json"} </w:instrText>
+        <w:instrText xml:space="preserve"> ADDIN ZOTERO_ITEM CSL_CITATION {"citationID":"YpA8cYRZ","properties":{"formattedCitation":"\\super 10\\nosupersub{}","plainCitation":"10","noteIndex":0},"citationItems":[{"id":7227,"uris":["http://zotero.org/users/3111854/items/HA68QLG3"],"itemData":{"id":7227,"type":"article-journal","abstract":"Focusing only on cases and deaths hides the pandemic’s lasting health burden on people, societies and economies.","container-title":"Nature","DOI":"10.1038/d41586-021-01392-2","issue":"7860","language":"en","license":"2021 Nature","note":"Bandiera_abtest: a\nCg_type: Comment\nnumber: 7860\npublisher: Nature Publishing Group\nSubject_term: SARS-CoV-2, Economics, Health care, Public health, Developing world, Vaccines","page":"502-505","source":"www.nature.com","title":"Count the cost of disability caused by COVID-19","volume":"593","author":[{"family":"Briggs","given":"Andrew"},{"family":"Vassall","given":"Anna"}],"issued":{"date-parts":[["2021",5]]}}}],"schema":"https://github.com/citation-style-language/schema/raw/master/csl-citation.json"} </w:instrText>
       </w:r>
       <w:r>
         <w:rPr>
@@ -2024,7 +1851,7 @@
           <w:szCs w:val="24"/>
           <w:lang w:val="en-GB"/>
         </w:rPr>
-        <w:instrText xml:space="preserve"> ADDIN ZOTERO_ITEM CSL_CITATION {"citationID":"xf5rdhGl","properties":{"formattedCitation":"\\super 9,10\\nosupersub{}","plainCitation":"9,10","noteIndex":0},"citationItems":[{"id":7227,"uris":["http://zotero.org/users/3111854/items/HA68QLG3"],"itemData":{"id":7227,"type":"article-journal","abstract":"Focusing only on cases and deaths hides the pandemic’s lasting health burden on people, societies and economies.","container-title":"Nature","DOI":"10.1038/d41586-021-01392-2","issue":"7860","language":"en","note":"Bandiera_abtest: a\nCg_type: Comment\nnumber: 7860\npublisher: Nature Publishing Group\nSubject_term: SARS-CoV-2, Economics, Health care, Public health, Developing world, Vaccines","page":"502-505","source":"www.nature.com","title":"Count the cost of disability caused by COVID-19","volume":"593","author":[{"family":"Briggs","given":"Andrew"},{"family":"Vassall","given":"Anna"}],"issued":{"date-parts":[["2021",5]]}}},{"id":7660,"uris":["http://zotero.org/users/3111854/items/W9LF3HLW"],"itemData":{"id":7660,"type":"article-journal","abstract":"Covid-19 requires policy makers to consider evidence on both population health and economic welfare. Over the last two decades, the field of health economics has developed a range of analytical approaches and contributed to the institutionalisation of processes to employ economic evidence in health policy. We present a discussion outlining how these approaches and processes need to be applied more widely to inform Covid-19 policy; highlighting where they may need to be adapted conceptually and methodologically, and providing examples of work to date. We focus on the evidential and policy needs of low- and middle-income countries; where there is an urgent need for evidence to navigate the policy trade-offs between health and economic well-being posed by the Covid-19 pandemic.","container-title":"Wellcome Open Research","DOI":"10.12688/wellcomeopenres.16380.1","ISSN":"2398-502X","journalAbbreviation":"Wellcome Open Res","language":"en","page":"272","source":"DOI.org (Crossref)","title":"Integrating economic and health evidence to inform Covid-19 policy in low- and middle- income countries","volume":"5","author":[{"family":"Vassall","given":"Anna"},{"family":"Sweeney","given":"Sedona"},{"family":"Barasa","given":"Edwine"},{"family":"Prinja","given":"Shankar"},{"family":"Keogh-Brown","given":"Marcus R"},{"family":"Tarp Jensen","given":"Henning"},{"family":"Smith","given":"Richard"},{"family":"Baltussen","given":"Rob"},{"family":"M Eggo","given":"Rosalind"},{"family":"Jit","given":"Mark"}],"issued":{"date-parts":[["2020",11,19]]}}}],"schema":"https://github.com/citation-style-language/schema/raw/master/csl-citation.json"} </w:instrText>
+        <w:instrText xml:space="preserve"> ADDIN ZOTERO_ITEM CSL_CITATION {"citationID":"xf5rdhGl","properties":{"formattedCitation":"\\super 9,10\\nosupersub{}","plainCitation":"9,10","noteIndex":0},"citationItems":[{"id":7227,"uris":["http://zotero.org/users/3111854/items/HA68QLG3"],"itemData":{"id":7227,"type":"article-journal","abstract":"Focusing only on cases and deaths hides the pandemic’s lasting health burden on people, societies and economies.","container-title":"Nature","DOI":"10.1038/d41586-021-01392-2","issue":"7860","language":"en","license":"2021 Nature","note":"Bandiera_abtest: a\nCg_type: Comment\nnumber: 7860\npublisher: Nature Publishing Group\nSubject_term: SARS-CoV-2, Economics, Health care, Public health, Developing world, Vaccines","page":"502-505","source":"www.nature.com","title":"Count the cost of disability caused by COVID-19","volume":"593","author":[{"family":"Briggs","given":"Andrew"},{"family":"Vassall","given":"Anna"}],"issued":{"date-parts":[["2021",5]]}}},{"id":7660,"uris":["http://zotero.org/users/3111854/items/W9LF3HLW"],"itemData":{"id":7660,"type":"article-journal","abstract":"Covid-19 requires policy makers to consider evidence on both population health and economic welfare. Over the last two decades, the field of health economics has developed a range of analytical approaches and contributed to the institutionalisation of processes to employ economic evidence in health policy. We present a discussion outlining how these approaches and processes need to be applied more widely to inform Covid-19 policy; highlighting where they may need to be adapted conceptually and methodologically, and providing examples of work to date. We focus on the evidential and policy needs of low- and middle-income countries; where there is an urgent need for evidence to navigate the policy trade-offs between health and economic well-being posed by the Covid-19 pandemic.","container-title":"Wellcome Open Research","DOI":"10.12688/wellcomeopenres.16380.1","ISSN":"2398-502X","journalAbbreviation":"Wellcome Open Res","language":"en","page":"272","source":"DOI.org (Crossref)","title":"Integrating economic and health evidence to inform Covid-19 policy in low- and middle- income countries","volume":"5","author":[{"family":"Vassall","given":"Anna"},{"family":"Sweeney","given":"Sedona"},{"family":"Barasa","given":"Edwine"},{"family":"Prinja","given":"Shankar"},{"family":"Keogh-Brown","given":"Marcus R"},{"family":"Tarp Jensen","given":"Henning"},{"family":"Smith","given":"Richard"},{"family":"Baltussen","given":"Rob"},{"family":"M Eggo","given":"Rosalind"},{"family":"Jit","given":"Mark"}],"issued":{"date-parts":[["2020",11,19]]}}}],"schema":"https://github.com/citation-style-language/schema/raw/master/csl-citation.json"} </w:instrText>
       </w:r>
       <w:r>
         <w:rPr>
@@ -2471,25 +2298,141 @@
           <w:szCs w:val="24"/>
           <w:lang w:val="en-GB"/>
         </w:rPr>
-        <w:t xml:space="preserve"> with a 10</w:t>
-      </w:r>
-      <w:r>
-        <w:rPr>
-          <w:rFonts w:ascii="Calibri" w:eastAsia="Calibri" w:hAnsi="Calibri" w:cs="Calibri"/>
-          <w:sz w:val="24"/>
-          <w:szCs w:val="24"/>
-          <w:lang w:val="en-GB"/>
-        </w:rPr>
-        <w:t>-year</w:t>
-      </w:r>
-      <w:r>
-        <w:rPr>
-          <w:rFonts w:ascii="Calibri" w:eastAsia="Calibri" w:hAnsi="Calibri" w:cs="Calibri"/>
-          <w:sz w:val="24"/>
-          <w:szCs w:val="24"/>
-          <w:lang w:val="en-GB"/>
-        </w:rPr>
-        <w:t xml:space="preserve"> follow-up.</w:t>
+        <w:t xml:space="preserve"> </w:t>
+      </w:r>
+      <w:r>
+        <w:rPr>
+          <w:rFonts w:ascii="Calibri" w:eastAsia="Calibri" w:hAnsi="Calibri" w:cs="Calibri"/>
+          <w:sz w:val="24"/>
+          <w:szCs w:val="24"/>
+          <w:lang w:val="en-GB"/>
+        </w:rPr>
+        <w:t xml:space="preserve">followed for a period of </w:t>
+      </w:r>
+      <w:r>
+        <w:rPr>
+          <w:rFonts w:ascii="Calibri" w:eastAsia="Calibri" w:hAnsi="Calibri" w:cs="Calibri"/>
+          <w:sz w:val="24"/>
+          <w:szCs w:val="24"/>
+          <w:lang w:val="en-GB"/>
+        </w:rPr>
+        <w:t>10</w:t>
+      </w:r>
+      <w:r>
+        <w:rPr>
+          <w:rFonts w:ascii="Calibri" w:eastAsia="Calibri" w:hAnsi="Calibri" w:cs="Calibri"/>
+          <w:sz w:val="24"/>
+          <w:szCs w:val="24"/>
+          <w:lang w:val="en-GB"/>
+        </w:rPr>
+        <w:t xml:space="preserve"> years</w:t>
+      </w:r>
+      <w:r>
+        <w:rPr>
+          <w:rFonts w:ascii="Calibri" w:eastAsia="Calibri" w:hAnsi="Calibri" w:cs="Calibri"/>
+          <w:sz w:val="24"/>
+          <w:szCs w:val="24"/>
+          <w:lang w:val="en-GB"/>
+        </w:rPr>
+        <w:t>.</w:t>
+      </w:r>
+      <w:r>
+        <w:rPr>
+          <w:rFonts w:ascii="Calibri" w:eastAsia="Calibri" w:hAnsi="Calibri" w:cs="Calibri"/>
+          <w:sz w:val="24"/>
+          <w:szCs w:val="24"/>
+          <w:lang w:val="en-GB"/>
+        </w:rPr>
+        <w:t xml:space="preserve"> Between January 2021 and January 2022, </w:t>
+      </w:r>
+      <w:commentRangeStart w:id="0"/>
+      <w:r>
+        <w:rPr>
+          <w:rFonts w:ascii="Calibri" w:eastAsia="Calibri" w:hAnsi="Calibri" w:cs="Calibri"/>
+          <w:sz w:val="24"/>
+          <w:szCs w:val="24"/>
+          <w:lang w:val="en-GB"/>
+        </w:rPr>
+        <w:t xml:space="preserve">3 waves </w:t>
+      </w:r>
+      <w:r>
+        <w:rPr>
+          <w:rFonts w:ascii="Calibri" w:eastAsia="Calibri" w:hAnsi="Calibri" w:cs="Calibri"/>
+          <w:sz w:val="24"/>
+          <w:szCs w:val="24"/>
+          <w:lang w:val="en-GB"/>
+        </w:rPr>
+        <w:t>of COVID-19 variants occurred</w:t>
+      </w:r>
+      <w:commentRangeEnd w:id="0"/>
+      <w:r>
+        <w:rPr>
+          <w:rStyle w:val="CommentReference"/>
+        </w:rPr>
+        <w:commentReference w:id="0"/>
+      </w:r>
+      <w:r>
+        <w:rPr>
+          <w:rFonts w:ascii="Calibri" w:eastAsia="Calibri" w:hAnsi="Calibri" w:cs="Calibri"/>
+          <w:sz w:val="24"/>
+          <w:szCs w:val="24"/>
+          <w:lang w:val="en-GB"/>
+        </w:rPr>
+        <w:t>, namely Alpha variant (B.1.1.7 wave in March 2021), Delta variant (B.1.617.2 wave in August 2021), and Omicron (B1.1.529 wave in December 2021)</w:t>
+      </w:r>
+      <w:r>
+        <w:rPr>
+          <w:rFonts w:ascii="Calibri" w:eastAsia="Calibri" w:hAnsi="Calibri" w:cs="Calibri"/>
+          <w:sz w:val="24"/>
+          <w:szCs w:val="24"/>
+          <w:lang w:val="en-GB"/>
+        </w:rPr>
+        <w:fldChar w:fldCharType="begin"/>
+      </w:r>
+      <w:r>
+        <w:rPr>
+          <w:rFonts w:ascii="Calibri" w:eastAsia="Calibri" w:hAnsi="Calibri" w:cs="Calibri"/>
+          <w:sz w:val="24"/>
+          <w:szCs w:val="24"/>
+          <w:lang w:val="en-GB"/>
+        </w:rPr>
+        <w:instrText xml:space="preserve"> ADDIN ZOTERO_ITEM CSL_CITATION {"citationID":"4Ax0EL8q","properties":{"formattedCitation":"\\super 12\\nosupersub{}","plainCitation":"12","noteIndex":0},"citationItems":[{"id":7975,"uris":["http://zotero.org/users/3111854/items/J6N6VA3P"],"itemData":{"id":7975,"type":"article-journal","abstract":"Background.\nUsing classical and genomic epidemiology, we tracked the COVID-19 pandemic in Kenya over 23 months to determine the impact of SARS-CoV-2 variants on its progression.\n\nMethods.\nSARS-CoV-2 surveillance and testing data were obtained from the Kenya Ministry of Health, collected daily from 306 health facilities. COVID-19-associated fatality data were also obtained from these health facilities and communities. Whole SARS-CoV-2 genome sequencing were carried out on 1241 specimens.\n\nResults.\nOver the pandemic duration (March 2020 - January 2022) Kenya experienced five waves characterized by attack rates (AR) of between 65.4 and 137.6 per 100,000 persons, and intra-wave case fatality ratios (CFR) averaging 3.5%, two-fold higher than the national average COVID-19 associated CFR. The first two waves that occurred before emergence of global variants of concerns (VoC) had lower AR (65.4 and 118.2 per 100,000). Waves 3, 4, and 5 that occurred during the second year were each dominated by multiple introductions each, of Alpha (74.9% genomes), Delta (98.7%), and Omicron (87.8%) VoCs, respectively. During this phase, government-imposed restrictions failed to alleviate pandemic progression, resulting in higher attack rates spread across the country.\n\nConclusions.\nThe emergence of Alpha, Delta, and Omicron variants was a turning point that resulted in widespread and higher SARS-CoV-2 infections across the country.","container-title":"medRxiv","DOI":"10.1101/2022.02.28.22271467","journalAbbreviation":"medRxiv","note":"PMID: 35262086\nPMCID: PMC8902869","page":"2022.02.28.22271467","source":"PubMed Central","title":"Imported SARS-COV-2 Variants of Concern Drove Spread of Infections Across Kenya During the Second Year of the Pandemic","author":[{"family":"Nasimiyu","given":"Carolyne"},{"family":"Matoke-Muhia","given":"Damaris"},{"family":"Rono","given":"Gilbert K."},{"family":"Osoro","given":"Eric"},{"family":"Obado","given":"Daniel O."},{"family":"Mwangi","given":"J. Milkah"},{"family":"Mwikwabe","given":"Nicholas"},{"family":"Thiong’o","given":"Kelvin"},{"family":"Dawa","given":"Jeanette"},{"family":"Ngere","given":"Isaac"},{"family":"Gachohi","given":"John"},{"family":"Kariuki","given":"Samuel"},{"family":"Amukoye","given":"Evans"},{"family":"Mureithi","given":"Marianne"},{"family":"Ngere","given":"Philip"},{"family":"Amoth","given":"Patrick"},{"family":"Were","given":"Ian"},{"family":"Makayotto","given":"Lyndah"},{"family":"Nene","given":"Vishvanath"},{"family":"Abworo","given":"Edward O."},{"family":"Njenga","given":"M. Kariuki"},{"family":"Seifert","given":"Stephanie N."},{"family":"Oyola","given":"Samuel O."}],"issued":{"date-parts":[["2022",2,28]]}}}],"schema":"https://github.com/citation-style-language/schema/raw/master/csl-citation.json"} </w:instrText>
+      </w:r>
+      <w:r>
+        <w:rPr>
+          <w:rFonts w:ascii="Calibri" w:eastAsia="Calibri" w:hAnsi="Calibri" w:cs="Calibri"/>
+          <w:sz w:val="24"/>
+          <w:szCs w:val="24"/>
+          <w:lang w:val="en-GB"/>
+        </w:rPr>
+        <w:fldChar w:fldCharType="separate"/>
+      </w:r>
+      <w:r>
+        <w:rPr>
+          <w:rFonts w:ascii="Calibri" w:hAnsi="Calibri" w:cs="Calibri"/>
+          <w:sz w:val="24"/>
+          <w:szCs w:val="24"/>
+          <w:vertAlign w:val="superscript"/>
+        </w:rPr>
+        <w:t>12</w:t>
+      </w:r>
+      <w:r>
+        <w:rPr>
+          <w:rFonts w:ascii="Calibri" w:eastAsia="Calibri" w:hAnsi="Calibri" w:cs="Calibri"/>
+          <w:sz w:val="24"/>
+          <w:szCs w:val="24"/>
+          <w:lang w:val="en-GB"/>
+        </w:rPr>
+        <w:fldChar w:fldCharType="end"/>
+      </w:r>
+      <w:r>
+        <w:rPr>
+          <w:rFonts w:ascii="Calibri" w:eastAsia="Calibri" w:hAnsi="Calibri" w:cs="Calibri"/>
+          <w:sz w:val="24"/>
+          <w:szCs w:val="24"/>
+          <w:lang w:val="en-GB"/>
+        </w:rPr>
+        <w:t>.</w:t>
       </w:r>
     </w:p>
     <w:p>
@@ -2637,7 +2580,7 @@
           <w:szCs w:val="24"/>
           <w:lang w:val="en-GB"/>
         </w:rPr>
-        <w:instrText xml:space="preserve"> ADDIN ZOTERO_ITEM CSL_CITATION {"citationID":"QHYUdCYs","properties":{"formattedCitation":"\\super 12\\nosupersub{}","plainCitation":"12","noteIndex":0},"citationItems":[{"id":7930,"uris":["http://zotero.org/users/3111854/items/ND8FIBPF"],"itemData":{"id":7930,"type":"webpage","abstract":"Kenya Health policy 2014 to 2030","language":"en","title":"Kenya Health policy 2014 to 2030","URL":"http://publications.universalhealth2030.org/ref/d6e32af10e5c515876d34f801774aa9a","author":[{"family":"Kenya","given":"Ministry of Health"}],"accessed":{"date-parts":[["2022",7,5]]}}}],"schema":"https://github.com/citation-style-language/schema/raw/master/csl-citation.json"} </w:instrText>
+        <w:instrText xml:space="preserve"> ADDIN ZOTERO_ITEM CSL_CITATION {"citationID":"QHYUdCYs","properties":{"formattedCitation":"\\super 13\\nosupersub{}","plainCitation":"13","noteIndex":0},"citationItems":[{"id":7930,"uris":["http://zotero.org/users/3111854/items/ND8FIBPF"],"itemData":{"id":7930,"type":"webpage","abstract":"Kenya Health policy 2014 to 2030","language":"en","title":"Kenya Health policy 2014 to 2030","URL":"http://publications.universalhealth2030.org/ref/d6e32af10e5c515876d34f801774aa9a","author":[{"family":"Kenya","given":"Ministry of Health"}],"accessed":{"date-parts":[["2022",7,5]]}}}],"schema":"https://github.com/citation-style-language/schema/raw/master/csl-citation.json"} </w:instrText>
       </w:r>
       <w:r>
         <w:rPr>
@@ -2654,7 +2597,7 @@
           <w:szCs w:val="24"/>
           <w:vertAlign w:val="superscript"/>
         </w:rPr>
-        <w:t>12</w:t>
+        <w:t>13</w:t>
       </w:r>
       <w:r>
         <w:rPr>
@@ -2750,7 +2693,7 @@
           <w:szCs w:val="24"/>
           <w:lang w:val="en-GB"/>
         </w:rPr>
-        <w:instrText xml:space="preserve"> ADDIN ZOTERO_ITEM CSL_CITATION {"citationID":"mtK3s6J8","properties":{"formattedCitation":"\\super 13\\nosupersub{}","plainCitation":"13","noteIndex":0},"citationItems":[{"id":7939,"uris":["http://zotero.org/users/3111854/items/XZH9KC7R"],"itemData":{"id":7939,"type":"article-journal","abstract":"Kenya has prioritized the attainment of universal health coverage (UHC) through the expansion of health insurance coverage by the National Hospital Insurance Fund (NHIF). In 2015, the NHIF introduced reforms in premium contribution rates, benefit packages, and provider payment methods. We examined the influence of these reforms on NHIF’s purchasing practices and their implications for strategic purchasing and health system goals of equity, efficiency and quality.","container-title":"International Journal for Equity in Health","DOI":"10.1186/s12939-019-1116-x","ISSN":"1475-9276","issue":"1","journalAbbreviation":"International Journal for Equity in Health","page":"19","source":"BioMed Central","title":"Examining purchasing reforms towards universal health coverage by the National Hospital Insurance Fund in Kenya","volume":"19","author":[{"family":"Mbau","given":"Rahab"},{"family":"Kabia","given":"Evelyn"},{"family":"Honda","given":"Ayako"},{"family":"Hanson","given":"Kara"},{"family":"Barasa","given":"Edwine"}],"issued":{"date-parts":[["2020",2,3]]}}}],"schema":"https://github.com/citation-style-language/schema/raw/master/csl-citation.json"} </w:instrText>
+        <w:instrText xml:space="preserve"> ADDIN ZOTERO_ITEM CSL_CITATION {"citationID":"mtK3s6J8","properties":{"formattedCitation":"\\super 14\\nosupersub{}","plainCitation":"14","noteIndex":0},"citationItems":[{"id":7939,"uris":["http://zotero.org/users/3111854/items/XZH9KC7R"],"itemData":{"id":7939,"type":"article-journal","abstract":"Kenya has prioritized the attainment of universal health coverage (UHC) through the expansion of health insurance coverage by the National Hospital Insurance Fund (NHIF). In 2015, the NHIF introduced reforms in premium contribution rates, benefit packages, and provider payment methods. We examined the influence of these reforms on NHIF’s purchasing practices and their implications for strategic purchasing and health system goals of equity, efficiency and quality.","container-title":"International Journal for Equity in Health","DOI":"10.1186/s12939-019-1116-x","ISSN":"1475-9276","issue":"1","journalAbbreviation":"International Journal for Equity in Health","page":"19","source":"BioMed Central","title":"Examining purchasing reforms towards universal health coverage by the National Hospital Insurance Fund in Kenya","volume":"19","author":[{"family":"Mbau","given":"Rahab"},{"family":"Kabia","given":"Evelyn"},{"family":"Honda","given":"Ayako"},{"family":"Hanson","given":"Kara"},{"family":"Barasa","given":"Edwine"}],"issued":{"date-parts":[["2020",2,3]]}}}],"schema":"https://github.com/citation-style-language/schema/raw/master/csl-citation.json"} </w:instrText>
       </w:r>
       <w:r>
         <w:rPr>
@@ -2767,7 +2710,7 @@
           <w:szCs w:val="24"/>
           <w:vertAlign w:val="superscript"/>
         </w:rPr>
-        <w:t>13</w:t>
+        <w:t>14</w:t>
       </w:r>
       <w:r>
         <w:rPr>
@@ -2855,7 +2798,7 @@
           <w:szCs w:val="24"/>
           <w:lang w:val="en-GB"/>
         </w:rPr>
-        <w:instrText xml:space="preserve"> ADDIN ZOTERO_ITEM CSL_CITATION {"citationID":"oVA6CQ6N","properties":{"formattedCitation":"\\super 14\\nosupersub{}","plainCitation":"14","noteIndex":0},"citationItems":[{"id":7946,"uris":["http://zotero.org/users/3111854/items/8SG3KVZV"],"itemData":{"id":7946,"type":"article-journal","abstract":"Objective\nTo examine the levels, inequalities and factors associated with health insurance coverage in Kenya.\n\nMethods\nWe analysed secondary data from the Kenya Demographic and Health Survey (KDHS) conducted in 2009 and 2014. We examined the level of health insurance coverage overall, and by type, using an asset index to categorise households into five socio‐economic quintiles with quintile 5 (Q5) being the richest and quintile 1 (Q1) being the poorest. The high–low ratio (Q5/Q1 ratio), concentration curve and concentration index (CIX) were employed to assess inequalities in health insurance coverage, and logistic regression to examine correlates of health insurance coverage.\n\nResults\nOverall health insurance coverage increased from 8.17% to 19.59% between 2009 and 2014. There was high inequality in overall health insurance coverage, even though this inequality decreased between 2009 (Q5/Q1 ratio of 31.21, CIX = 0.61, 95% CI 0.52–0.0.71) and 2014 (Q5/Q1 ratio 12.34, CIX = 0.49, 95% CI 0.45–0.52). Individuals that were older, employed in the formal sector; married, exposed to media; and male, belonged to a small household, had a chronic disease and belonged to rich households, had increased odds of health insurance coverage.\n\nConclusion\nHealth insurance coverage in Kenya remains low and is characterised by significant inequality. In a context where over 80% of the population is in the informal sector, and close to 50% live below the national poverty line, achieving high and equitable coverage levels with contributory and voluntary health insurance mechanism is problematic. Kenya should consider a universal, tax‐funded mechanism that ensures revenues are equitably and efficiently collected, and everyone (including the poor and those in the informal sector) is covered.","container-title":"Tropical Medicine &amp; International Health","DOI":"10.1111/tmi.12912","ISSN":"1360-2276","issue":"9","journalAbbreviation":"Trop Med Int Health","note":"PMID: 28627085\nPMCID: PMC5599961","page":"1175-1185","source":"PubMed Central","title":"Examining levels, distribution and correlates of health insurance coverage in Kenya","volume":"22","author":[{"family":"Kazungu","given":"Jacob S."},{"family":"Barasa","given":"Edwine W."}],"issued":{"date-parts":[["2017",9]]}}}],"schema":"https://github.com/citation-style-language/schema/raw/master/csl-citation.json"} </w:instrText>
+        <w:instrText xml:space="preserve"> ADDIN ZOTERO_ITEM CSL_CITATION {"citationID":"oVA6CQ6N","properties":{"formattedCitation":"\\super 15\\nosupersub{}","plainCitation":"15","noteIndex":0},"citationItems":[{"id":7946,"uris":["http://zotero.org/users/3111854/items/8SG3KVZV"],"itemData":{"id":7946,"type":"article-journal","abstract":"Objective\nTo examine the levels, inequalities and factors associated with health insurance coverage in Kenya.\n\nMethods\nWe analysed secondary data from the Kenya Demographic and Health Survey (KDHS) conducted in 2009 and 2014. We examined the level of health insurance coverage overall, and by type, using an asset index to categorise households into five socio‐economic quintiles with quintile 5 (Q5) being the richest and quintile 1 (Q1) being the poorest. The high–low ratio (Q5/Q1 ratio), concentration curve and concentration index (CIX) were employed to assess inequalities in health insurance coverage, and logistic regression to examine correlates of health insurance coverage.\n\nResults\nOverall health insurance coverage increased from 8.17% to 19.59% between 2009 and 2014. There was high inequality in overall health insurance coverage, even though this inequality decreased between 2009 (Q5/Q1 ratio of 31.21, CIX = 0.61, 95% CI 0.52–0.0.71) and 2014 (Q5/Q1 ratio 12.34, CIX = 0.49, 95% CI 0.45–0.52). Individuals that were older, employed in the formal sector; married, exposed to media; and male, belonged to a small household, had a chronic disease and belonged to rich households, had increased odds of health insurance coverage.\n\nConclusion\nHealth insurance coverage in Kenya remains low and is characterised by significant inequality. In a context where over 80% of the population is in the informal sector, and close to 50% live below the national poverty line, achieving high and equitable coverage levels with contributory and voluntary health insurance mechanism is problematic. Kenya should consider a universal, tax‐funded mechanism that ensures revenues are equitably and efficiently collected, and everyone (including the poor and those in the informal sector) is covered.","container-title":"Tropical Medicine &amp; International Health","DOI":"10.1111/tmi.12912","ISSN":"1360-2276","issue":"9","journalAbbreviation":"Trop Med Int Health","note":"PMID: 28627085\nPMCID: PMC5599961","page":"1175-1185","source":"PubMed Central","title":"Examining levels, distribution and correlates of health insurance coverage in Kenya","volume":"22","author":[{"family":"Kazungu","given":"Jacob S."},{"family":"Barasa","given":"Edwine W."}],"issued":{"date-parts":[["2017",9]]}}}],"schema":"https://github.com/citation-style-language/schema/raw/master/csl-citation.json"} </w:instrText>
       </w:r>
       <w:r>
         <w:rPr>
@@ -2872,7 +2815,7 @@
           <w:szCs w:val="24"/>
           <w:vertAlign w:val="superscript"/>
         </w:rPr>
-        <w:t>14</w:t>
+        <w:t>15</w:t>
       </w:r>
       <w:r>
         <w:rPr>
@@ -2960,7 +2903,7 @@
           <w:szCs w:val="24"/>
           <w:lang w:val="en-GB"/>
         </w:rPr>
-        <w:instrText xml:space="preserve"> ADDIN ZOTERO_ITEM CSL_CITATION {"citationID":"NAISXjPa","properties":{"formattedCitation":"\\super 15,16\\nosupersub{}","plainCitation":"15,16","noteIndex":0},"citationItems":[{"id":7952,"uris":["http://zotero.org/users/3111854/items/GUW6MA39"],"itemData":{"id":7952,"type":"article-journal","abstract":"Background\nMany health systems in Africa are funded primarily through out-of-pocket payments. Out-of-pocket payments prevent people from seeking care, can result to catastrophic health spending and lead to impoverishment. This paper estimates the burden of out-of-pocket payments in Kenya; the incidence and intensity of catastrophic health care expenditure and the effect of health spending on national poverty estimates.\n\nMethods\nData were drawn from a nationally representative health expenditure and utilization survey (n = 8414) conducted in 2007. The survey provided detailed information on out-of-pocket payments and consumption expenditure. Standard data analytical techniques were applied to estimate the incidence and intensity of catastrophic health expenditure. Various thresholds were applied to demonstrate the sensitivity of catastrophic measures.\n\nResults\nEach year, Kenyan households spend over a tenth of their budget on health care payments. The burden of out-of-pocket payments is highest among the poor. The poorest households spent a third of their resources on health care payments each year compared to only 8% spent by the richest households. About 1.48 million Kenyans are pushed below the national poverty line due to health care payments.\n\nConclusions\nKenyans are becoming poorer due to health care payments. The need to protect individuals from health care related impoverishment calls for urgent reforms in the Kenyan health system. An important policy question remains what health system reforms are needed in Kenya to ensure that financial risk protection for all is achieved.","container-title":"BMC Health Services Research","DOI":"10.1186/1472-6963-12-413","ISSN":"1472-6963","journalAbbreviation":"BMC Health Serv Res","note":"PMID: 23170770\nPMCID: PMC3561146","page":"413","source":"PubMed Central","title":"Catastrophic health care spending and impoverishment in Kenya","volume":"12","author":[{"family":"Chuma","given":"Jane"},{"family":"Maina","given":"Thomas"}],"issued":{"date-parts":[["2012",11,21]]}}},{"id":7949,"uris":["http://zotero.org/users/3111854/items/S779WAJF"],"itemData":{"id":7949,"type":"article-journal","container-title":"Journal of Global Health","DOI":"10.7189/jogh.10.020362","ISSN":"2047-2978","issue":"2","journalAbbreviation":"J Glob Health","note":"PMID: 33110557\nPMCID: PMC7565744","page":"020362","source":"PubMed Central","title":"Health coverage and what Kenya can learn from the COVID-19 pandemic","volume":"10","author":[{"family":"Ouma","given":"Polet Njeri"},{"family":"Masai","given":"Abednego Nzyuko"},{"family":"Nyadera","given":"Israel Nyaburi"}]}}],"schema":"https://github.com/citation-style-language/schema/raw/master/csl-citation.json"} </w:instrText>
+        <w:instrText xml:space="preserve"> ADDIN ZOTERO_ITEM CSL_CITATION {"citationID":"NAISXjPa","properties":{"formattedCitation":"\\super 16,17\\nosupersub{}","plainCitation":"16,17","noteIndex":0},"citationItems":[{"id":7952,"uris":["http://zotero.org/users/3111854/items/GUW6MA39"],"itemData":{"id":7952,"type":"article-journal","abstract":"Background\nMany health systems in Africa are funded primarily through out-of-pocket payments. Out-of-pocket payments prevent people from seeking care, can result to catastrophic health spending and lead to impoverishment. This paper estimates the burden of out-of-pocket payments in Kenya; the incidence and intensity of catastrophic health care expenditure and the effect of health spending on national poverty estimates.\n\nMethods\nData were drawn from a nationally representative health expenditure and utilization survey (n = 8414) conducted in 2007. The survey provided detailed information on out-of-pocket payments and consumption expenditure. Standard data analytical techniques were applied to estimate the incidence and intensity of catastrophic health expenditure. Various thresholds were applied to demonstrate the sensitivity of catastrophic measures.\n\nResults\nEach year, Kenyan households spend over a tenth of their budget on health care payments. The burden of out-of-pocket payments is highest among the poor. The poorest households spent a third of their resources on health care payments each year compared to only 8% spent by the richest households. About 1.48 million Kenyans are pushed below the national poverty line due to health care payments.\n\nConclusions\nKenyans are becoming poorer due to health care payments. The need to protect individuals from health care related impoverishment calls for urgent reforms in the Kenyan health system. An important policy question remains what health system reforms are needed in Kenya to ensure that financial risk protection for all is achieved.","container-title":"BMC Health Services Research","DOI":"10.1186/1472-6963-12-413","ISSN":"1472-6963","journalAbbreviation":"BMC Health Serv Res","note":"PMID: 23170770\nPMCID: PMC3561146","page":"413","source":"PubMed Central","title":"Catastrophic health care spending and impoverishment in Kenya","volume":"12","author":[{"family":"Chuma","given":"Jane"},{"family":"Maina","given":"Thomas"}],"issued":{"date-parts":[["2012",11,21]]}}},{"id":7949,"uris":["http://zotero.org/users/3111854/items/S779WAJF"],"itemData":{"id":7949,"type":"article-journal","container-title":"Journal of Global Health","DOI":"10.7189/jogh.10.020362","ISSN":"2047-2978","issue":"2","journalAbbreviation":"J Glob Health","note":"PMID: 33110557\nPMCID: PMC7565744","page":"020362","source":"PubMed Central","title":"Health coverage and what Kenya can learn from the COVID-19 pandemic","volume":"10","author":[{"family":"Ouma","given":"Polet Njeri"},{"family":"Masai","given":"Abednego Nzyuko"},{"family":"Nyadera","given":"Israel Nyaburi"}]}}],"schema":"https://github.com/citation-style-language/schema/raw/master/csl-citation.json"} </w:instrText>
       </w:r>
       <w:r>
         <w:rPr>
@@ -2977,7 +2920,7 @@
           <w:szCs w:val="24"/>
           <w:vertAlign w:val="superscript"/>
         </w:rPr>
-        <w:t>15,16</w:t>
+        <w:t>16,17</w:t>
       </w:r>
       <w:r>
         <w:rPr>
@@ -3070,7 +3013,23 @@
           <w:szCs w:val="24"/>
           <w:lang w:val="en-GB"/>
         </w:rPr>
-        <w:t xml:space="preserve">A Markov model was developed with 5 health states, a 12-week cycle, and a 10-year time horizon. </w:t>
+        <w:t xml:space="preserve">A Markov model was developed with </w:t>
+      </w:r>
+      <w:r>
+        <w:rPr>
+          <w:sz w:val="24"/>
+          <w:szCs w:val="24"/>
+          <w:lang w:val="en-GB"/>
+        </w:rPr>
+        <w:t>9</w:t>
+      </w:r>
+      <w:r>
+        <w:rPr>
+          <w:sz w:val="24"/>
+          <w:szCs w:val="24"/>
+          <w:lang w:val="en-GB"/>
+        </w:rPr>
+        <w:t xml:space="preserve"> health states, a 12-week cycle, and a 10-year time horizon. </w:t>
       </w:r>
       <w:r>
         <w:rPr>
@@ -3126,7 +3085,7 @@
           <w:szCs w:val="24"/>
           <w:lang w:val="en-GB"/>
         </w:rPr>
-        <w:instrText xml:space="preserve"> ADDIN ZOTERO_ITEM CSL_CITATION {"citationID":"DWc9DZWn","properties":{"formattedCitation":"\\super 17\\nosupersub{}","plainCitation":"17","noteIndex":0},"citationItems":[{"id":7861,"uris":["http://zotero.org/users/3111854/items/56ZR3Y4X"],"itemData":{"id":7861,"type":"webpage","abstract":"COST Action CA18218 - Integrating and strengthening capacity in burden of disease assessment across Europe and beyond","container-title":"European Burden of Disease Network","language":"en-gb","title":"Burden of disease of COVID-19. PROTOCOL FOR COUNTRY STUDIES COVID-19","URL":"https://www.burden-eu.com/index.php?option=com_content&amp;view=article&amp;id=33:covid-19&amp;catid=17","author":[{"family":"BurdenEU","given":""}],"accessed":{"date-parts":[["2022",6,15]]}}}],"schema":"https://github.com/citation-style-language/schema/raw/master/csl-citation.json"} </w:instrText>
+        <w:instrText xml:space="preserve"> ADDIN ZOTERO_ITEM CSL_CITATION {"citationID":"DWc9DZWn","properties":{"formattedCitation":"\\super 18\\nosupersub{}","plainCitation":"18","noteIndex":0},"citationItems":[{"id":7861,"uris":["http://zotero.org/users/3111854/items/56ZR3Y4X"],"itemData":{"id":7861,"type":"webpage","abstract":"COST Action CA18218 - Integrating and strengthening capacity in burden of disease assessment across Europe and beyond","container-title":"European Burden of Disease Network","language":"en-gb","title":"Burden of disease of COVID-19. PROTOCOL FOR COUNTRY STUDIES COVID-19","URL":"https://www.burden-eu.com/index.php?option=com_content&amp;view=article&amp;id=33:covid-19&amp;catid=17","author":[{"family":"BurdenEU","given":""}],"accessed":{"date-parts":[["2022",6,15]]}}}],"schema":"https://github.com/citation-style-language/schema/raw/master/csl-citation.json"} </w:instrText>
       </w:r>
       <w:r>
         <w:rPr>
@@ -3143,7 +3102,7 @@
           <w:szCs w:val="24"/>
           <w:vertAlign w:val="superscript"/>
         </w:rPr>
-        <w:t>17</w:t>
+        <w:t>18</w:t>
       </w:r>
       <w:r>
         <w:rPr>
@@ -3183,7 +3142,7 @@
           <w:szCs w:val="24"/>
           <w:lang w:val="en-GB"/>
         </w:rPr>
-        <w:instrText xml:space="preserve"> ADDIN ZOTERO_ITEM CSL_CITATION {"citationID":"nbxhDmLt","properties":{"formattedCitation":"\\super 18\\nosupersub{}","plainCitation":"18","noteIndex":0},"citationItems":[{"id":7811,"uris":["http://zotero.org/users/3111854/items/S9NR6UTD"],"itemData":{"id":7811,"type":"article-journal","abstract":"Background\nConcerns have grown that post-acute sequelae of COVID-19 may affect significant numbers of survivors. However, the analyses used to guide policy-making for Australia’s national and state re-opening plans have not incorporated non-acute illness in their modelling. We, therefore, develop a model by which to estimate the potential acute and post-acute COVID-19 burden using disability-adjusted life years (DALYs) associated with the re-opening of Australian borders and the easing of other public health measures, with particular attention to longer-term, post-acute consequences and the potential impact of permanent functional impairment following COVID-19.\n\nMethods\nA model was developed based on the European Burden of Disease Network protocol guideline and consensus model to estimate the burden of COVID-19 using DALYs. Data inputs were based on publicly available sources. COVID-19 infection and different scenarios were drawn from the Doherty Institute’s modelling report to estimate the likely DALY losses under the Australian national re-opening plan. Long COVID prevalence, post-intensive care syndrome (PICS) and potential permanent functional impairment incidences were drawn from the literature. DALYs were calculated for the following health states: the symptomatic phase, Long COVID, PICS and potential permanent functional impairment (e.g., diabetes, Parkinson’s disease, dementia, anxiety disorders, ischemic stroke). Uncertainty and sensitivity analysis were performed to examine the robustness of the results.\n\nResults\nMortality was responsible for 72-74% of the total base case COVID-19 burden. Long COVID and post-intensive care syndrome accounted for at least 19 and 3% of the total base case DALYs respectively. When included in the analysis, potential permanent impairment could contribute to 51-55% of total DALYs lost.\n\nConclusions\nThe impact of Long COVID and potential long-term post-COVID disabilities could contribute substantially to the COVID-19 burden in Australia’s post-vaccination setting. As vaccination coverage increases, the share of COVID-19 burden driven by longer-term morbidity rises relative to mortality. As Australia re-opens, better estimates of the COVID-19 burden can assist with decision-making on pandemic control measures and planning for the healthcare needs of COVID-19 survivors. Our estimates highlight the importance of valuing the morbidity of post-COVID-19 sequelae, above and beyond simple mortality and case statistics.\n\nSupplementary Information\nThe online version contains supplementary material available at 10.1186/s12889-022-13169-x.","container-title":"BMC Public Health","DOI":"10.1186/s12889-022-13169-x","ISSN":"1471-2458","journalAbbreviation":"BMC Public Health","note":"PMID: 35421963\nPMCID: PMC9009167","page":"757","source":"PubMed Central","title":"Modelling the potential acute and post-acute burden of COVID-19 under the Australian border re-opening plan","volume":"22","author":[{"family":"Angeles","given":"Mary Rose"},{"family":"Wanni Arachchige Dona","given":"Sithara"},{"family":"Nguyen","given":"Huong Dieu"},{"family":"Le","given":"Long Khanh-Dao"},{"family":"Hensher","given":"Martin"}],"issued":{"date-parts":[["2022",4,14]]}}}],"schema":"https://github.com/citation-style-language/schema/raw/master/csl-citation.json"} </w:instrText>
+        <w:instrText xml:space="preserve"> ADDIN ZOTERO_ITEM CSL_CITATION {"citationID":"nbxhDmLt","properties":{"formattedCitation":"\\super 19\\nosupersub{}","plainCitation":"19","noteIndex":0},"citationItems":[{"id":7811,"uris":["http://zotero.org/users/3111854/items/S9NR6UTD"],"itemData":{"id":7811,"type":"article-journal","abstract":"Background\nConcerns have grown that post-acute sequelae of COVID-19 may affect significant numbers of survivors. However, the analyses used to guide policy-making for Australia’s national and state re-opening plans have not incorporated non-acute illness in their modelling. We, therefore, develop a model by which to estimate the potential acute and post-acute COVID-19 burden using disability-adjusted life years (DALYs) associated with the re-opening of Australian borders and the easing of other public health measures, with particular attention to longer-term, post-acute consequences and the potential impact of permanent functional impairment following COVID-19.\n\nMethods\nA model was developed based on the European Burden of Disease Network protocol guideline and consensus model to estimate the burden of COVID-19 using DALYs. Data inputs were based on publicly available sources. COVID-19 infection and different scenarios were drawn from the Doherty Institute’s modelling report to estimate the likely DALY losses under the Australian national re-opening plan. Long COVID prevalence, post-intensive care syndrome (PICS) and potential permanent functional impairment incidences were drawn from the literature. DALYs were calculated for the following health states: the symptomatic phase, Long COVID, PICS and potential permanent functional impairment (e.g., diabetes, Parkinson’s disease, dementia, anxiety disorders, ischemic stroke). Uncertainty and sensitivity analysis were performed to examine the robustness of the results.\n\nResults\nMortality was responsible for 72-74% of the total base case COVID-19 burden. Long COVID and post-intensive care syndrome accounted for at least 19 and 3% of the total base case DALYs respectively. When included in the analysis, potential permanent impairment could contribute to 51-55% of total DALYs lost.\n\nConclusions\nThe impact of Long COVID and potential long-term post-COVID disabilities could contribute substantially to the COVID-19 burden in Australia’s post-vaccination setting. As vaccination coverage increases, the share of COVID-19 burden driven by longer-term morbidity rises relative to mortality. As Australia re-opens, better estimates of the COVID-19 burden can assist with decision-making on pandemic control measures and planning for the healthcare needs of COVID-19 survivors. Our estimates highlight the importance of valuing the morbidity of post-COVID-19 sequelae, above and beyond simple mortality and case statistics.\n\nSupplementary Information\nThe online version contains supplementary material available at 10.1186/s12889-022-13169-x.","container-title":"BMC Public Health","DOI":"10.1186/s12889-022-13169-x","ISSN":"1471-2458","journalAbbreviation":"BMC Public Health","note":"PMID: 35421963\nPMCID: PMC9009167","page":"757","source":"PubMed Central","title":"Modelling the potential acute and post-acute burden of COVID-19 under the Australian border re-opening plan","volume":"22","author":[{"family":"Angeles","given":"Mary Rose"},{"family":"Wanni Arachchige Dona","given":"Sithara"},{"family":"Nguyen","given":"Huong Dieu"},{"family":"Le","given":"Long Khanh-Dao"},{"family":"Hensher","given":"Martin"}],"issued":{"date-parts":[["2022",4,14]]}}}],"schema":"https://github.com/citation-style-language/schema/raw/master/csl-citation.json"} </w:instrText>
       </w:r>
       <w:r>
         <w:rPr>
@@ -3200,7 +3159,7 @@
           <w:szCs w:val="24"/>
           <w:vertAlign w:val="superscript"/>
         </w:rPr>
-        <w:t>18</w:t>
+        <w:t>19</w:t>
       </w:r>
       <w:r>
         <w:rPr>
@@ -3343,6 +3302,7 @@
           <w:szCs w:val="24"/>
           <w:lang w:val="en-GB"/>
         </w:rPr>
+        <w:lastRenderedPageBreak/>
         <w:t xml:space="preserve">The </w:t>
       </w:r>
       <w:r>
@@ -3444,7 +3404,7 @@
           <w:szCs w:val="24"/>
           <w:lang w:val="en-GB"/>
         </w:rPr>
-        <w:t>be</w:t>
+        <w:t>remain</w:t>
       </w:r>
       <w:r>
         <w:rPr>
@@ -3462,7 +3422,25 @@
           <w:szCs w:val="24"/>
           <w:lang w:val="en-GB"/>
         </w:rPr>
-        <w:t xml:space="preserve"> or having </w:t>
+        <w:t xml:space="preserve"> or </w:t>
+      </w:r>
+      <w:r>
+        <w:rPr>
+          <w:rFonts w:ascii="Calibri" w:eastAsia="Calibri" w:hAnsi="Calibri" w:cs="Calibri"/>
+          <w:sz w:val="24"/>
+          <w:szCs w:val="24"/>
+          <w:lang w:val="en-GB"/>
+        </w:rPr>
+        <w:t xml:space="preserve">evolve to </w:t>
+      </w:r>
+      <w:r>
+        <w:rPr>
+          <w:rFonts w:ascii="Calibri" w:eastAsia="Calibri" w:hAnsi="Calibri" w:cs="Calibri"/>
+          <w:sz w:val="24"/>
+          <w:szCs w:val="24"/>
+          <w:lang w:val="en-GB"/>
+        </w:rPr>
+        <w:t xml:space="preserve">having </w:t>
       </w:r>
       <w:r>
         <w:rPr>
@@ -3498,7 +3476,25 @@
           <w:szCs w:val="24"/>
           <w:lang w:val="en-GB"/>
         </w:rPr>
-        <w:t xml:space="preserve"> signs and symptoms that can evolve to</w:t>
+        <w:t xml:space="preserve"> signs and symptoms</w:t>
+      </w:r>
+      <w:r>
+        <w:rPr>
+          <w:rFonts w:ascii="Calibri" w:eastAsia="Calibri" w:hAnsi="Calibri" w:cs="Calibri"/>
+          <w:sz w:val="24"/>
+          <w:szCs w:val="24"/>
+          <w:lang w:val="en-GB"/>
+        </w:rPr>
+        <w:t>. Subsequently, individuals in the mild/moderate health state may evolve</w:t>
+      </w:r>
+      <w:r>
+        <w:rPr>
+          <w:rFonts w:ascii="Calibri" w:eastAsia="Calibri" w:hAnsi="Calibri" w:cs="Calibri"/>
+          <w:sz w:val="24"/>
+          <w:szCs w:val="24"/>
+          <w:lang w:val="en-GB"/>
+        </w:rPr>
+        <w:t xml:space="preserve"> to</w:t>
       </w:r>
       <w:r>
         <w:rPr>
@@ -3534,6 +3530,69 @@
           <w:szCs w:val="24"/>
           <w:lang w:val="en-GB"/>
         </w:rPr>
+        <w:t xml:space="preserve"> sta</w:t>
+      </w:r>
+      <w:r>
+        <w:rPr>
+          <w:rFonts w:ascii="Calibri" w:eastAsia="Calibri" w:hAnsi="Calibri" w:cs="Calibri"/>
+          <w:sz w:val="24"/>
+          <w:szCs w:val="24"/>
+          <w:lang w:val="en-GB"/>
+        </w:rPr>
+        <w:t>t</w:t>
+      </w:r>
+      <w:r>
+        <w:rPr>
+          <w:rFonts w:ascii="Calibri" w:eastAsia="Calibri" w:hAnsi="Calibri" w:cs="Calibri"/>
+          <w:sz w:val="24"/>
+          <w:szCs w:val="24"/>
+          <w:lang w:val="en-GB"/>
+        </w:rPr>
+        <w:t>e</w:t>
+      </w:r>
+      <w:r>
+        <w:rPr>
+          <w:rFonts w:ascii="Calibri" w:eastAsia="Calibri" w:hAnsi="Calibri" w:cs="Calibri"/>
+          <w:sz w:val="24"/>
+          <w:szCs w:val="24"/>
+          <w:lang w:val="en-GB"/>
+        </w:rPr>
+        <w:t xml:space="preserve"> (i.e., hospitalization admission)</w:t>
+      </w:r>
+      <w:r>
+        <w:rPr>
+          <w:rFonts w:ascii="Calibri" w:eastAsia="Calibri" w:hAnsi="Calibri" w:cs="Calibri"/>
+          <w:sz w:val="24"/>
+          <w:szCs w:val="24"/>
+          <w:lang w:val="en-GB"/>
+        </w:rPr>
+        <w:t xml:space="preserve">, and </w:t>
+      </w:r>
+      <w:r>
+        <w:rPr>
+          <w:rFonts w:ascii="Calibri" w:eastAsia="Calibri" w:hAnsi="Calibri" w:cs="Calibri"/>
+          <w:sz w:val="24"/>
+          <w:szCs w:val="24"/>
+          <w:lang w:val="en-GB"/>
+        </w:rPr>
+        <w:t>then evolve</w:t>
+      </w:r>
+      <w:r>
+        <w:rPr>
+          <w:rFonts w:ascii="Calibri" w:eastAsia="Calibri" w:hAnsi="Calibri" w:cs="Calibri"/>
+          <w:sz w:val="24"/>
+          <w:szCs w:val="24"/>
+          <w:lang w:val="en-GB"/>
+        </w:rPr>
+        <w:t xml:space="preserve"> to</w:t>
+      </w:r>
+      <w:r>
+        <w:rPr>
+          <w:rFonts w:ascii="Calibri" w:eastAsia="Calibri" w:hAnsi="Calibri" w:cs="Calibri"/>
+          <w:sz w:val="24"/>
+          <w:szCs w:val="24"/>
+          <w:lang w:val="en-GB"/>
+        </w:rPr>
         <w:t xml:space="preserve"> </w:t>
       </w:r>
       <w:r>
@@ -3543,7 +3602,33 @@
           <w:szCs w:val="24"/>
           <w:lang w:val="en-GB"/>
         </w:rPr>
-        <w:lastRenderedPageBreak/>
+        <w:t xml:space="preserve">a </w:t>
+      </w:r>
+      <w:r>
+        <w:rPr>
+          <w:rFonts w:ascii="Calibri" w:eastAsia="Calibri" w:hAnsi="Calibri" w:cs="Calibri"/>
+          <w:sz w:val="24"/>
+          <w:szCs w:val="24"/>
+          <w:lang w:val="en-GB"/>
+        </w:rPr>
+        <w:t>critical</w:t>
+      </w:r>
+      <w:r>
+        <w:rPr>
+          <w:rFonts w:ascii="Calibri" w:eastAsia="Calibri" w:hAnsi="Calibri" w:cs="Calibri"/>
+          <w:sz w:val="24"/>
+          <w:szCs w:val="24"/>
+          <w:lang w:val="en-GB"/>
+        </w:rPr>
+        <w:t xml:space="preserve"> </w:t>
+      </w:r>
+      <w:r>
+        <w:rPr>
+          <w:rFonts w:ascii="Calibri" w:eastAsia="Calibri" w:hAnsi="Calibri" w:cs="Calibri"/>
+          <w:sz w:val="24"/>
+          <w:szCs w:val="24"/>
+          <w:lang w:val="en-GB"/>
+        </w:rPr>
         <w:t>sta</w:t>
       </w:r>
       <w:r>
@@ -3571,87 +3656,6 @@
           <w:szCs w:val="24"/>
           <w:lang w:val="en-GB"/>
         </w:rPr>
-        <w:t xml:space="preserve"> (i.e., hospitalization admission)</w:t>
-      </w:r>
-      <w:r>
-        <w:rPr>
-          <w:rFonts w:ascii="Calibri" w:eastAsia="Calibri" w:hAnsi="Calibri" w:cs="Calibri"/>
-          <w:sz w:val="24"/>
-          <w:szCs w:val="24"/>
-          <w:lang w:val="en-GB"/>
-        </w:rPr>
-        <w:t>, and subsequently to</w:t>
-      </w:r>
-      <w:r>
-        <w:rPr>
-          <w:rFonts w:ascii="Calibri" w:eastAsia="Calibri" w:hAnsi="Calibri" w:cs="Calibri"/>
-          <w:sz w:val="24"/>
-          <w:szCs w:val="24"/>
-          <w:lang w:val="en-GB"/>
-        </w:rPr>
-        <w:t xml:space="preserve"> </w:t>
-      </w:r>
-      <w:r>
-        <w:rPr>
-          <w:rFonts w:ascii="Calibri" w:eastAsia="Calibri" w:hAnsi="Calibri" w:cs="Calibri"/>
-          <w:sz w:val="24"/>
-          <w:szCs w:val="24"/>
-          <w:lang w:val="en-GB"/>
-        </w:rPr>
-        <w:t xml:space="preserve">a </w:t>
-      </w:r>
-      <w:r>
-        <w:rPr>
-          <w:rFonts w:ascii="Calibri" w:eastAsia="Calibri" w:hAnsi="Calibri" w:cs="Calibri"/>
-          <w:sz w:val="24"/>
-          <w:szCs w:val="24"/>
-          <w:lang w:val="en-GB"/>
-        </w:rPr>
-        <w:t>critical</w:t>
-      </w:r>
-      <w:r>
-        <w:rPr>
-          <w:rFonts w:ascii="Calibri" w:eastAsia="Calibri" w:hAnsi="Calibri" w:cs="Calibri"/>
-          <w:sz w:val="24"/>
-          <w:szCs w:val="24"/>
-          <w:lang w:val="en-GB"/>
-        </w:rPr>
-        <w:t xml:space="preserve"> </w:t>
-      </w:r>
-      <w:r>
-        <w:rPr>
-          <w:rFonts w:ascii="Calibri" w:eastAsia="Calibri" w:hAnsi="Calibri" w:cs="Calibri"/>
-          <w:sz w:val="24"/>
-          <w:szCs w:val="24"/>
-          <w:lang w:val="en-GB"/>
-        </w:rPr>
-        <w:t>sta</w:t>
-      </w:r>
-      <w:r>
-        <w:rPr>
-          <w:rFonts w:ascii="Calibri" w:eastAsia="Calibri" w:hAnsi="Calibri" w:cs="Calibri"/>
-          <w:sz w:val="24"/>
-          <w:szCs w:val="24"/>
-          <w:lang w:val="en-GB"/>
-        </w:rPr>
-        <w:t>t</w:t>
-      </w:r>
-      <w:r>
-        <w:rPr>
-          <w:rFonts w:ascii="Calibri" w:eastAsia="Calibri" w:hAnsi="Calibri" w:cs="Calibri"/>
-          <w:sz w:val="24"/>
-          <w:szCs w:val="24"/>
-          <w:lang w:val="en-GB"/>
-        </w:rPr>
-        <w:t>e</w:t>
-      </w:r>
-      <w:r>
-        <w:rPr>
-          <w:rFonts w:ascii="Calibri" w:eastAsia="Calibri" w:hAnsi="Calibri" w:cs="Calibri"/>
-          <w:sz w:val="24"/>
-          <w:szCs w:val="24"/>
-          <w:lang w:val="en-GB"/>
-        </w:rPr>
         <w:t xml:space="preserve"> (intensive care unit, ICU admission)</w:t>
       </w:r>
       <w:r>
@@ -3670,43 +3674,16 @@
           <w:szCs w:val="24"/>
           <w:lang w:val="en-GB"/>
         </w:rPr>
-        <w:t xml:space="preserve">The </w:t>
-      </w:r>
-      <w:r>
-        <w:rPr>
-          <w:rFonts w:ascii="Calibri" w:eastAsia="Calibri" w:hAnsi="Calibri" w:cs="Calibri"/>
-          <w:sz w:val="24"/>
-          <w:szCs w:val="24"/>
-          <w:lang w:val="en-GB"/>
-        </w:rPr>
-        <w:t xml:space="preserve">COVID-19 </w:t>
-      </w:r>
-      <w:r>
-        <w:rPr>
-          <w:rFonts w:ascii="Calibri" w:eastAsia="Calibri" w:hAnsi="Calibri" w:cs="Calibri"/>
-          <w:sz w:val="24"/>
-          <w:szCs w:val="24"/>
-          <w:lang w:val="en-GB"/>
-        </w:rPr>
-        <w:t>health states</w:t>
-      </w:r>
-      <w:r>
-        <w:rPr>
-          <w:rFonts w:ascii="Calibri" w:eastAsia="Calibri" w:hAnsi="Calibri" w:cs="Calibri"/>
-          <w:sz w:val="24"/>
-          <w:szCs w:val="24"/>
-          <w:lang w:val="en-GB"/>
-        </w:rPr>
-        <w:t xml:space="preserve"> </w:t>
-      </w:r>
-      <w:r>
-        <w:rPr>
-          <w:rFonts w:ascii="Calibri" w:eastAsia="Calibri" w:hAnsi="Calibri" w:cs="Calibri"/>
-          <w:sz w:val="24"/>
-          <w:szCs w:val="24"/>
-          <w:lang w:val="en-GB"/>
-        </w:rPr>
-        <w:t xml:space="preserve">in the </w:t>
+        <w:t xml:space="preserve">Individuals can either survive or die. Those who survive can recover or </w:t>
+      </w:r>
+      <w:r>
+        <w:rPr>
+          <w:rFonts w:ascii="Calibri" w:eastAsia="Calibri" w:hAnsi="Calibri" w:cs="Calibri"/>
+          <w:sz w:val="24"/>
+          <w:szCs w:val="24"/>
+          <w:lang w:val="en-GB"/>
+        </w:rPr>
+        <w:t xml:space="preserve">present Long COVID symptoms. In the </w:t>
       </w:r>
       <w:r>
         <w:rPr>
@@ -3717,27 +3694,61 @@
           <w:szCs w:val="24"/>
           <w:lang w:val="en-GB"/>
         </w:rPr>
-        <w:t xml:space="preserve">acute </w:t>
-      </w:r>
-      <w:r>
-        <w:rPr>
-          <w:rFonts w:ascii="Calibri" w:eastAsia="Calibri" w:hAnsi="Calibri" w:cs="Calibri"/>
-          <w:i/>
-          <w:iCs/>
-          <w:sz w:val="24"/>
-          <w:szCs w:val="24"/>
-          <w:lang w:val="en-GB"/>
-        </w:rPr>
-        <w:t>component</w:t>
-      </w:r>
-      <w:r>
-        <w:rPr>
-          <w:rFonts w:ascii="Calibri" w:eastAsia="Calibri" w:hAnsi="Calibri" w:cs="Calibri"/>
-          <w:sz w:val="24"/>
-          <w:szCs w:val="24"/>
-          <w:lang w:val="en-GB"/>
-        </w:rPr>
-        <w:t xml:space="preserve"> are</w:t>
+        <w:t>acute component</w:t>
+      </w:r>
+      <w:r>
+        <w:rPr>
+          <w:rFonts w:ascii="Calibri" w:eastAsia="Calibri" w:hAnsi="Calibri" w:cs="Calibri"/>
+          <w:sz w:val="24"/>
+          <w:szCs w:val="24"/>
+          <w:lang w:val="en-GB"/>
+        </w:rPr>
+        <w:t>, t</w:t>
+      </w:r>
+      <w:r>
+        <w:rPr>
+          <w:rFonts w:ascii="Calibri" w:eastAsia="Calibri" w:hAnsi="Calibri" w:cs="Calibri"/>
+          <w:sz w:val="24"/>
+          <w:szCs w:val="24"/>
+          <w:lang w:val="en-GB"/>
+        </w:rPr>
+        <w:t xml:space="preserve">he </w:t>
+      </w:r>
+      <w:r>
+        <w:rPr>
+          <w:rFonts w:ascii="Calibri" w:eastAsia="Calibri" w:hAnsi="Calibri" w:cs="Calibri"/>
+          <w:sz w:val="24"/>
+          <w:szCs w:val="24"/>
+          <w:lang w:val="en-GB"/>
+        </w:rPr>
+        <w:t xml:space="preserve">COVID-19 </w:t>
+      </w:r>
+      <w:r>
+        <w:rPr>
+          <w:rFonts w:ascii="Calibri" w:eastAsia="Calibri" w:hAnsi="Calibri" w:cs="Calibri"/>
+          <w:sz w:val="24"/>
+          <w:szCs w:val="24"/>
+          <w:lang w:val="en-GB"/>
+        </w:rPr>
+        <w:t>health states</w:t>
+      </w:r>
+      <w:r>
+        <w:rPr>
+          <w:rFonts w:ascii="Calibri" w:eastAsia="Calibri" w:hAnsi="Calibri" w:cs="Calibri"/>
+          <w:sz w:val="24"/>
+          <w:szCs w:val="24"/>
+          <w:lang w:val="en-GB"/>
+        </w:rPr>
+        <w:t xml:space="preserve"> </w:t>
+      </w:r>
+      <w:r>
+        <w:rPr>
+          <w:rFonts w:ascii="Calibri" w:eastAsia="Calibri" w:hAnsi="Calibri" w:cs="Calibri"/>
+          <w:sz w:val="24"/>
+          <w:szCs w:val="24"/>
+          <w:lang w:val="en-GB"/>
+        </w:rPr>
+        <w:t>are</w:t>
       </w:r>
       <w:r>
         <w:rPr>
@@ -3874,7 +3885,7 @@
           <w:szCs w:val="24"/>
           <w:lang w:val="en-GB"/>
         </w:rPr>
-        <w:instrText xml:space="preserve"> ADDIN ZOTERO_ITEM CSL_CITATION {"citationID":"GHS0XBhw","properties":{"formattedCitation":"\\super 19,20\\nosupersub{}","plainCitation":"19,20","noteIndex":0},"citationItems":[{"id":7863,"uris":["http://zotero.org/users/3111854/items/VDAWMRB6"],"itemData":{"id":7863,"type":"report","title":"COVID-19 rapid guideline: managing the long-term effects of COVID-19","URL":"https://www.nice.org.uk/guidance/ng188/resources/covid19-rapid-guideline-managing-the-longterm-effects-of-covid19-pdf-51035515742","author":[{"family":"NICE","given":""}],"accessed":{"date-parts":[["2022",6,15]]},"issued":{"date-parts":[["2022",1,3]]}},"locator":"-19"},{"id":7858,"uris":["http://zotero.org/users/3111854/items/FAH2U2GM"],"itemData":{"id":7858,"type":"report","language":"en","page":"64","source":"Zotero","title":"GUIDELINES ON MANAGEMENT OF COVID-19 IN KENYA","issued":{"date-parts":[["2021"]]}}}],"schema":"https://github.com/citation-style-language/schema/raw/master/csl-citation.json"} </w:instrText>
+        <w:instrText xml:space="preserve"> ADDIN ZOTERO_ITEM CSL_CITATION {"citationID":"GHS0XBhw","properties":{"formattedCitation":"\\super 20,21\\nosupersub{}","plainCitation":"20,21","noteIndex":0},"citationItems":[{"id":7863,"uris":["http://zotero.org/users/3111854/items/VDAWMRB6"],"itemData":{"id":7863,"type":"report","title":"COVID-19 rapid guideline: managing the long-term effects of COVID-19","URL":"https://www.nice.org.uk/guidance/ng188/resources/covid19-rapid-guideline-managing-the-longterm-effects-of-covid19-pdf-51035515742","author":[{"family":"NICE","given":""}],"accessed":{"date-parts":[["2022",6,15]]},"issued":{"date-parts":[["2022",1,3]]}},"locator":"-19"},{"id":7858,"uris":["http://zotero.org/users/3111854/items/FAH2U2GM"],"itemData":{"id":7858,"type":"report","language":"en","page":"64","source":"Zotero","title":"GUIDELINES ON MANAGEMENT OF COVID-19 IN KENYA","issued":{"date-parts":[["2021"]]}}}],"schema":"https://github.com/citation-style-language/schema/raw/master/csl-citation.json"} </w:instrText>
       </w:r>
       <w:r>
         <w:rPr>
@@ -3892,7 +3903,7 @@
           <w:szCs w:val="24"/>
           <w:vertAlign w:val="superscript"/>
         </w:rPr>
-        <w:t>19,20</w:t>
+        <w:t>20,21</w:t>
       </w:r>
       <w:r>
         <w:rPr>
@@ -4192,7 +4203,7 @@
           <w:szCs w:val="24"/>
           <w:lang w:val="en-GB"/>
         </w:rPr>
-        <w:instrText xml:space="preserve"> ADDIN ZOTERO_ITEM CSL_CITATION {"citationID":"ctZgpbFx","properties":{"formattedCitation":"\\super 19\\nosupersub{}","plainCitation":"19","noteIndex":0},"citationItems":[{"id":7863,"uris":["http://zotero.org/users/3111854/items/VDAWMRB6"],"itemData":{"id":7863,"type":"report","title":"COVID-19 rapid guideline: managing the long-term effects of COVID-19","URL":"https://www.nice.org.uk/guidance/ng188/resources/covid19-rapid-guideline-managing-the-longterm-effects-of-covid19-pdf-51035515742","author":[{"family":"NICE","given":""}],"accessed":{"date-parts":[["2022",6,15]]},"issued":{"date-parts":[["2022",1,3]]}},"locator":"-19"}],"schema":"https://github.com/citation-style-language/schema/raw/master/csl-citation.json"} </w:instrText>
+        <w:instrText xml:space="preserve"> ADDIN ZOTERO_ITEM CSL_CITATION {"citationID":"ctZgpbFx","properties":{"formattedCitation":"\\super 20\\nosupersub{}","plainCitation":"20","noteIndex":0},"citationItems":[{"id":7863,"uris":["http://zotero.org/users/3111854/items/VDAWMRB6"],"itemData":{"id":7863,"type":"report","title":"COVID-19 rapid guideline: managing the long-term effects of COVID-19","URL":"https://www.nice.org.uk/guidance/ng188/resources/covid19-rapid-guideline-managing-the-longterm-effects-of-covid19-pdf-51035515742","author":[{"family":"NICE","given":""}],"accessed":{"date-parts":[["2022",6,15]]},"issued":{"date-parts":[["2022",1,3]]}},"locator":"-19"}],"schema":"https://github.com/citation-style-language/schema/raw/master/csl-citation.json"} </w:instrText>
       </w:r>
       <w:r>
         <w:rPr>
@@ -4210,7 +4221,7 @@
           <w:szCs w:val="24"/>
           <w:vertAlign w:val="superscript"/>
         </w:rPr>
-        <w:t>19</w:t>
+        <w:t>20</w:t>
       </w:r>
       <w:r>
         <w:rPr>
@@ -4272,7 +4283,7 @@
           <w:szCs w:val="24"/>
           <w:lang w:val="en-GB"/>
         </w:rPr>
-        <w:instrText xml:space="preserve"> ADDIN ZOTERO_ITEM CSL_CITATION {"citationID":"QH2zBeEa","properties":{"formattedCitation":"\\super 19\\nosupersub{}","plainCitation":"19","noteIndex":0},"citationItems":[{"id":7863,"uris":["http://zotero.org/users/3111854/items/VDAWMRB6"],"itemData":{"id":7863,"type":"report","title":"COVID-19 rapid guideline: managing the long-term effects of COVID-19","URL":"https://www.nice.org.uk/guidance/ng188/resources/covid19-rapid-guideline-managing-the-longterm-effects-of-covid19-pdf-51035515742","author":[{"family":"NICE","given":""}],"accessed":{"date-parts":[["2022",6,15]]},"issued":{"date-parts":[["2022",1,3]]}},"locator":"-19"}],"schema":"https://github.com/citation-style-language/schema/raw/master/csl-citation.json"} </w:instrText>
+        <w:instrText xml:space="preserve"> ADDIN ZOTERO_ITEM CSL_CITATION {"citationID":"QH2zBeEa","properties":{"formattedCitation":"\\super 20\\nosupersub{}","plainCitation":"20","noteIndex":0},"citationItems":[{"id":7863,"uris":["http://zotero.org/users/3111854/items/VDAWMRB6"],"itemData":{"id":7863,"type":"report","title":"COVID-19 rapid guideline: managing the long-term effects of COVID-19","URL":"https://www.nice.org.uk/guidance/ng188/resources/covid19-rapid-guideline-managing-the-longterm-effects-of-covid19-pdf-51035515742","author":[{"family":"NICE","given":""}],"accessed":{"date-parts":[["2022",6,15]]},"issued":{"date-parts":[["2022",1,3]]}},"locator":"-19"}],"schema":"https://github.com/citation-style-language/schema/raw/master/csl-citation.json"} </w:instrText>
       </w:r>
       <w:r>
         <w:rPr>
@@ -4290,7 +4301,7 @@
           <w:szCs w:val="24"/>
           <w:vertAlign w:val="superscript"/>
         </w:rPr>
-        <w:t>19</w:t>
+        <w:t>20</w:t>
       </w:r>
       <w:r>
         <w:rPr>
@@ -4391,99 +4402,83 @@
           <w:szCs w:val="24"/>
           <w:lang w:val="en-GB"/>
         </w:rPr>
-        <w:t>severity levels was based on the Dutch Long COVID cohort</w:t>
-      </w:r>
-      <w:r>
-        <w:rPr>
-          <w:rFonts w:ascii="Calibri" w:hAnsi="Calibri" w:cs="Calibri"/>
-          <w:sz w:val="24"/>
-          <w:szCs w:val="24"/>
-          <w:lang w:val="en-GB"/>
-        </w:rPr>
-        <w:fldChar w:fldCharType="begin"/>
-      </w:r>
-      <w:r>
-        <w:rPr>
-          <w:rFonts w:ascii="Calibri" w:hAnsi="Calibri" w:cs="Calibri"/>
-          <w:sz w:val="24"/>
-          <w:szCs w:val="24"/>
-          <w:lang w:val="en-GB"/>
-        </w:rPr>
-        <w:instrText xml:space="preserve"> ADDIN ZOTERO_ITEM CSL_CITATION {"citationID":"bXaxDVZp","properties":{"formattedCitation":"\\super 21,22\\nosupersub{}","plainCitation":"21,22","noteIndex":0},"citationItems":[{"id":7461,"uris":["http://zotero.org/users/3111854/items/WBSGDRBA"],"itemData":{"id":7461,"type":"report","abstract":"Background A substantial proportion of individuals infected with severe acute respiratory syndrome coronavirus-2 (SARS-CoV-2) report persisting symptoms weeks and months following acute infection. Estimates on prevalence vary due to differences in study designs, populations, heterogeneity of symptoms and the way symptoms are measured. Common symptoms include fatigue, cognitive impairment and dyspnea. However, knowledge regarding the nature and risk factors for developing persisting symptoms is still limited. Hence in this study we aim to determine the prevalence, severity, risk factors and impact on quality of life of persisting symptoms in the first year following acute SARS-CoV-2 infection.\nMethods The LongCOVID-study is both a prospective and retrospective cohort study with a one year follow up. Participants aged 5 years and above with self-reported positive or negative tests for SARS-CoV-2 will be included in the study. The primary outcome is the prevalence and severity of persistent symptoms in participants that tested positive for SARS-CoV-2 compared to controls. Symptom severity will be assessed for fatigue using the Checklist Individual Strength (CIS subscale fatigue severity), pain (Rand-36/SF-36 subscale bodily pain), dyspnea (Medical Research Council (mMRC)) and cognitive impairment using the Cognitive Failure Questionnaire (CFQ). Secondary outcomes include loss of health-related quality of life (HRQoL) and risk factors for persisting symptoms following infection with SARS-CoV-2.\nDiscussion A better understanding regarding the nature of persisting symptoms following SARS-CoV-2 infection will enable better diagnosis, management and will consequently minimize negative consequences on quality of life.\nBackground A substantial proportion of individuals infected with severe acute respiratory syndrome coronavirus-2 (SARS-CoV-2) report persisting symptoms weeks and months following acute infection. Estimates on prevalence vary due to differences in study designs, populations, heterogeneity of symptoms and the way symptoms are measured. Common symptoms include fatigue, cognitive impairment and dyspnea. However, knowledge regarding the nature and risk factors for developing persisting symptoms is still limited. Hence in this study we aim to determine the prevalence, severity, risk factors and impact on quality of life of persisting symptoms in the first year following acute SARS-CoV-2 infection.\nMethods The LongCOVID-study is both a prospective and retrospective cohort study with a one year follow up. Participants aged 5 years and above with self-reported positive or negative tests for SARS-CoV-2 will be included in the study. The primary outcome is the prevalence and severity of persistent symptoms in participants that tested positive for SARS-CoV-2 compared to controls. Symptom severity will be assessed for fatigue using the Checklist Individual Strength (CIS subscale fatigue severity), pain (Rand-36/SF-36 subscale bodily pain), dyspnea (Medical Research Council (mMRC)) and cognitive impairment using the Cognitive Failure Questionnaire (CFQ). Secondary outcomes include loss of health-related quality of life (HRQoL) and risk factors for persisting symptoms following infection with SARS-CoV-2.\nDiscussion A better understanding regarding the nature of persisting symptoms following SARS-CoV-2 infection will enable better diagnosis, management and will consequently minimize negative consequences on quality of life.","language":"en","note":"DOI: 10.1101/2022.01.10.22269009\ntype: article","page":"2022.01.10.22269009","publisher":"medRxiv","source":"medRxiv","title":"Prevalence and determinants of persistent symptoms after infection with SARS-CoV-2: Protocol for an observational cohort study (LongCOVID-study)","title-short":"Prevalence and determinants of persistent symptoms after infection with SARS-CoV-2","URL":"https://www.medrxiv.org/content/10.1101/2022.01.10.22269009v1","author":[{"family":"Mutubuki","given":"Elizabeth N."},{"family":"Maaden","given":"Tessa","dropping-particle":"van der"},{"family":"Leung","given":"Ka Yin"},{"family":"Wong","given":"Albert"},{"family":"Tulen","given":"Anna D."},{"family":"Bruijn","given":"Siméon","dropping-particle":"de"},{"family":"Haverman","given":"Lotte"},{"family":"Knoop","given":"Hans"},{"family":"Franz","given":"Eelco"},{"family":"Hoek","given":"Albert Jan","dropping-particle":"van"},{"family":"Wijngaard","given":"Cees C.","dropping-particle":"van den"}],"accessed":{"date-parts":[["2022",4,1]]},"issued":{"date-parts":[["2022",1,11]]}}},{"id":7956,"uris":["http://zotero.org/users/3111854/items/U8KFD55D"],"itemData":{"id":7956,"type":"article","abstract":"Background More information is needed on prevalence of long-term symptoms after SARS-CoV-2-infection. This prospective study assesses symptoms three months after SARS-CoV-2-infection compared to test-negative and population controls, and the effect of vaccination prior to infection.\nMethods Participants enrolled after a positive (cases) or negative (test-negative controls) SARS-CoV-2-test, or after invitation from the general population (population controls). After three months, participants indicated presence of 41 symptoms, and severity of four symptoms. Permutation tests were used to select symptoms significantly elevated in cases compared to controls and to compare symptoms between cases that were vaccinated or unvaccinated prior to infection.\nFindings Between May 19th and December 13th 2021 9166 cases, 1698 symptomatic but test-negative controls, and 3708 population controls enrolled. At three months, 13 symptoms, and severity of fatigue, cognitive impairment and dyspnoea, were significantly elevated between cases and controls. Of cases, 48.5% reported ≥1 significantly elevated symptom, compared to 29.8% of test-negative controls and 26.0% of population controls. Effect of vaccination could only be determined for cases &lt;65yrs, and was found to be significantly protective for loss of smell and taste but not for other symptoms.\nInterpretation Three months after SARS-CoV-2 infection, almost half of the cases still report symptoms, which is higher than the background prevalence and prevalence in test-negative controls. Vaccination prior to infection was protective against loss of smell and taste as assessed in cases aged &lt;65.\nBackground More information is needed on prevalence of long-term symptoms after SARS-CoV-2-infection. This prospective study assesses symptoms three months after SARS-CoV-2-infection compared to test-negative and population controls, and the effect of vaccination prior to infection.\nMethods Participants enrolled after a positive (cases) or negative (test-negative controls) SARS-CoV-2-test, or after invitation from the general population (population controls). After three months, participants indicated presence of 41 symptoms, and severity of four symptoms. Permutation tests were used to select symptoms significantly elevated in cases compared to controls and to compare symptoms between cases that were vaccinated or unvaccinated prior to infection.\nFindings Between May 19th and December 13th 2021 9166 cases, 1698 symptomatic but test-negative controls, and 3708 population controls enrolled. At three months, 13 symptoms, and severity of fatigue, cognitive impairment and dyspnoea, were significantly elevated between cases and controls. Of cases, 48.5% reported ≥1 significantly elevated symptom, compared to 29.8% of test-negative controls and 26.0% of population controls. Effect of vaccination could only be determined for cases &lt;65yrs, and was found to be significantly protective for loss of smell and taste but not for other symptoms.\nInterpretation Three months after SARS-CoV-2 infection, almost half of the cases still report symptoms, which is higher than the background prevalence and prevalence in test-negative controls. Vaccination prior to infection was protective against loss of smell and taste as assessed in cases aged &lt;65.","DOI":"10.1101/2022.06.15.22276439","language":"en","note":"page: 2022.06.15.22276439","publisher":"medRxiv","source":"medRxiv","title":"Prevalence and severity of symptoms 3 months after infection with SARS-CoV-2 compared to test-negative and population controls in the Netherlands","URL":"https://www.medrxiv.org/content/10.1101/2022.06.15.22276439v1","author":[{"family":"Maaden","given":"Tessa","dropping-particle":"van der"},{"family":"Mutubuki","given":"Elizabeth N."},{"family":"Bruijn","given":"Siméon","dropping-particle":"de"},{"family":"Leung","given":"Ka Yin"},{"family":"Knoop","given":"Hans"},{"family":"Slootweg","given":"Jaap"},{"family":"Tulen","given":"Anna D."},{"family":"Wong","given":"Albert"},{"family":"Hoek","given":"Albert Jan","dropping-particle":"van"},{"family":"Franz","given":"Eelco"},{"family":"Wijngaard","given":"Cees C. Van","dropping-particle":"den"}],"accessed":{"date-parts":[["2022",7,5]]},"issued":{"date-parts":[["2022",6,16]]}}}],"schema":"https://github.com/citation-style-language/schema/raw/master/csl-citation.json"} </w:instrText>
-      </w:r>
-      <w:r>
-        <w:rPr>
-          <w:rFonts w:ascii="Calibri" w:hAnsi="Calibri" w:cs="Calibri"/>
-          <w:sz w:val="24"/>
-          <w:szCs w:val="24"/>
-          <w:lang w:val="en-GB"/>
-        </w:rPr>
-        <w:fldChar w:fldCharType="separate"/>
-      </w:r>
-      <w:r>
-        <w:rPr>
-          <w:rFonts w:ascii="Calibri" w:hAnsi="Calibri" w:cs="Calibri"/>
+        <w:t xml:space="preserve">severity levels was based on </w:t>
+      </w:r>
+      <w:r>
+        <w:rPr>
+          <w:sz w:val="24"/>
+          <w:szCs w:val="24"/>
+          <w:lang w:val="en-GB"/>
+        </w:rPr>
+        <w:t xml:space="preserve">data collected from </w:t>
+      </w:r>
+      <w:r>
+        <w:rPr>
+          <w:sz w:val="24"/>
+          <w:szCs w:val="24"/>
+          <w:lang w:val="en-GB"/>
+        </w:rPr>
+        <w:t>the</w:t>
+      </w:r>
+      <w:r>
+        <w:rPr>
+          <w:sz w:val="24"/>
+          <w:szCs w:val="24"/>
+          <w:lang w:val="en-GB"/>
+        </w:rPr>
+        <w:t xml:space="preserve"> prospective cohort of Long COVID</w:t>
+      </w:r>
+      <w:r>
+        <w:rPr>
+          <w:sz w:val="24"/>
+          <w:szCs w:val="24"/>
+          <w:lang w:val="en-GB"/>
+        </w:rPr>
+        <w:t xml:space="preserve"> in Kenya available in another publication</w:t>
+      </w:r>
+      <w:commentRangeStart w:id="1"/>
+      <w:r>
+        <w:rPr>
           <w:sz w:val="24"/>
           <w:szCs w:val="24"/>
           <w:vertAlign w:val="superscript"/>
-        </w:rPr>
-        <w:t>21,22</w:t>
-      </w:r>
-      <w:r>
-        <w:rPr>
-          <w:rFonts w:ascii="Calibri" w:hAnsi="Calibri" w:cs="Calibri"/>
-          <w:sz w:val="24"/>
-          <w:szCs w:val="24"/>
-          <w:lang w:val="en-GB"/>
-        </w:rPr>
-        <w:fldChar w:fldCharType="end"/>
-      </w:r>
-      <w:r>
-        <w:rPr>
-          <w:rFonts w:ascii="Calibri" w:hAnsi="Calibri" w:cs="Calibri"/>
-          <w:sz w:val="24"/>
-          <w:szCs w:val="24"/>
-          <w:lang w:val="en-GB"/>
-        </w:rPr>
-        <w:t xml:space="preserve"> which is detailed explained in another </w:t>
-      </w:r>
-      <w:proofErr w:type="spellStart"/>
-      <w:r>
-        <w:rPr>
-          <w:rFonts w:ascii="Calibri" w:hAnsi="Calibri" w:cs="Calibri"/>
-          <w:sz w:val="24"/>
-          <w:szCs w:val="24"/>
-          <w:lang w:val="en-GB"/>
-        </w:rPr>
-        <w:t>publication</w:t>
-      </w:r>
-      <w:commentRangeStart w:id="0"/>
-      <w:r>
-        <w:rPr>
-          <w:rFonts w:ascii="Calibri" w:hAnsi="Calibri" w:cs="Calibri"/>
-          <w:sz w:val="24"/>
-          <w:szCs w:val="24"/>
-          <w:vertAlign w:val="superscript"/>
-          <w:lang w:val="en-GB"/>
-        </w:rPr>
-        <w:t>ref</w:t>
-      </w:r>
-      <w:commentRangeEnd w:id="0"/>
-      <w:proofErr w:type="spellEnd"/>
+          <w:lang w:val="en-GB"/>
+        </w:rPr>
+        <w:t>REF</w:t>
+      </w:r>
+      <w:commentRangeEnd w:id="1"/>
       <w:r>
         <w:rPr>
           <w:rStyle w:val="CommentReference"/>
         </w:rPr>
-        <w:commentReference w:id="0"/>
-      </w:r>
-      <w:r>
-        <w:rPr>
-          <w:rFonts w:ascii="Calibri" w:hAnsi="Calibri" w:cs="Calibri"/>
-          <w:sz w:val="24"/>
-          <w:szCs w:val="24"/>
-          <w:lang w:val="en-GB"/>
-        </w:rPr>
-        <w:t xml:space="preserve">. Briefly, information on the </w:t>
+        <w:commentReference w:id="1"/>
+      </w:r>
+      <w:r>
+        <w:rPr>
+          <w:rFonts w:ascii="Calibri" w:hAnsi="Calibri" w:cs="Calibri"/>
+          <w:sz w:val="24"/>
+          <w:szCs w:val="24"/>
+          <w:lang w:val="en-GB"/>
+        </w:rPr>
+        <w:t xml:space="preserve">. </w:t>
+      </w:r>
+      <w:r>
+        <w:rPr>
+          <w:rFonts w:ascii="Calibri" w:hAnsi="Calibri" w:cs="Calibri"/>
+          <w:sz w:val="24"/>
+          <w:szCs w:val="24"/>
+          <w:lang w:val="en-GB"/>
+        </w:rPr>
+        <w:t>Briefly, i</w:t>
+      </w:r>
+      <w:r>
+        <w:rPr>
+          <w:rFonts w:ascii="Calibri" w:hAnsi="Calibri" w:cs="Calibri"/>
+          <w:sz w:val="24"/>
+          <w:szCs w:val="24"/>
+          <w:lang w:val="en-GB"/>
+        </w:rPr>
+        <w:t xml:space="preserve">nformation on the </w:t>
       </w:r>
       <w:r>
         <w:rPr>
@@ -4555,7 +4550,33 @@
           <w:szCs w:val="24"/>
           <w:lang w:val="en-GB"/>
         </w:rPr>
-        <w:t>severity score using a Principal Component Analysis.</w:t>
+        <w:t xml:space="preserve">severity score using a </w:t>
+      </w:r>
+      <w:commentRangeStart w:id="2"/>
+      <w:r>
+        <w:rPr>
+          <w:rFonts w:ascii="Calibri" w:hAnsi="Calibri" w:cs="Calibri"/>
+          <w:sz w:val="24"/>
+          <w:szCs w:val="24"/>
+          <w:lang w:val="en-GB"/>
+        </w:rPr>
+        <w:t>Principal Component Analysis</w:t>
+      </w:r>
+      <w:commentRangeEnd w:id="2"/>
+      <w:r>
+        <w:rPr>
+          <w:rStyle w:val="CommentReference"/>
+        </w:rPr>
+        <w:commentReference w:id="2"/>
+      </w:r>
+      <w:r>
+        <w:rPr>
+          <w:rFonts w:ascii="Calibri" w:hAnsi="Calibri" w:cs="Calibri"/>
+          <w:sz w:val="24"/>
+          <w:szCs w:val="24"/>
+          <w:lang w:val="en-GB"/>
+        </w:rPr>
+        <w:t>.</w:t>
       </w:r>
       <w:r>
         <w:rPr>
@@ -4628,7 +4649,7 @@
           <w:szCs w:val="24"/>
           <w:lang w:val="en-GB"/>
         </w:rPr>
-        <w:instrText xml:space="preserve"> ADDIN ZOTERO_ITEM CSL_CITATION {"citationID":"uCbnAlv1","properties":{"formattedCitation":"\\super 23\\nosupersub{}","plainCitation":"23","noteIndex":0},"citationItems":[{"id":7892,"uris":["http://zotero.org/users/3111854/items/LFTQ6CN2"],"itemData":{"id":7892,"type":"article-journal","abstract":"COVID-19 has impacted the health and livelihoods of billions of people since it emerged in 2019. Vaccination for COVID-19 is a critical intervention that is being rolled out globally to end the pandemic. Understanding the spatial inequalities in vaccination coverage and access to vaccination centres is important for planning this intervention nationally. Here, COVID-19 vaccination data, representing the number of people given at least one dose of vaccine, a list of the approved vaccination sites, population data and ancillary GIS data were used to assess vaccination coverage, using Kenya as an example. Firstly, physical access was modelled using travel time to estimate the proportion of population within 1 hour of a vaccination site. Secondly, a Bayesian conditional autoregressive (CAR) model was used to estimate the COVID-19 vaccination coverage and the same framework used to forecast coverage rates for the first quarter of 2022. Nationally, the average travel time to a designated COVID-19 vaccination site (n = 622) was 75.5 min (Range: 62.9 – 94.5 min) and over 87% of the population &gt;18 years reside within 1 hour to a vaccination site. The COVID-19 vaccination coverage in December 2021 was 16.70% (95% CI: 16.66 – 16.74) – 4.4 million people and was forecasted to be 30.75% (95% CI: 25.04 – 36.96) – 8.1 million people by the end of March 2022. Approximately 21 million adults were still unvaccinated in December 2021 and, in the absence of accelerated vaccine uptake, over 17.2 million adults may not be vaccinated by end March 2022 nationally. Our results highlight geographic inequalities at sub-national level and are important in targeting and improving vaccination coverage in hard-to-reach populations. Similar mapping efforts could help other countries identify and increase vaccination coverage for such populations.","container-title":"Vaccine","DOI":"10.1016/j.vaccine.2022.02.035","ISSN":"0264-410X","issue":"13","journalAbbreviation":"Vaccine","language":"en","page":"2011-2019","source":"ScienceDirect","title":"Unmet need for COVID-19 vaccination coverage in Kenya","volume":"40","author":[{"family":"Muchiri","given":"Samuel K."},{"family":"Muthee","given":"Rose"},{"family":"Kiarie","given":"Hellen"},{"family":"Sitienei","given":"Joseph"},{"family":"Agweyu","given":"Ambrose"},{"family":"Atkinson","given":"Peter M."},{"family":"Edson Utazi","given":"C."},{"family":"Tatem","given":"Andrew J."},{"family":"Alegana","given":"Victor A."}],"issued":{"date-parts":[["2022",3,18]]}}}],"schema":"https://github.com/citation-style-language/schema/raw/master/csl-citation.json"} </w:instrText>
+        <w:instrText xml:space="preserve"> ADDIN ZOTERO_ITEM CSL_CITATION {"citationID":"uCbnAlv1","properties":{"formattedCitation":"\\super 22\\nosupersub{}","plainCitation":"22","noteIndex":0},"citationItems":[{"id":7892,"uris":["http://zotero.org/users/3111854/items/LFTQ6CN2"],"itemData":{"id":7892,"type":"article-journal","abstract":"COVID-19 has impacted the health and livelihoods of billions of people since it emerged in 2019. Vaccination for COVID-19 is a critical intervention that is being rolled out globally to end the pandemic. Understanding the spatial inequalities in vaccination coverage and access to vaccination centres is important for planning this intervention nationally. Here, COVID-19 vaccination data, representing the number of people given at least one dose of vaccine, a list of the approved vaccination sites, population data and ancillary GIS data were used to assess vaccination coverage, using Kenya as an example. Firstly, physical access was modelled using travel time to estimate the proportion of population within 1 hour of a vaccination site. Secondly, a Bayesian conditional autoregressive (CAR) model was used to estimate the COVID-19 vaccination coverage and the same framework used to forecast coverage rates for the first quarter of 2022. Nationally, the average travel time to a designated COVID-19 vaccination site (n = 622) was 75.5 min (Range: 62.9 – 94.5 min) and over 87% of the population &gt;18 years reside within 1 hour to a vaccination site. The COVID-19 vaccination coverage in December 2021 was 16.70% (95% CI: 16.66 – 16.74) – 4.4 million people and was forecasted to be 30.75% (95% CI: 25.04 – 36.96) – 8.1 million people by the end of March 2022. Approximately 21 million adults were still unvaccinated in December 2021 and, in the absence of accelerated vaccine uptake, over 17.2 million adults may not be vaccinated by end March 2022 nationally. Our results highlight geographic inequalities at sub-national level and are important in targeting and improving vaccination coverage in hard-to-reach populations. Similar mapping efforts could help other countries identify and increase vaccination coverage for such populations.","container-title":"Vaccine","DOI":"10.1016/j.vaccine.2022.02.035","ISSN":"0264-410X","issue":"13","journalAbbreviation":"Vaccine","language":"en","page":"2011-2019","source":"ScienceDirect","title":"Unmet need for COVID-19 vaccination coverage in Kenya","volume":"40","author":[{"family":"Muchiri","given":"Samuel K."},{"family":"Muthee","given":"Rose"},{"family":"Kiarie","given":"Hellen"},{"family":"Sitienei","given":"Joseph"},{"family":"Agweyu","given":"Ambrose"},{"family":"Atkinson","given":"Peter M."},{"family":"Edson Utazi","given":"C."},{"family":"Tatem","given":"Andrew J."},{"family":"Alegana","given":"Victor A."}],"issued":{"date-parts":[["2022",3,18]]}}}],"schema":"https://github.com/citation-style-language/schema/raw/master/csl-citation.json"} </w:instrText>
       </w:r>
       <w:r>
         <w:rPr>
@@ -4646,6 +4667,60 @@
           <w:szCs w:val="24"/>
           <w:vertAlign w:val="superscript"/>
         </w:rPr>
+        <w:t>22</w:t>
+      </w:r>
+      <w:r>
+        <w:rPr>
+          <w:rFonts w:ascii="Calibri" w:eastAsia="Calibri" w:hAnsi="Calibri" w:cs="Calibri"/>
+          <w:sz w:val="24"/>
+          <w:szCs w:val="24"/>
+          <w:lang w:val="en-GB"/>
+        </w:rPr>
+        <w:fldChar w:fldCharType="end"/>
+      </w:r>
+      <w:r>
+        <w:rPr>
+          <w:rFonts w:ascii="Calibri" w:eastAsia="Calibri" w:hAnsi="Calibri" w:cs="Calibri"/>
+          <w:sz w:val="24"/>
+          <w:szCs w:val="24"/>
+          <w:lang w:val="en-GB"/>
+        </w:rPr>
+        <w:t>, primary care coverage rate</w:t>
+      </w:r>
+      <w:r>
+        <w:rPr>
+          <w:rFonts w:ascii="Calibri" w:eastAsia="Calibri" w:hAnsi="Calibri" w:cs="Calibri"/>
+          <w:sz w:val="24"/>
+          <w:szCs w:val="24"/>
+          <w:lang w:val="en-GB"/>
+        </w:rPr>
+        <w:fldChar w:fldCharType="begin"/>
+      </w:r>
+      <w:r>
+        <w:rPr>
+          <w:rFonts w:ascii="Calibri" w:eastAsia="Calibri" w:hAnsi="Calibri" w:cs="Calibri"/>
+          <w:sz w:val="24"/>
+          <w:szCs w:val="24"/>
+          <w:lang w:val="en-GB"/>
+        </w:rPr>
+        <w:instrText xml:space="preserve"> ADDIN ZOTERO_ITEM CSL_CITATION {"citationID":"34UqEjQW","properties":{"formattedCitation":"\\super 23\\nosupersub{}","plainCitation":"23","noteIndex":0},"citationItems":[{"id":7905,"uris":["http://zotero.org/users/3111854/items/VMVPBVIM"],"itemData":{"id":7905,"type":"article-journal","container-title":"JAMA Network Open","DOI":"10.1001/jamanetworkopen.2021.47920","ISSN":"2574-3805","issue":"2","journalAbbreviation":"JAMA Network Open","page":"e2147920","source":"Silverchair","title":"Association of Primary Care Physicians Per Capita With COVID-19 Vaccination Rates Among US Counties","volume":"5","author":[{"family":"Lo","given":"Chun-Han"},{"family":"Chiu","given":"Leonard"},{"family":"Qian","given":"Anna"},{"family":"Khan","given":"Muhammad Zarrar"},{"family":"Alhassan","given":"Hassan A."},{"family":"Duval","given":"Axel J."},{"family":"Chan","given":"Andrew T."}],"issued":{"date-parts":[["2022",2,10]]}}}],"schema":"https://github.com/citation-style-language/schema/raw/master/csl-citation.json"} </w:instrText>
+      </w:r>
+      <w:r>
+        <w:rPr>
+          <w:rFonts w:ascii="Calibri" w:eastAsia="Calibri" w:hAnsi="Calibri" w:cs="Calibri"/>
+          <w:sz w:val="24"/>
+          <w:szCs w:val="24"/>
+          <w:lang w:val="en-GB"/>
+        </w:rPr>
+        <w:fldChar w:fldCharType="separate"/>
+      </w:r>
+      <w:r>
+        <w:rPr>
+          <w:rFonts w:ascii="Calibri" w:hAnsi="Calibri" w:cs="Calibri"/>
+          <w:sz w:val="24"/>
+          <w:szCs w:val="24"/>
+          <w:vertAlign w:val="superscript"/>
+        </w:rPr>
         <w:t>23</w:t>
       </w:r>
       <w:r>
@@ -4664,7 +4739,7 @@
           <w:szCs w:val="24"/>
           <w:lang w:val="en-GB"/>
         </w:rPr>
-        <w:t>, primary care coverage rate</w:t>
+        <w:t>, and health conditions that are prevalent in Kenya (i.e., HIV</w:t>
       </w:r>
       <w:r>
         <w:rPr>
@@ -4682,7 +4757,7 @@
           <w:szCs w:val="24"/>
           <w:lang w:val="en-GB"/>
         </w:rPr>
-        <w:instrText xml:space="preserve"> ADDIN ZOTERO_ITEM CSL_CITATION {"citationID":"34UqEjQW","properties":{"formattedCitation":"\\super 24\\nosupersub{}","plainCitation":"24","noteIndex":0},"citationItems":[{"id":7905,"uris":["http://zotero.org/users/3111854/items/VMVPBVIM"],"itemData":{"id":7905,"type":"article-journal","container-title":"JAMA Network Open","DOI":"10.1001/jamanetworkopen.2021.47920","ISSN":"2574-3805","issue":"2","journalAbbreviation":"JAMA Network Open","page":"e2147920","source":"Silverchair","title":"Association of Primary Care Physicians Per Capita With COVID-19 Vaccination Rates Among US Counties","volume":"5","author":[{"family":"Lo","given":"Chun-Han"},{"family":"Chiu","given":"Leonard"},{"family":"Qian","given":"Anna"},{"family":"Khan","given":"Muhammad Zarrar"},{"family":"Alhassan","given":"Hassan A."},{"family":"Duval","given":"Axel J."},{"family":"Chan","given":"Andrew T."}],"issued":{"date-parts":[["2022",2,10]]}}}],"schema":"https://github.com/citation-style-language/schema/raw/master/csl-citation.json"} </w:instrText>
+        <w:instrText xml:space="preserve"> ADDIN ZOTERO_ITEM CSL_CITATION {"citationID":"j3i4WDEf","properties":{"formattedCitation":"\\super 24\\nosupersub{}","plainCitation":"24","noteIndex":0},"citationItems":[{"id":7899,"uris":["http://zotero.org/users/3111854/items/FGDG9DKW"],"itemData":{"id":7899,"type":"article-journal","abstract":"Data on the association of human immunodeficiency virus (HIV) infection with adverse outcomes in patients with COVID-19 are conflicting. This systematic review and meta-analysis aimed to summarize the available information on the risk of hospitalization, severe disease, and death attributable to HIV in patients with COVID-19.","container-title":"AIDS Research and Therapy","DOI":"10.1186/s12981-021-00427-y","ISSN":"1742-6405","issue":"1","journalAbbreviation":"AIDS Research and Therapy","page":"3","source":"BioMed Central","title":"Outcomes of patients with HIV and COVID-19 co-infection: a systematic review and meta-analysis","title-short":"Outcomes of patients with HIV and COVID-19 co-infection","volume":"19","author":[{"family":"Danwang","given":"Celestin"},{"family":"Noubiap","given":"Jean Jacques"},{"family":"Robert","given":"Annie"},{"family":"Yombi","given":"Jean Cyr"}],"issued":{"date-parts":[["2022",1,14]]}}}],"schema":"https://github.com/citation-style-language/schema/raw/master/csl-citation.json"} </w:instrText>
       </w:r>
       <w:r>
         <w:rPr>
@@ -4718,7 +4793,7 @@
           <w:szCs w:val="24"/>
           <w:lang w:val="en-GB"/>
         </w:rPr>
-        <w:t>, and health conditions that are prevalent in Kenya (i.e., HIV</w:t>
+        <w:t>, and obesity</w:t>
       </w:r>
       <w:r>
         <w:rPr>
@@ -4736,7 +4811,7 @@
           <w:szCs w:val="24"/>
           <w:lang w:val="en-GB"/>
         </w:rPr>
-        <w:instrText xml:space="preserve"> ADDIN ZOTERO_ITEM CSL_CITATION {"citationID":"j3i4WDEf","properties":{"formattedCitation":"\\super 25\\nosupersub{}","plainCitation":"25","noteIndex":0},"citationItems":[{"id":7899,"uris":["http://zotero.org/users/3111854/items/FGDG9DKW"],"itemData":{"id":7899,"type":"article-journal","abstract":"Data on the association of human immunodeficiency virus (HIV) infection with adverse outcomes in patients with COVID-19 are conflicting. This systematic review and meta-analysis aimed to summarize the available information on the risk of hospitalization, severe disease, and death attributable to HIV in patients with COVID-19.","container-title":"AIDS Research and Therapy","DOI":"10.1186/s12981-021-00427-y","ISSN":"1742-6405","issue":"1","journalAbbreviation":"AIDS Research and Therapy","page":"3","source":"BioMed Central","title":"Outcomes of patients with HIV and COVID-19 co-infection: a systematic review and meta-analysis","title-short":"Outcomes of patients with HIV and COVID-19 co-infection","volume":"19","author":[{"family":"Danwang","given":"Celestin"},{"family":"Noubiap","given":"Jean Jacques"},{"family":"Robert","given":"Annie"},{"family":"Yombi","given":"Jean Cyr"}],"issued":{"date-parts":[["2022",1,14]]}}}],"schema":"https://github.com/citation-style-language/schema/raw/master/csl-citation.json"} </w:instrText>
+        <w:instrText xml:space="preserve"> ADDIN ZOTERO_ITEM CSL_CITATION {"citationID":"BKwuEp0X","properties":{"formattedCitation":"\\super 25\\nosupersub{}","plainCitation":"25","noteIndex":0},"citationItems":[{"id":7902,"uris":["http://zotero.org/users/3111854/items/ZB2JWJUD"],"itemData":{"id":7902,"type":"article-journal","abstract":"Objective To quantify the current weight of evidence of the association between overweight and obesity as risk factors for COVID-19-related hospitalisations (including hospital admission, intensive care unit admission, invasive mechanical ventilation) and death, and to assess the magnitude of the association and the potential dose–response relationships.\nDesign PubMed, Embase, Cochrane, Web of Sciences, WHO COVID-19 database and Google Scholar were used to identify articles published up to 20 July 2021. Peer-reviewed studies reporting adjusted estimates of the association between overweight or obesity and COVID-19 outcomes were included. Three authors reviewed the articles and agreed. The quality of eligible studies was assessed using the Newcastle-Ottawa Quality Assessment Scale. Random-effects meta-analysis was used to estimate the combined effects.\nResults A total of 208 studies with 3 550 997 participants from over 32 countries were included in this meta-analysis. Being overweight was associated with an increased risk of COVID-19-related hospitalisations (OR 1.19, 95% CI 1.12 to 1.28, n=21 studies), but not death (OR 1.02, 95% CI 0.92 to 1.13, n=21). However, patients with obesity were at increased risk of both COVID-19-related hospitalisations (OR 1.72, 95% CI 1.62 to 1.84, n=58) and death (OR 1.25, 95% CI 1.19 to 1.32, n=77). Similarly, patients with extreme obesity were at increased risk of COVID-19-related hospitalisations (OR 2.53, 95% CI 1.67 to 3.84, n=12) and death (OR 2.06, 95% CI 1.76 to 3.00, n=19). There was a linear dose–response relationship between these obesity categories and COVID-19 outcomes, but the strength of the association has decreased over time.\nConclusion Being overweight increases the risk of COVID-19-related hospitalisations but not death, while obesity and extreme obesity increase the risk of both COVID-19-related hospitalisations and death. These findings suggest that prompt access to COVID-19 care, prioritisation for COVID-19 vaccination and other preventive measures are warranted for this vulnerable group.","container-title":"BMJ Nutrition, Prevention &amp; Health","DOI":"10.1136/bmjnph-2021-000375","ISSN":"2516-5542","language":"en","license":"© Author(s) (or their employer(s)) 2022. Re-use permitted under CC BY-NC. No commercial re-use. See rights and permissions. Published by BMJ.. http://creativecommons.org/licenses/by-nc/4.0/This is an open access article distributed in accordance with the Creative Commons Attribution Non Commercial (CC BY-NC 4.0) license, which permits others to distribute, remix, adapt, build upon this work non-commercially, and license their derivative works on different terms, provided the original work is properly cited, appropriate credit is given, any changes made indicated, and the use is non-commercial. See: http://creativecommons.org/licenses/by-nc/4.0/.","note":"publisher: BMJ Specialist Journals\nsection: Original research","page":"e000375","source":"nutrition.bmj.com","title":"Overweight and obesity as risk factors for COVID-19-associated hospitalisations and death: systematic review and meta-analysis","title-short":"Overweight and obesity as risk factors for COVID-19-associated hospitalisations and death","author":[{"family":"Sawadogo","given":"Wendemi"},{"family":"Tsegaye","given":"Medhin"},{"family":"Gizaw","given":"Andinet"},{"family":"Adera","given":"Tilahun"}],"issued":{"date-parts":[["2022",1,18]]}}}],"schema":"https://github.com/citation-style-language/schema/raw/master/csl-citation.json"} </w:instrText>
       </w:r>
       <w:r>
         <w:rPr>
@@ -4772,7 +4847,16 @@
           <w:szCs w:val="24"/>
           <w:lang w:val="en-GB"/>
         </w:rPr>
-        <w:t>, and obesity</w:t>
+        <w:t>)</w:t>
+      </w:r>
+      <w:r>
+        <w:rPr>
+          <w:rFonts w:ascii="Calibri" w:eastAsia="Calibri" w:hAnsi="Calibri" w:cs="Calibri"/>
+          <w:sz w:val="24"/>
+          <w:szCs w:val="24"/>
+          <w:lang w:val="en-GB"/>
+        </w:rPr>
+        <w:t xml:space="preserve"> as well as life expectancy of Kenya population</w:t>
       </w:r>
       <w:r>
         <w:rPr>
@@ -4790,7 +4874,7 @@
           <w:szCs w:val="24"/>
           <w:lang w:val="en-GB"/>
         </w:rPr>
-        <w:instrText xml:space="preserve"> ADDIN ZOTERO_ITEM CSL_CITATION {"citationID":"BKwuEp0X","properties":{"formattedCitation":"\\super 26\\nosupersub{}","plainCitation":"26","noteIndex":0},"citationItems":[{"id":7902,"uris":["http://zotero.org/users/3111854/items/ZB2JWJUD"],"itemData":{"id":7902,"type":"article-journal","abstract":"Objective To quantify the current weight of evidence of the association between overweight and obesity as risk factors for COVID-19-related hospitalisations (including hospital admission, intensive care unit admission, invasive mechanical ventilation) and death, and to assess the magnitude of the association and the potential dose–response relationships.\nDesign PubMed, Embase, Cochrane, Web of Sciences, WHO COVID-19 database and Google Scholar were used to identify articles published up to 20 July 2021. Peer-reviewed studies reporting adjusted estimates of the association between overweight or obesity and COVID-19 outcomes were included. Three authors reviewed the articles and agreed. The quality of eligible studies was assessed using the Newcastle-Ottawa Quality Assessment Scale. Random-effects meta-analysis was used to estimate the combined effects.\nResults A total of 208 studies with 3 550 997 participants from over 32 countries were included in this meta-analysis. Being overweight was associated with an increased risk of COVID-19-related hospitalisations (OR 1.19, 95% CI 1.12 to 1.28, n=21 studies), but not death (OR 1.02, 95% CI 0.92 to 1.13, n=21). However, patients with obesity were at increased risk of both COVID-19-related hospitalisations (OR 1.72, 95% CI 1.62 to 1.84, n=58) and death (OR 1.25, 95% CI 1.19 to 1.32, n=77). Similarly, patients with extreme obesity were at increased risk of COVID-19-related hospitalisations (OR 2.53, 95% CI 1.67 to 3.84, n=12) and death (OR 2.06, 95% CI 1.76 to 3.00, n=19). There was a linear dose–response relationship between these obesity categories and COVID-19 outcomes, but the strength of the association has decreased over time.\nConclusion Being overweight increases the risk of COVID-19-related hospitalisations but not death, while obesity and extreme obesity increase the risk of both COVID-19-related hospitalisations and death. These findings suggest that prompt access to COVID-19 care, prioritisation for COVID-19 vaccination and other preventive measures are warranted for this vulnerable group.","container-title":"BMJ Nutrition, Prevention &amp; Health","DOI":"10.1136/bmjnph-2021-000375","ISSN":"2516-5542","language":"en","note":"publisher: BMJ Specialist Journals\nsection: Original research","page":"e000375","source":"nutrition.bmj.com","title":"Overweight and obesity as risk factors for COVID-19-associated hospitalisations and death: systematic review and meta-analysis","title-short":"Overweight and obesity as risk factors for COVID-19-associated hospitalisations and death","author":[{"family":"Sawadogo","given":"Wendemi"},{"family":"Tsegaye","given":"Medhin"},{"family":"Gizaw","given":"Andinet"},{"family":"Adera","given":"Tilahun"}],"issued":{"date-parts":[["2022",1,18]]}}}],"schema":"https://github.com/citation-style-language/schema/raw/master/csl-citation.json"} </w:instrText>
+        <w:instrText xml:space="preserve"> ADDIN ZOTERO_ITEM CSL_CITATION {"citationID":"tfNyGiAZ","properties":{"formattedCitation":"\\super 26\\nosupersub{}","plainCitation":"26","noteIndex":0},"citationItems":[{"id":7692,"uris":["http://zotero.org/users/3111854/items/KTXIBHGI"],"itemData":{"id":7692,"type":"webpage","title":"Life tables: Life tables by country Kenya","URL":"https://apps.who.int/gho/data/view.searo.60850?lang=en","accessed":{"date-parts":[["2022",5,21]]}}}],"schema":"https://github.com/citation-style-language/schema/raw/master/csl-citation.json"} </w:instrText>
       </w:r>
       <w:r>
         <w:rPr>
@@ -4809,69 +4893,6 @@
           <w:vertAlign w:val="superscript"/>
         </w:rPr>
         <w:t>26</w:t>
-      </w:r>
-      <w:r>
-        <w:rPr>
-          <w:rFonts w:ascii="Calibri" w:eastAsia="Calibri" w:hAnsi="Calibri" w:cs="Calibri"/>
-          <w:sz w:val="24"/>
-          <w:szCs w:val="24"/>
-          <w:lang w:val="en-GB"/>
-        </w:rPr>
-        <w:fldChar w:fldCharType="end"/>
-      </w:r>
-      <w:r>
-        <w:rPr>
-          <w:rFonts w:ascii="Calibri" w:eastAsia="Calibri" w:hAnsi="Calibri" w:cs="Calibri"/>
-          <w:sz w:val="24"/>
-          <w:szCs w:val="24"/>
-          <w:lang w:val="en-GB"/>
-        </w:rPr>
-        <w:t>)</w:t>
-      </w:r>
-      <w:r>
-        <w:rPr>
-          <w:rFonts w:ascii="Calibri" w:eastAsia="Calibri" w:hAnsi="Calibri" w:cs="Calibri"/>
-          <w:sz w:val="24"/>
-          <w:szCs w:val="24"/>
-          <w:lang w:val="en-GB"/>
-        </w:rPr>
-        <w:t xml:space="preserve"> as well as life expectancy of Kenya population</w:t>
-      </w:r>
-      <w:r>
-        <w:rPr>
-          <w:rFonts w:ascii="Calibri" w:eastAsia="Calibri" w:hAnsi="Calibri" w:cs="Calibri"/>
-          <w:sz w:val="24"/>
-          <w:szCs w:val="24"/>
-          <w:lang w:val="en-GB"/>
-        </w:rPr>
-        <w:fldChar w:fldCharType="begin"/>
-      </w:r>
-      <w:r>
-        <w:rPr>
-          <w:rFonts w:ascii="Calibri" w:eastAsia="Calibri" w:hAnsi="Calibri" w:cs="Calibri"/>
-          <w:sz w:val="24"/>
-          <w:szCs w:val="24"/>
-          <w:lang w:val="en-GB"/>
-        </w:rPr>
-        <w:instrText xml:space="preserve"> ADDIN ZOTERO_ITEM CSL_CITATION {"citationID":"tfNyGiAZ","properties":{"formattedCitation":"\\super 27\\nosupersub{}","plainCitation":"27","noteIndex":0},"citationItems":[{"id":7692,"uris":["http://zotero.org/users/3111854/items/KTXIBHGI"],"itemData":{"id":7692,"type":"webpage","title":"Life tables: Life tables by country Kenya","URL":"https://apps.who.int/gho/data/view.searo.60850?lang=en","accessed":{"date-parts":[["2022",5,21]]}}}],"schema":"https://github.com/citation-style-language/schema/raw/master/csl-citation.json"} </w:instrText>
-      </w:r>
-      <w:r>
-        <w:rPr>
-          <w:rFonts w:ascii="Calibri" w:eastAsia="Calibri" w:hAnsi="Calibri" w:cs="Calibri"/>
-          <w:sz w:val="24"/>
-          <w:szCs w:val="24"/>
-          <w:lang w:val="en-GB"/>
-        </w:rPr>
-        <w:fldChar w:fldCharType="separate"/>
-      </w:r>
-      <w:r>
-        <w:rPr>
-          <w:rFonts w:ascii="Calibri" w:hAnsi="Calibri" w:cs="Calibri"/>
-          <w:sz w:val="24"/>
-          <w:szCs w:val="24"/>
-          <w:vertAlign w:val="superscript"/>
-        </w:rPr>
-        <w:t>27</w:t>
       </w:r>
       <w:r>
         <w:rPr>
@@ -4960,7 +4981,43 @@
           <w:szCs w:val="24"/>
           <w:lang w:val="en-GB"/>
         </w:rPr>
-        <w:t>Transition probabilities in the acute COVID-19 infection were extracted from systematic review</w:t>
+        <w:lastRenderedPageBreak/>
+        <w:t xml:space="preserve">For the </w:t>
+      </w:r>
+      <w:r>
+        <w:rPr>
+          <w:i/>
+          <w:iCs/>
+          <w:sz w:val="24"/>
+          <w:szCs w:val="24"/>
+          <w:lang w:val="en-GB"/>
+        </w:rPr>
+        <w:t>acute component</w:t>
+      </w:r>
+      <w:r>
+        <w:rPr>
+          <w:sz w:val="24"/>
+          <w:szCs w:val="24"/>
+          <w:lang w:val="en-GB"/>
+        </w:rPr>
+        <w:t xml:space="preserve"> of the model, t</w:t>
+      </w:r>
+      <w:r>
+        <w:rPr>
+          <w:sz w:val="24"/>
+          <w:szCs w:val="24"/>
+          <w:lang w:val="en-GB"/>
+        </w:rPr>
+        <w:t xml:space="preserve">ransition probabilities in the acute COVID-19 infection were </w:t>
+      </w:r>
+      <w:commentRangeStart w:id="3"/>
+      <w:r>
+        <w:rPr>
+          <w:sz w:val="24"/>
+          <w:szCs w:val="24"/>
+          <w:lang w:val="en-GB"/>
+        </w:rPr>
+        <w:t>extracted from systematic review</w:t>
       </w:r>
       <w:r>
         <w:rPr>
@@ -4984,7 +5041,22 @@
           <w:szCs w:val="24"/>
           <w:lang w:val="en-GB"/>
         </w:rPr>
-        <w:t xml:space="preserve"> (</w:t>
+        <w:t xml:space="preserve"> </w:t>
+      </w:r>
+      <w:commentRangeEnd w:id="3"/>
+      <w:r>
+        <w:rPr>
+          <w:rStyle w:val="CommentReference"/>
+        </w:rPr>
+        <w:commentReference w:id="3"/>
+      </w:r>
+      <w:r>
+        <w:rPr>
+          <w:sz w:val="24"/>
+          <w:szCs w:val="24"/>
+          <w:lang w:val="en-GB"/>
+        </w:rPr>
+        <w:t>(</w:t>
       </w:r>
       <w:r>
         <w:rPr>
@@ -5018,61 +5090,49 @@
           <w:szCs w:val="24"/>
           <w:lang w:val="en-GB"/>
         </w:rPr>
-        <w:t>Transition probabilities in the Long COVID phase were based on the</w:t>
-      </w:r>
-      <w:r>
-        <w:rPr>
-          <w:rFonts w:ascii="Calibri" w:hAnsi="Calibri" w:cs="Calibri"/>
-          <w:sz w:val="24"/>
-          <w:szCs w:val="24"/>
-          <w:lang w:val="en-GB"/>
-        </w:rPr>
-        <w:t xml:space="preserve"> Dutch Long COVID cohort</w:t>
-      </w:r>
-      <w:r>
-        <w:rPr>
-          <w:rFonts w:ascii="Calibri" w:hAnsi="Calibri" w:cs="Calibri"/>
-          <w:sz w:val="24"/>
-          <w:szCs w:val="24"/>
-          <w:lang w:val="en-GB"/>
-        </w:rPr>
-        <w:fldChar w:fldCharType="begin"/>
-      </w:r>
-      <w:r>
-        <w:rPr>
-          <w:rFonts w:ascii="Calibri" w:hAnsi="Calibri" w:cs="Calibri"/>
-          <w:sz w:val="24"/>
-          <w:szCs w:val="24"/>
-          <w:lang w:val="en-GB"/>
-        </w:rPr>
-        <w:instrText xml:space="preserve"> ADDIN ZOTERO_ITEM CSL_CITATION {"citationID":"M5bAln1P","properties":{"formattedCitation":"\\super 21,22\\nosupersub{}","plainCitation":"21,22","noteIndex":0},"citationItems":[{"id":7461,"uris":["http://zotero.org/users/3111854/items/WBSGDRBA"],"itemData":{"id":7461,"type":"report","abstract":"Background A substantial proportion of individuals infected with severe acute respiratory syndrome coronavirus-2 (SARS-CoV-2) report persisting symptoms weeks and months following acute infection. Estimates on prevalence vary due to differences in study designs, populations, heterogeneity of symptoms and the way symptoms are measured. Common symptoms include fatigue, cognitive impairment and dyspnea. However, knowledge regarding the nature and risk factors for developing persisting symptoms is still limited. Hence in this study we aim to determine the prevalence, severity, risk factors and impact on quality of life of persisting symptoms in the first year following acute SARS-CoV-2 infection.\nMethods The LongCOVID-study is both a prospective and retrospective cohort study with a one year follow up. Participants aged 5 years and above with self-reported positive or negative tests for SARS-CoV-2 will be included in the study. The primary outcome is the prevalence and severity of persistent symptoms in participants that tested positive for SARS-CoV-2 compared to controls. Symptom severity will be assessed for fatigue using the Checklist Individual Strength (CIS subscale fatigue severity), pain (Rand-36/SF-36 subscale bodily pain), dyspnea (Medical Research Council (mMRC)) and cognitive impairment using the Cognitive Failure Questionnaire (CFQ). Secondary outcomes include loss of health-related quality of life (HRQoL) and risk factors for persisting symptoms following infection with SARS-CoV-2.\nDiscussion A better understanding regarding the nature of persisting symptoms following SARS-CoV-2 infection will enable better diagnosis, management and will consequently minimize negative consequences on quality of life.\nBackground A substantial proportion of individuals infected with severe acute respiratory syndrome coronavirus-2 (SARS-CoV-2) report persisting symptoms weeks and months following acute infection. Estimates on prevalence vary due to differences in study designs, populations, heterogeneity of symptoms and the way symptoms are measured. Common symptoms include fatigue, cognitive impairment and dyspnea. However, knowledge regarding the nature and risk factors for developing persisting symptoms is still limited. Hence in this study we aim to determine the prevalence, severity, risk factors and impact on quality of life of persisting symptoms in the first year following acute SARS-CoV-2 infection.\nMethods The LongCOVID-study is both a prospective and retrospective cohort study with a one year follow up. Participants aged 5 years and above with self-reported positive or negative tests for SARS-CoV-2 will be included in the study. The primary outcome is the prevalence and severity of persistent symptoms in participants that tested positive for SARS-CoV-2 compared to controls. Symptom severity will be assessed for fatigue using the Checklist Individual Strength (CIS subscale fatigue severity), pain (Rand-36/SF-36 subscale bodily pain), dyspnea (Medical Research Council (mMRC)) and cognitive impairment using the Cognitive Failure Questionnaire (CFQ). Secondary outcomes include loss of health-related quality of life (HRQoL) and risk factors for persisting symptoms following infection with SARS-CoV-2.\nDiscussion A better understanding regarding the nature of persisting symptoms following SARS-CoV-2 infection will enable better diagnosis, management and will consequently minimize negative consequences on quality of life.","language":"en","note":"DOI: 10.1101/2022.01.10.22269009\ntype: article","page":"2022.01.10.22269009","publisher":"medRxiv","source":"medRxiv","title":"Prevalence and determinants of persistent symptoms after infection with SARS-CoV-2: Protocol for an observational cohort study (LongCOVID-study)","title-short":"Prevalence and determinants of persistent symptoms after infection with SARS-CoV-2","URL":"https://www.medrxiv.org/content/10.1101/2022.01.10.22269009v1","author":[{"family":"Mutubuki","given":"Elizabeth N."},{"family":"Maaden","given":"Tessa","dropping-particle":"van der"},{"family":"Leung","given":"Ka Yin"},{"family":"Wong","given":"Albert"},{"family":"Tulen","given":"Anna D."},{"family":"Bruijn","given":"Siméon","dropping-particle":"de"},{"family":"Haverman","given":"Lotte"},{"family":"Knoop","given":"Hans"},{"family":"Franz","given":"Eelco"},{"family":"Hoek","given":"Albert Jan","dropping-particle":"van"},{"family":"Wijngaard","given":"Cees C.","dropping-particle":"van den"}],"accessed":{"date-parts":[["2022",4,1]]},"issued":{"date-parts":[["2022",1,11]]}}},{"id":7956,"uris":["http://zotero.org/users/3111854/items/U8KFD55D"],"itemData":{"id":7956,"type":"article","abstract":"Background More information is needed on prevalence of long-term symptoms after SARS-CoV-2-infection. This prospective study assesses symptoms three months after SARS-CoV-2-infection compared to test-negative and population controls, and the effect of vaccination prior to infection.\nMethods Participants enrolled after a positive (cases) or negative (test-negative controls) SARS-CoV-2-test, or after invitation from the general population (population controls). After three months, participants indicated presence of 41 symptoms, and severity of four symptoms. Permutation tests were used to select symptoms significantly elevated in cases compared to controls and to compare symptoms between cases that were vaccinated or unvaccinated prior to infection.\nFindings Between May 19th and December 13th 2021 9166 cases, 1698 symptomatic but test-negative controls, and 3708 population controls enrolled. At three months, 13 symptoms, and severity of fatigue, cognitive impairment and dyspnoea, were significantly elevated between cases and controls. Of cases, 48.5% reported ≥1 significantly elevated symptom, compared to 29.8% of test-negative controls and 26.0% of population controls. Effect of vaccination could only be determined for cases &lt;65yrs, and was found to be significantly protective for loss of smell and taste but not for other symptoms.\nInterpretation Three months after SARS-CoV-2 infection, almost half of the cases still report symptoms, which is higher than the background prevalence and prevalence in test-negative controls. Vaccination prior to infection was protective against loss of smell and taste as assessed in cases aged &lt;65.\nBackground More information is needed on prevalence of long-term symptoms after SARS-CoV-2-infection. This prospective study assesses symptoms three months after SARS-CoV-2-infection compared to test-negative and population controls, and the effect of vaccination prior to infection.\nMethods Participants enrolled after a positive (cases) or negative (test-negative controls) SARS-CoV-2-test, or after invitation from the general population (population controls). After three months, participants indicated presence of 41 symptoms, and severity of four symptoms. Permutation tests were used to select symptoms significantly elevated in cases compared to controls and to compare symptoms between cases that were vaccinated or unvaccinated prior to infection.\nFindings Between May 19th and December 13th 2021 9166 cases, 1698 symptomatic but test-negative controls, and 3708 population controls enrolled. At three months, 13 symptoms, and severity of fatigue, cognitive impairment and dyspnoea, were significantly elevated between cases and controls. Of cases, 48.5% reported ≥1 significantly elevated symptom, compared to 29.8% of test-negative controls and 26.0% of population controls. Effect of vaccination could only be determined for cases &lt;65yrs, and was found to be significantly protective for loss of smell and taste but not for other symptoms.\nInterpretation Three months after SARS-CoV-2 infection, almost half of the cases still report symptoms, which is higher than the background prevalence and prevalence in test-negative controls. Vaccination prior to infection was protective against loss of smell and taste as assessed in cases aged &lt;65.","DOI":"10.1101/2022.06.15.22276439","language":"en","note":"page: 2022.06.15.22276439","publisher":"medRxiv","source":"medRxiv","title":"Prevalence and severity of symptoms 3 months after infection with SARS-CoV-2 compared to test-negative and population controls in the Netherlands","URL":"https://www.medrxiv.org/content/10.1101/2022.06.15.22276439v1","author":[{"family":"Maaden","given":"Tessa","dropping-particle":"van der"},{"family":"Mutubuki","given":"Elizabeth N."},{"family":"Bruijn","given":"Siméon","dropping-particle":"de"},{"family":"Leung","given":"Ka Yin"},{"family":"Knoop","given":"Hans"},{"family":"Slootweg","given":"Jaap"},{"family":"Tulen","given":"Anna D."},{"family":"Wong","given":"Albert"},{"family":"Hoek","given":"Albert Jan","dropping-particle":"van"},{"family":"Franz","given":"Eelco"},{"family":"Wijngaard","given":"Cees C. Van","dropping-particle":"den"}],"accessed":{"date-parts":[["2022",7,5]]},"issued":{"date-parts":[["2022",6,16]]}}}],"schema":"https://github.com/citation-style-language/schema/raw/master/csl-citation.json"} </w:instrText>
-      </w:r>
-      <w:r>
-        <w:rPr>
-          <w:rFonts w:ascii="Calibri" w:hAnsi="Calibri" w:cs="Calibri"/>
-          <w:sz w:val="24"/>
-          <w:szCs w:val="24"/>
-          <w:lang w:val="en-GB"/>
-        </w:rPr>
-        <w:fldChar w:fldCharType="separate"/>
-      </w:r>
-      <w:r>
-        <w:rPr>
-          <w:rFonts w:ascii="Calibri" w:hAnsi="Calibri" w:cs="Calibri"/>
-          <w:sz w:val="24"/>
-          <w:szCs w:val="24"/>
-          <w:vertAlign w:val="superscript"/>
-        </w:rPr>
-        <w:t>21,22</w:t>
-      </w:r>
-      <w:r>
-        <w:rPr>
-          <w:rFonts w:ascii="Calibri" w:hAnsi="Calibri" w:cs="Calibri"/>
-          <w:sz w:val="24"/>
-          <w:szCs w:val="24"/>
-          <w:lang w:val="en-GB"/>
-        </w:rPr>
-        <w:fldChar w:fldCharType="end"/>
+        <w:t xml:space="preserve">For the </w:t>
+      </w:r>
+      <w:r>
+        <w:rPr>
+          <w:i/>
+          <w:iCs/>
+          <w:sz w:val="24"/>
+          <w:szCs w:val="24"/>
+          <w:lang w:val="en-GB"/>
+        </w:rPr>
+        <w:t>Long COVID component</w:t>
+      </w:r>
+      <w:r>
+        <w:rPr>
+          <w:sz w:val="24"/>
+          <w:szCs w:val="24"/>
+          <w:lang w:val="en-GB"/>
+        </w:rPr>
+        <w:t xml:space="preserve"> of the model</w:t>
+      </w:r>
+      <w:r>
+        <w:rPr>
+          <w:sz w:val="24"/>
+          <w:szCs w:val="24"/>
+          <w:lang w:val="en-GB"/>
+        </w:rPr>
+        <w:t>, t</w:t>
+      </w:r>
+      <w:r>
+        <w:rPr>
+          <w:sz w:val="24"/>
+          <w:szCs w:val="24"/>
+          <w:lang w:val="en-GB"/>
+        </w:rPr>
+        <w:t xml:space="preserve">ransition probabilities were based on </w:t>
+      </w:r>
+      <w:r>
+        <w:rPr>
+          <w:sz w:val="24"/>
+          <w:szCs w:val="24"/>
+          <w:lang w:val="en-GB"/>
+        </w:rPr>
+        <w:t>the prospective cohort of Long COVID in Kenya</w:t>
       </w:r>
       <w:r>
         <w:rPr>
@@ -5138,34 +5198,314 @@
     </w:p>
     <w:p>
       <w:pPr>
-        <w:ind w:left="0"/>
-        <w:rPr>
-          <w:b/>
-          <w:bCs/>
-          <w:sz w:val="24"/>
-          <w:szCs w:val="24"/>
+        <w:pStyle w:val="Default"/>
+        <w:spacing w:after="240" w:line="480" w:lineRule="auto"/>
+        <w:rPr>
+          <w:rFonts w:asciiTheme="minorHAnsi" w:hAnsiTheme="minorHAnsi" w:cstheme="minorHAnsi"/>
           <w:lang w:val="en-GB"/>
         </w:rPr>
       </w:pPr>
       <w:r>
         <w:rPr>
-          <w:b/>
-          <w:bCs/>
-          <w:sz w:val="24"/>
-          <w:szCs w:val="24"/>
-          <w:lang w:val="en-GB"/>
-        </w:rPr>
-        <w:t>2.4.3 D</w:t>
-      </w:r>
-      <w:r>
-        <w:rPr>
-          <w:b/>
-          <w:bCs/>
-          <w:sz w:val="24"/>
-          <w:szCs w:val="24"/>
-          <w:lang w:val="en-GB"/>
-        </w:rPr>
-        <w:t xml:space="preserve">isability </w:t>
+          <w:rFonts w:asciiTheme="minorHAnsi" w:hAnsiTheme="minorHAnsi" w:cstheme="minorHAnsi"/>
+          <w:lang w:val="en-GB"/>
+        </w:rPr>
+        <w:t xml:space="preserve">QALYs will be calculated based on </w:t>
+      </w:r>
+      <w:r>
+        <w:rPr>
+          <w:rFonts w:asciiTheme="minorHAnsi" w:hAnsiTheme="minorHAnsi" w:cstheme="minorHAnsi"/>
+          <w:lang w:val="en-GB"/>
+        </w:rPr>
+        <w:t xml:space="preserve">the </w:t>
+      </w:r>
+      <w:r>
+        <w:rPr>
+          <w:rFonts w:asciiTheme="minorHAnsi" w:hAnsiTheme="minorHAnsi" w:cstheme="minorHAnsi"/>
+          <w:lang w:val="en-GB"/>
+        </w:rPr>
+        <w:t xml:space="preserve">EQ-5D-5L data collected from a prospective cohort of Long COVID </w:t>
+      </w:r>
+      <w:r>
+        <w:rPr>
+          <w:rFonts w:asciiTheme="minorHAnsi" w:hAnsiTheme="minorHAnsi" w:cstheme="minorHAnsi"/>
+          <w:lang w:val="en-GB"/>
+        </w:rPr>
+        <w:t>in Kenya</w:t>
+      </w:r>
+      <w:r>
+        <w:rPr>
+          <w:rFonts w:asciiTheme="minorHAnsi" w:hAnsiTheme="minorHAnsi" w:cstheme="minorHAnsi"/>
+          <w:lang w:val="en-GB"/>
+        </w:rPr>
+        <w:t>.</w:t>
+      </w:r>
+      <w:r>
+        <w:rPr>
+          <w:rFonts w:asciiTheme="minorHAnsi" w:hAnsiTheme="minorHAnsi" w:cstheme="minorHAnsi"/>
+          <w:lang w:val="en-GB"/>
+        </w:rPr>
+        <w:t xml:space="preserve"> </w:t>
+      </w:r>
+      <w:r>
+        <w:rPr>
+          <w:rFonts w:asciiTheme="minorHAnsi" w:hAnsiTheme="minorHAnsi" w:cstheme="minorHAnsi"/>
+          <w:lang w:val="en-GB"/>
+        </w:rPr>
+        <w:t>The EQ-5D-5L is a generic preference-based measure of health-related quality of life including a descriptive system describing five different aspects of health (i.e., mobility, self-care, usual activities, pain/discomfort, and anxiety/depression) on a five-point ordered scale (i.e., no problems, slight problems, moderate problems, severe problems, unable to/ extreme problems)</w:t>
+      </w:r>
+      <w:r>
+        <w:rPr>
+          <w:rFonts w:asciiTheme="minorHAnsi" w:hAnsiTheme="minorHAnsi" w:cstheme="minorHAnsi"/>
+          <w:lang w:val="en-GB"/>
+        </w:rPr>
+        <w:fldChar w:fldCharType="begin"/>
+      </w:r>
+      <w:r>
+        <w:rPr>
+          <w:rFonts w:asciiTheme="minorHAnsi" w:hAnsiTheme="minorHAnsi" w:cstheme="minorHAnsi"/>
+          <w:lang w:val="en-GB"/>
+        </w:rPr>
+        <w:instrText xml:space="preserve"> ADDIN ZOTERO_ITEM CSL_CITATION {"citationID":"qC1y2XCz","properties":{"formattedCitation":"\\super 27\\nosupersub{}","plainCitation":"27","noteIndex":0},"citationItems":[{"id":7245,"uris":["http://zotero.org/users/3111854/items/X7FRDLW4"],"itemData":{"id":7245,"type":"post-weblog","language":"en-US","title":"EQ-5D User Guides – EQ-5D","URL":"https://euroqol.org/publications/user-guides/","accessed":{"date-parts":[["2022",2,5]]}}}],"schema":"https://github.com/citation-style-language/schema/raw/master/csl-citation.json"} </w:instrText>
+      </w:r>
+      <w:r>
+        <w:rPr>
+          <w:rFonts w:asciiTheme="minorHAnsi" w:hAnsiTheme="minorHAnsi" w:cstheme="minorHAnsi"/>
+          <w:lang w:val="en-GB"/>
+        </w:rPr>
+        <w:fldChar w:fldCharType="separate"/>
+      </w:r>
+      <w:r>
+        <w:rPr>
+          <w:rFonts w:asciiTheme="minorHAnsi" w:hAnsiTheme="minorHAnsi" w:cstheme="minorHAnsi"/>
+          <w:vertAlign w:val="superscript"/>
+        </w:rPr>
+        <w:t>27</w:t>
+      </w:r>
+      <w:r>
+        <w:rPr>
+          <w:rFonts w:asciiTheme="minorHAnsi" w:hAnsiTheme="minorHAnsi" w:cstheme="minorHAnsi"/>
+          <w:lang w:val="en-GB"/>
+        </w:rPr>
+        <w:fldChar w:fldCharType="end"/>
+      </w:r>
+      <w:r>
+        <w:rPr>
+          <w:rFonts w:asciiTheme="minorHAnsi" w:hAnsiTheme="minorHAnsi" w:cstheme="minorHAnsi"/>
+          <w:lang w:val="en-GB"/>
+        </w:rPr>
+        <w:t>.</w:t>
+      </w:r>
+      <w:r>
+        <w:rPr>
+          <w:rFonts w:asciiTheme="minorHAnsi" w:hAnsiTheme="minorHAnsi" w:cstheme="minorHAnsi"/>
+          <w:lang w:val="en-GB"/>
+        </w:rPr>
+        <w:t xml:space="preserve"> </w:t>
+      </w:r>
+      <w:r>
+        <w:rPr>
+          <w:rFonts w:asciiTheme="minorHAnsi" w:hAnsiTheme="minorHAnsi" w:cstheme="minorHAnsi"/>
+          <w:lang w:val="en-GB"/>
+        </w:rPr>
+        <w:t xml:space="preserve">Participants are asked to indicate their health state by checking the box next to the most appropriate response level for each of the five dimensions. Health states </w:t>
+      </w:r>
+      <w:r>
+        <w:rPr>
+          <w:rFonts w:asciiTheme="minorHAnsi" w:hAnsiTheme="minorHAnsi" w:cstheme="minorHAnsi"/>
+          <w:lang w:val="en-GB"/>
+        </w:rPr>
+        <w:t>were</w:t>
+      </w:r>
+      <w:r>
+        <w:rPr>
+          <w:rFonts w:asciiTheme="minorHAnsi" w:hAnsiTheme="minorHAnsi" w:cstheme="minorHAnsi"/>
+          <w:lang w:val="en-GB"/>
+        </w:rPr>
+        <w:t xml:space="preserve"> scored using tariffs</w:t>
+      </w:r>
+      <w:r>
+        <w:rPr>
+          <w:rFonts w:asciiTheme="minorHAnsi" w:hAnsiTheme="minorHAnsi" w:cstheme="minorHAnsi"/>
+          <w:lang w:val="en-GB"/>
+        </w:rPr>
+        <w:t xml:space="preserve"> or utility values</w:t>
+      </w:r>
+      <w:r>
+        <w:rPr>
+          <w:rFonts w:asciiTheme="minorHAnsi" w:hAnsiTheme="minorHAnsi" w:cstheme="minorHAnsi"/>
+          <w:lang w:val="en-GB"/>
+        </w:rPr>
+        <w:t xml:space="preserve"> from Uganda</w:t>
+      </w:r>
+      <w:r>
+        <w:rPr>
+          <w:rFonts w:asciiTheme="minorHAnsi" w:hAnsiTheme="minorHAnsi" w:cstheme="minorHAnsi"/>
+          <w:lang w:val="en-GB"/>
+        </w:rPr>
+        <w:t xml:space="preserve"> population</w:t>
+      </w:r>
+      <w:r>
+        <w:rPr>
+          <w:rFonts w:asciiTheme="minorHAnsi" w:hAnsiTheme="minorHAnsi" w:cstheme="minorHAnsi"/>
+          <w:lang w:val="en-GB"/>
+        </w:rPr>
+        <w:fldChar w:fldCharType="begin"/>
+      </w:r>
+      <w:r>
+        <w:rPr>
+          <w:rFonts w:asciiTheme="minorHAnsi" w:hAnsiTheme="minorHAnsi" w:cstheme="minorHAnsi"/>
+          <w:lang w:val="en-GB"/>
+        </w:rPr>
+        <w:instrText xml:space="preserve"> ADDIN ZOTERO_ITEM CSL_CITATION {"citationID":"8JJL7TQI","properties":{"formattedCitation":"\\super 29\\nosupersub{}","plainCitation":"29","noteIndex":0},"citationItems":[{"id":7251,"uris":["http://zotero.org/users/3111854/items/H2378BMN"],"itemData":{"id":7251,"type":"article-journal","abstract":"A ‘lite’ version of the EQ-5D-5L valuation protocol, which requires a smaller sample by collecting more data from each participant, was proposed and used to develop an EQ-5D-5L value set for Uganda.","container-title":"PharmacoEconomics","DOI":"10.1007/s40273-021-01101-x","ISSN":"1179-2027","journalAbbreviation":"PharmacoEconomics","language":"en","source":"Springer Link","title":"Developing the EQ-5D-5L Value Set for Uganda Using the ‘Lite’ Protocol","URL":"https://doi.org/10.1007/s40273-021-01101-x","author":[{"family":"Yang","given":"Fan"},{"family":"Katumba","given":"Kenneth R."},{"family":"Roudijk","given":"Bram"},{"family":"Yang","given":"Zhihao"},{"family":"Revill","given":"Paul"},{"family":"Griffin","given":"Susan"},{"family":"Ochanda","given":"Perez N."},{"family":"Lamorde","given":"Mohammed"},{"family":"Greco","given":"Giulia"},{"family":"Seeley","given":"Janet"},{"family":"Sculpher","given":"Mark"}],"accessed":{"date-parts":[["2022",2,5]]},"issued":{"date-parts":[["2021",11,29]]}}}],"schema":"https://github.com/citation-style-language/schema/raw/master/csl-citation.json"} </w:instrText>
+      </w:r>
+      <w:r>
+        <w:rPr>
+          <w:rFonts w:asciiTheme="minorHAnsi" w:hAnsiTheme="minorHAnsi" w:cstheme="minorHAnsi"/>
+          <w:lang w:val="en-GB"/>
+        </w:rPr>
+        <w:fldChar w:fldCharType="separate"/>
+      </w:r>
+      <w:r>
+        <w:rPr>
+          <w:rFonts w:asciiTheme="minorHAnsi" w:hAnsiTheme="minorHAnsi" w:cstheme="minorHAnsi"/>
+          <w:vertAlign w:val="superscript"/>
+        </w:rPr>
+        <w:t>29</w:t>
+      </w:r>
+      <w:r>
+        <w:rPr>
+          <w:rFonts w:asciiTheme="minorHAnsi" w:hAnsiTheme="minorHAnsi" w:cstheme="minorHAnsi"/>
+          <w:lang w:val="en-GB"/>
+        </w:rPr>
+        <w:fldChar w:fldCharType="end"/>
+      </w:r>
+      <w:r>
+        <w:rPr>
+          <w:rFonts w:asciiTheme="minorHAnsi" w:hAnsiTheme="minorHAnsi" w:cstheme="minorHAnsi"/>
+          <w:lang w:val="en-GB"/>
+        </w:rPr>
+        <w:t xml:space="preserve"> since a value set </w:t>
+      </w:r>
+      <w:r>
+        <w:rPr>
+          <w:rFonts w:asciiTheme="minorHAnsi" w:hAnsiTheme="minorHAnsi" w:cstheme="minorHAnsi"/>
+          <w:lang w:val="en-GB"/>
+        </w:rPr>
+        <w:t xml:space="preserve">for </w:t>
+      </w:r>
+      <w:r>
+        <w:rPr>
+          <w:rFonts w:asciiTheme="minorHAnsi" w:hAnsiTheme="minorHAnsi" w:cstheme="minorHAnsi"/>
+          <w:lang w:val="en-GB"/>
+        </w:rPr>
+        <w:t>Kenya</w:t>
+      </w:r>
+      <w:r>
+        <w:rPr>
+          <w:rFonts w:asciiTheme="minorHAnsi" w:hAnsiTheme="minorHAnsi" w:cstheme="minorHAnsi"/>
+          <w:lang w:val="en-GB"/>
+        </w:rPr>
+        <w:t xml:space="preserve"> </w:t>
+      </w:r>
+      <w:r>
+        <w:rPr>
+          <w:rFonts w:asciiTheme="minorHAnsi" w:hAnsiTheme="minorHAnsi" w:cstheme="minorHAnsi"/>
+          <w:lang w:val="en-GB"/>
+        </w:rPr>
+        <w:t xml:space="preserve">is not available. </w:t>
+      </w:r>
+      <w:r>
+        <w:rPr>
+          <w:rFonts w:asciiTheme="minorHAnsi" w:hAnsiTheme="minorHAnsi" w:cstheme="minorHAnsi"/>
+          <w:lang w:val="en-US"/>
+        </w:rPr>
+        <w:t xml:space="preserve">QALYs </w:t>
+      </w:r>
+      <w:r>
+        <w:rPr>
+          <w:rFonts w:asciiTheme="minorHAnsi" w:hAnsiTheme="minorHAnsi" w:cstheme="minorHAnsi"/>
+          <w:lang w:val="en-US"/>
+        </w:rPr>
+        <w:t>were</w:t>
+      </w:r>
+      <w:r>
+        <w:rPr>
+          <w:rFonts w:asciiTheme="minorHAnsi" w:hAnsiTheme="minorHAnsi" w:cstheme="minorHAnsi"/>
+          <w:lang w:val="en-US"/>
+        </w:rPr>
+        <w:t xml:space="preserve"> calculated </w:t>
+      </w:r>
+      <w:r>
+        <w:rPr>
+          <w:rFonts w:asciiTheme="minorHAnsi" w:hAnsiTheme="minorHAnsi" w:cstheme="minorHAnsi"/>
+          <w:lang w:val="en-GB"/>
+        </w:rPr>
+        <w:t xml:space="preserve">by multiplying the duration of life </w:t>
+      </w:r>
+      <w:r>
+        <w:rPr>
+          <w:rFonts w:asciiTheme="minorHAnsi" w:hAnsiTheme="minorHAnsi" w:cstheme="minorHAnsi"/>
+          <w:lang w:val="en-GB"/>
+        </w:rPr>
+        <w:t xml:space="preserve">a participant spent in a health state </w:t>
+      </w:r>
+      <w:r>
+        <w:rPr>
+          <w:rFonts w:asciiTheme="minorHAnsi" w:hAnsiTheme="minorHAnsi" w:cstheme="minorHAnsi"/>
+          <w:lang w:val="en-GB"/>
+        </w:rPr>
+        <w:t xml:space="preserve">by </w:t>
+      </w:r>
+      <w:r>
+        <w:rPr>
+          <w:rFonts w:asciiTheme="minorHAnsi" w:hAnsiTheme="minorHAnsi" w:cstheme="minorHAnsi"/>
+          <w:lang w:val="en-GB"/>
+        </w:rPr>
+        <w:t>the utility value of this health state</w:t>
+      </w:r>
+      <w:r>
+        <w:rPr>
+          <w:rFonts w:asciiTheme="minorHAnsi" w:hAnsiTheme="minorHAnsi" w:cstheme="minorHAnsi"/>
+          <w:lang w:val="en-GB"/>
+        </w:rPr>
+        <w:fldChar w:fldCharType="begin"/>
+      </w:r>
+      <w:r>
+        <w:rPr>
+          <w:rFonts w:asciiTheme="minorHAnsi" w:hAnsiTheme="minorHAnsi" w:cstheme="minorHAnsi"/>
+          <w:lang w:val="en-GB"/>
+        </w:rPr>
+        <w:instrText xml:space="preserve"> ADDIN ZOTERO_ITEM CSL_CITATION {"citationID":"OLK3APxc","properties":{"formattedCitation":"\\super 32\\nosupersub{}","plainCitation":"32","noteIndex":0},"citationItems":[{"id":7256,"uris":["http://zotero.org/users/3111854/items/J8QVGQM8"],"itemData":{"id":7256,"type":"article-journal","abstract":"Economic evaluations alongside randomised controlled trials (RCTs) are increasingly being designed to prospectively collect patient–specific resource use and preference-based health status (utility) data. This paper examines the ways in which preference-based health status (utility) data are used to generate quality adjusted life years (QALYs). A literature review was carried out which identified 23 published cost utility analyses suitable for inclusion. The methodology employed to calculate QALYs was not always consistent, as well as being poorly reported. The use of different methodologies in the calculation of QALYs may influence the magnitude and direction of results of evaluations. Analysts need to be consistent and fully transparent in the methodology chosen to calculate QALYs. Copyright © 2004 John Wiley &amp; Sons, Ltd.","container-title":"Health Economics","DOI":"10.1002/hec.901","ISSN":"1099-1050","issue":"12","language":"en","note":"_eprint: https://onlinelibrary.wiley.com/doi/pdf/10.1002/hec.901","page":"1203-1210","source":"Wiley Online Library","title":"Calculation of quality adjusted life years in the published literature: a review of methodology and transparency","title-short":"Calculation of quality adjusted life years in the published literature","volume":"13","author":[{"family":"Richardson","given":"Gerald"},{"family":"Manca","given":"Andrea"}],"issued":{"date-parts":[["2004"]]}}}],"schema":"https://github.com/citation-style-language/schema/raw/master/csl-citation.json"} </w:instrText>
+      </w:r>
+      <w:r>
+        <w:rPr>
+          <w:rFonts w:asciiTheme="minorHAnsi" w:hAnsiTheme="minorHAnsi" w:cstheme="minorHAnsi"/>
+          <w:lang w:val="en-GB"/>
+        </w:rPr>
+        <w:fldChar w:fldCharType="separate"/>
+      </w:r>
+      <w:r>
+        <w:rPr>
+          <w:rFonts w:asciiTheme="minorHAnsi" w:hAnsiTheme="minorHAnsi" w:cstheme="minorHAnsi"/>
+          <w:vertAlign w:val="superscript"/>
+        </w:rPr>
+        <w:t>32</w:t>
+      </w:r>
+      <w:r>
+        <w:rPr>
+          <w:rFonts w:asciiTheme="minorHAnsi" w:hAnsiTheme="minorHAnsi" w:cstheme="minorHAnsi"/>
+          <w:lang w:val="en-GB"/>
+        </w:rPr>
+        <w:fldChar w:fldCharType="end"/>
+      </w:r>
+      <w:r>
+        <w:rPr>
+          <w:rFonts w:asciiTheme="minorHAnsi" w:hAnsiTheme="minorHAnsi" w:cstheme="minorHAnsi"/>
+          <w:color w:val="auto"/>
+          <w:lang w:val="en-GB"/>
+        </w:rPr>
+        <w:t>.</w:t>
       </w:r>
     </w:p>
     <w:p>
@@ -5187,7 +5527,27 @@
           <w:szCs w:val="24"/>
           <w:lang w:val="en-GB"/>
         </w:rPr>
-        <w:t>2.4.4 Productivity Losses</w:t>
+        <w:t>2.4.3 D</w:t>
+      </w:r>
+      <w:r>
+        <w:rPr>
+          <w:b/>
+          <w:bCs/>
+          <w:sz w:val="24"/>
+          <w:szCs w:val="24"/>
+          <w:lang w:val="en-GB"/>
+        </w:rPr>
+        <w:t>isability</w:t>
+      </w:r>
+      <w:r>
+        <w:rPr>
+          <w:b/>
+          <w:bCs/>
+          <w:sz w:val="24"/>
+          <w:szCs w:val="24"/>
+          <w:lang w:val="en-GB"/>
+        </w:rPr>
+        <w:t>-adjusted life years</w:t>
       </w:r>
     </w:p>
     <w:p>
@@ -5209,8 +5569,7 @@
           <w:szCs w:val="24"/>
           <w:lang w:val="en-GB"/>
         </w:rPr>
-        <w:lastRenderedPageBreak/>
-        <w:t>2.4.5 Other parameters</w:t>
+        <w:t>2.4.4 Productivity Losses</w:t>
       </w:r>
     </w:p>
     <w:p>
@@ -5232,7 +5591,7 @@
           <w:szCs w:val="24"/>
           <w:lang w:val="en-GB"/>
         </w:rPr>
-        <w:t>2.5 Analysis</w:t>
+        <w:t>2.4.5 Other parameters</w:t>
       </w:r>
     </w:p>
     <w:p>
@@ -5254,7 +5613,7 @@
           <w:szCs w:val="24"/>
           <w:lang w:val="en-GB"/>
         </w:rPr>
-        <w:t>2.6 Sensitivity analysis</w:t>
+        <w:t>2.5 Analysis</w:t>
       </w:r>
     </w:p>
     <w:p>
@@ -5263,12 +5622,25 @@
         <w:rPr>
           <w:b/>
           <w:bCs/>
-          <w:sz w:val="28"/>
-          <w:szCs w:val="28"/>
+          <w:sz w:val="24"/>
+          <w:szCs w:val="24"/>
           <w:lang w:val="en-GB"/>
         </w:rPr>
       </w:pPr>
       <w:r>
+        <w:rPr>
+          <w:b/>
+          <w:bCs/>
+          <w:sz w:val="24"/>
+          <w:szCs w:val="24"/>
+          <w:lang w:val="en-GB"/>
+        </w:rPr>
+        <w:t>2.6 Sensitivity analysis</w:t>
+      </w:r>
+    </w:p>
+    <w:p>
+      <w:pPr>
+        <w:ind w:left="0"/>
         <w:rPr>
           <w:b/>
           <w:bCs/>
@@ -5276,6 +5648,15 @@
           <w:szCs w:val="28"/>
           <w:lang w:val="en-GB"/>
         </w:rPr>
+      </w:pPr>
+      <w:r>
+        <w:rPr>
+          <w:b/>
+          <w:bCs/>
+          <w:sz w:val="28"/>
+          <w:szCs w:val="28"/>
+          <w:lang w:val="en-GB"/>
+        </w:rPr>
         <w:t>Results</w:t>
       </w:r>
     </w:p>
@@ -5320,6 +5701,7 @@
           <w:szCs w:val="24"/>
           <w:lang w:val="en-GB"/>
         </w:rPr>
+        <w:lastRenderedPageBreak/>
         <w:t>Main findings</w:t>
       </w:r>
     </w:p>
@@ -5591,23 +5973,7 @@
           <w:rFonts w:ascii="Calibri" w:hAnsi="Calibri" w:cs="Calibri"/>
           <w:sz w:val="24"/>
         </w:rPr>
-        <w:t xml:space="preserve"> 2021</w:t>
-      </w:r>
-      <w:proofErr w:type="gramStart"/>
-      <w:r>
-        <w:rPr>
-          <w:rFonts w:ascii="Calibri" w:hAnsi="Calibri" w:cs="Calibri"/>
-          <w:sz w:val="24"/>
-        </w:rPr>
-        <w:t>; :</w:t>
-      </w:r>
-      <w:proofErr w:type="gramEnd"/>
-      <w:r>
-        <w:rPr>
-          <w:rFonts w:ascii="Calibri" w:hAnsi="Calibri" w:cs="Calibri"/>
-          <w:sz w:val="24"/>
-        </w:rPr>
-        <w:t xml:space="preserve"> n1648.</w:t>
+        <w:t xml:space="preserve"> 2021; : n1648.</w:t>
       </w:r>
     </w:p>
     <w:p>
@@ -5649,7 +6015,6 @@
         </w:rPr>
         <w:t xml:space="preserve"> COVID Symptoms, Symptom Clusters, and Predictors for Becoming a Long-Hauler: Looking for Clarity in the Haze of the Pandemic. </w:t>
       </w:r>
-      <w:proofErr w:type="spellStart"/>
       <w:r>
         <w:rPr>
           <w:rFonts w:ascii="Calibri" w:hAnsi="Calibri" w:cs="Calibri"/>
@@ -5659,29 +6024,12 @@
         </w:rPr>
         <w:t>medRxiv</w:t>
       </w:r>
-      <w:proofErr w:type="spellEnd"/>
-      <w:r>
-        <w:rPr>
-          <w:rFonts w:ascii="Calibri" w:hAnsi="Calibri" w:cs="Calibri"/>
-          <w:sz w:val="24"/>
-        </w:rPr>
-        <w:t xml:space="preserve"> 2021</w:t>
-      </w:r>
-      <w:proofErr w:type="gramStart"/>
-      <w:r>
-        <w:rPr>
-          <w:rFonts w:ascii="Calibri" w:hAnsi="Calibri" w:cs="Calibri"/>
-          <w:sz w:val="24"/>
-        </w:rPr>
-        <w:t>; :</w:t>
-      </w:r>
-      <w:proofErr w:type="gramEnd"/>
-      <w:r>
-        <w:rPr>
-          <w:rFonts w:ascii="Calibri" w:hAnsi="Calibri" w:cs="Calibri"/>
-          <w:sz w:val="24"/>
-        </w:rPr>
-        <w:t xml:space="preserve"> 2021.03.03.21252086.</w:t>
+      <w:r>
+        <w:rPr>
+          <w:rFonts w:ascii="Calibri" w:hAnsi="Calibri" w:cs="Calibri"/>
+          <w:sz w:val="24"/>
+        </w:rPr>
+        <w:t xml:space="preserve"> 2021; : 2021.03.03.21252086.</w:t>
       </w:r>
     </w:p>
     <w:p>
@@ -5729,38 +6077,7 @@
           <w:sz w:val="24"/>
         </w:rPr>
         <w:tab/>
-      </w:r>
-      <w:proofErr w:type="spellStart"/>
-      <w:r>
-        <w:rPr>
-          <w:rFonts w:ascii="Calibri" w:hAnsi="Calibri" w:cs="Calibri"/>
-          <w:sz w:val="24"/>
-        </w:rPr>
-        <w:t>Sudre</w:t>
-      </w:r>
-      <w:proofErr w:type="spellEnd"/>
-      <w:r>
-        <w:rPr>
-          <w:rFonts w:ascii="Calibri" w:hAnsi="Calibri" w:cs="Calibri"/>
-          <w:sz w:val="24"/>
-        </w:rPr>
-        <w:t xml:space="preserve"> CH, Murray B, </w:t>
-      </w:r>
-      <w:proofErr w:type="spellStart"/>
-      <w:r>
-        <w:rPr>
-          <w:rFonts w:ascii="Calibri" w:hAnsi="Calibri" w:cs="Calibri"/>
-          <w:sz w:val="24"/>
-        </w:rPr>
-        <w:t>Varsavsky</w:t>
-      </w:r>
-      <w:proofErr w:type="spellEnd"/>
-      <w:r>
-        <w:rPr>
-          <w:rFonts w:ascii="Calibri" w:hAnsi="Calibri" w:cs="Calibri"/>
-          <w:sz w:val="24"/>
-        </w:rPr>
-        <w:t xml:space="preserve"> T, </w:t>
+        <w:t xml:space="preserve">Sudre CH, Murray B, Varsavsky T, </w:t>
       </w:r>
       <w:r>
         <w:rPr>
@@ -5832,23 +6149,7 @@
           <w:sz w:val="24"/>
         </w:rPr>
         <w:tab/>
-        <w:t xml:space="preserve">Michelen M, Manoharan L, </w:t>
-      </w:r>
-      <w:proofErr w:type="spellStart"/>
-      <w:r>
-        <w:rPr>
-          <w:rFonts w:ascii="Calibri" w:hAnsi="Calibri" w:cs="Calibri"/>
-          <w:sz w:val="24"/>
-        </w:rPr>
-        <w:t>Elkheir</w:t>
-      </w:r>
-      <w:proofErr w:type="spellEnd"/>
-      <w:r>
-        <w:rPr>
-          <w:rFonts w:ascii="Calibri" w:hAnsi="Calibri" w:cs="Calibri"/>
-          <w:sz w:val="24"/>
-        </w:rPr>
-        <w:t xml:space="preserve"> N, </w:t>
+        <w:t xml:space="preserve">Michelen M, Manoharan L, Elkheir N, </w:t>
       </w:r>
       <w:r>
         <w:rPr>
@@ -5920,70 +6221,7 @@
           <w:sz w:val="24"/>
         </w:rPr>
         <w:tab/>
-      </w:r>
-      <w:proofErr w:type="spellStart"/>
-      <w:r>
-        <w:rPr>
-          <w:rFonts w:ascii="Calibri" w:hAnsi="Calibri" w:cs="Calibri"/>
-          <w:sz w:val="24"/>
-        </w:rPr>
-        <w:t>Munblit</w:t>
-      </w:r>
-      <w:proofErr w:type="spellEnd"/>
-      <w:r>
-        <w:rPr>
-          <w:rFonts w:ascii="Calibri" w:hAnsi="Calibri" w:cs="Calibri"/>
-          <w:sz w:val="24"/>
-        </w:rPr>
-        <w:t xml:space="preserve"> D, O’Hara ME, </w:t>
-      </w:r>
-      <w:proofErr w:type="spellStart"/>
-      <w:r>
-        <w:rPr>
-          <w:rFonts w:ascii="Calibri" w:hAnsi="Calibri" w:cs="Calibri"/>
-          <w:sz w:val="24"/>
-        </w:rPr>
-        <w:t>Akrami</w:t>
-      </w:r>
-      <w:proofErr w:type="spellEnd"/>
-      <w:r>
-        <w:rPr>
-          <w:rFonts w:ascii="Calibri" w:hAnsi="Calibri" w:cs="Calibri"/>
-          <w:sz w:val="24"/>
-        </w:rPr>
-        <w:t xml:space="preserve"> A, </w:t>
-      </w:r>
-      <w:proofErr w:type="spellStart"/>
-      <w:r>
-        <w:rPr>
-          <w:rFonts w:ascii="Calibri" w:hAnsi="Calibri" w:cs="Calibri"/>
-          <w:sz w:val="24"/>
-        </w:rPr>
-        <w:t>Perego</w:t>
-      </w:r>
-      <w:proofErr w:type="spellEnd"/>
-      <w:r>
-        <w:rPr>
-          <w:rFonts w:ascii="Calibri" w:hAnsi="Calibri" w:cs="Calibri"/>
-          <w:sz w:val="24"/>
-        </w:rPr>
-        <w:t xml:space="preserve"> E, </w:t>
-      </w:r>
-      <w:proofErr w:type="spellStart"/>
-      <w:r>
-        <w:rPr>
-          <w:rFonts w:ascii="Calibri" w:hAnsi="Calibri" w:cs="Calibri"/>
-          <w:sz w:val="24"/>
-        </w:rPr>
-        <w:t>Olliaro</w:t>
-      </w:r>
-      <w:proofErr w:type="spellEnd"/>
-      <w:r>
-        <w:rPr>
-          <w:rFonts w:ascii="Calibri" w:hAnsi="Calibri" w:cs="Calibri"/>
-          <w:sz w:val="24"/>
-        </w:rPr>
-        <w:t xml:space="preserve"> P, Needham DM. Long COVID: aiming for a consensus. </w:t>
+        <w:t xml:space="preserve">Munblit D, O’Hara ME, Akrami A, Perego E, Olliaro P, Needham DM. Long COVID: aiming for a consensus. </w:t>
       </w:r>
       <w:r>
         <w:rPr>
@@ -6039,23 +6277,7 @@
           <w:sz w:val="24"/>
         </w:rPr>
         <w:tab/>
-        <w:t xml:space="preserve">Vassall A, Sweeney S, </w:t>
-      </w:r>
-      <w:proofErr w:type="spellStart"/>
-      <w:r>
-        <w:rPr>
-          <w:rFonts w:ascii="Calibri" w:hAnsi="Calibri" w:cs="Calibri"/>
-          <w:sz w:val="24"/>
-        </w:rPr>
-        <w:t>Barasa</w:t>
-      </w:r>
-      <w:proofErr w:type="spellEnd"/>
-      <w:r>
-        <w:rPr>
-          <w:rFonts w:ascii="Calibri" w:hAnsi="Calibri" w:cs="Calibri"/>
-          <w:sz w:val="24"/>
-        </w:rPr>
-        <w:t xml:space="preserve"> E, </w:t>
+        <w:t xml:space="preserve">Vassall A, Sweeney S, Barasa E, </w:t>
       </w:r>
       <w:r>
         <w:rPr>
@@ -6073,7 +6295,6 @@
         </w:rPr>
         <w:t xml:space="preserve"> Integrating economic and health evidence to inform Covid-19 policy in low- and middle- income countries. </w:t>
       </w:r>
-      <w:proofErr w:type="spellStart"/>
       <w:r>
         <w:rPr>
           <w:rFonts w:ascii="Calibri" w:hAnsi="Calibri" w:cs="Calibri"/>
@@ -6081,17 +6302,7 @@
           <w:iCs/>
           <w:sz w:val="24"/>
         </w:rPr>
-        <w:t>Wellcome</w:t>
-      </w:r>
-      <w:proofErr w:type="spellEnd"/>
-      <w:r>
-        <w:rPr>
-          <w:rFonts w:ascii="Calibri" w:hAnsi="Calibri" w:cs="Calibri"/>
-          <w:i/>
-          <w:iCs/>
-          <w:sz w:val="24"/>
-        </w:rPr>
-        <w:t xml:space="preserve"> Open Res</w:t>
+        <w:t>Wellcome Open Res</w:t>
       </w:r>
       <w:r>
         <w:rPr>
@@ -6194,23 +6405,7 @@
           <w:sz w:val="24"/>
         </w:rPr>
         <w:tab/>
-        <w:t xml:space="preserve">Kenya: WHO Coronavirus Disease (COVID-19) Dashboard </w:t>
-      </w:r>
-      <w:proofErr w:type="gramStart"/>
-      <w:r>
-        <w:rPr>
-          <w:rFonts w:ascii="Calibri" w:hAnsi="Calibri" w:cs="Calibri"/>
-          <w:sz w:val="24"/>
-        </w:rPr>
-        <w:t>With</w:t>
-      </w:r>
-      <w:proofErr w:type="gramEnd"/>
-      <w:r>
-        <w:rPr>
-          <w:rFonts w:ascii="Calibri" w:hAnsi="Calibri" w:cs="Calibri"/>
-          <w:sz w:val="24"/>
-        </w:rPr>
-        <w:t xml:space="preserve"> Vaccination Data. https://covid19.who.int (accessed May 13, 2022).</w:t>
+        <w:t>Kenya: WHO Coronavirus Disease (COVID-19) Dashboard With Vaccination Data. https://covid19.who.int (accessed May 13, 2022).</w:t>
       </w:r>
     </w:p>
     <w:p>
@@ -6234,7 +6429,39 @@
           <w:sz w:val="24"/>
         </w:rPr>
         <w:tab/>
-        <w:t>Kenya M of H. Kenya Health policy 2014 to 2030. http://publications.universalhealth2030.org/ref/d6e32af10e5c515876d34f801774aa9a (accessed July 5, 2022).</w:t>
+        <w:t xml:space="preserve">Nasimiyu C, Matoke-Muhia D, Rono GK, </w:t>
+      </w:r>
+      <w:r>
+        <w:rPr>
+          <w:rFonts w:ascii="Calibri" w:hAnsi="Calibri" w:cs="Calibri"/>
+          <w:i/>
+          <w:iCs/>
+          <w:sz w:val="24"/>
+        </w:rPr>
+        <w:t>et al.</w:t>
+      </w:r>
+      <w:r>
+        <w:rPr>
+          <w:rFonts w:ascii="Calibri" w:hAnsi="Calibri" w:cs="Calibri"/>
+          <w:sz w:val="24"/>
+        </w:rPr>
+        <w:t xml:space="preserve"> Imported SARS-COV-2 Variants of Concern Drove Spread of Infections Across Kenya During the Second Year of the Pandemic. </w:t>
+      </w:r>
+      <w:r>
+        <w:rPr>
+          <w:rFonts w:ascii="Calibri" w:hAnsi="Calibri" w:cs="Calibri"/>
+          <w:i/>
+          <w:iCs/>
+          <w:sz w:val="24"/>
+        </w:rPr>
+        <w:t>medRxiv</w:t>
+      </w:r>
+      <w:r>
+        <w:rPr>
+          <w:rFonts w:ascii="Calibri" w:hAnsi="Calibri" w:cs="Calibri"/>
+          <w:sz w:val="24"/>
+        </w:rPr>
+        <w:t xml:space="preserve"> 2022; : 2022.02.28.22271467.</w:t>
       </w:r>
     </w:p>
     <w:p>
@@ -6258,86 +6485,7 @@
           <w:sz w:val="24"/>
         </w:rPr>
         <w:tab/>
-      </w:r>
-      <w:proofErr w:type="spellStart"/>
-      <w:r>
-        <w:rPr>
-          <w:rFonts w:ascii="Calibri" w:hAnsi="Calibri" w:cs="Calibri"/>
-          <w:sz w:val="24"/>
-        </w:rPr>
-        <w:t>Mbau</w:t>
-      </w:r>
-      <w:proofErr w:type="spellEnd"/>
-      <w:r>
-        <w:rPr>
-          <w:rFonts w:ascii="Calibri" w:hAnsi="Calibri" w:cs="Calibri"/>
-          <w:sz w:val="24"/>
-        </w:rPr>
-        <w:t xml:space="preserve"> R, </w:t>
-      </w:r>
-      <w:proofErr w:type="spellStart"/>
-      <w:r>
-        <w:rPr>
-          <w:rFonts w:ascii="Calibri" w:hAnsi="Calibri" w:cs="Calibri"/>
-          <w:sz w:val="24"/>
-        </w:rPr>
-        <w:t>Kabia</w:t>
-      </w:r>
-      <w:proofErr w:type="spellEnd"/>
-      <w:r>
-        <w:rPr>
-          <w:rFonts w:ascii="Calibri" w:hAnsi="Calibri" w:cs="Calibri"/>
-          <w:sz w:val="24"/>
-        </w:rPr>
-        <w:t xml:space="preserve"> E, Honda A, Hanson K, </w:t>
-      </w:r>
-      <w:proofErr w:type="spellStart"/>
-      <w:r>
-        <w:rPr>
-          <w:rFonts w:ascii="Calibri" w:hAnsi="Calibri" w:cs="Calibri"/>
-          <w:sz w:val="24"/>
-        </w:rPr>
-        <w:t>Barasa</w:t>
-      </w:r>
-      <w:proofErr w:type="spellEnd"/>
-      <w:r>
-        <w:rPr>
-          <w:rFonts w:ascii="Calibri" w:hAnsi="Calibri" w:cs="Calibri"/>
-          <w:sz w:val="24"/>
-        </w:rPr>
-        <w:t xml:space="preserve"> E. Examining purchasing reforms towards universal health coverage by the National Hospital Insurance Fund in Kenya. </w:t>
-      </w:r>
-      <w:r>
-        <w:rPr>
-          <w:rFonts w:ascii="Calibri" w:hAnsi="Calibri" w:cs="Calibri"/>
-          <w:i/>
-          <w:iCs/>
-          <w:sz w:val="24"/>
-        </w:rPr>
-        <w:t>International Journal for Equity in Health</w:t>
-      </w:r>
-      <w:r>
-        <w:rPr>
-          <w:rFonts w:ascii="Calibri" w:hAnsi="Calibri" w:cs="Calibri"/>
-          <w:sz w:val="24"/>
-        </w:rPr>
-        <w:t xml:space="preserve"> 2020; </w:t>
-      </w:r>
-      <w:r>
-        <w:rPr>
-          <w:rFonts w:ascii="Calibri" w:hAnsi="Calibri" w:cs="Calibri"/>
-          <w:b/>
-          <w:bCs/>
-          <w:sz w:val="24"/>
-        </w:rPr>
-        <w:t>19</w:t>
-      </w:r>
-      <w:r>
-        <w:rPr>
-          <w:rFonts w:ascii="Calibri" w:hAnsi="Calibri" w:cs="Calibri"/>
-          <w:sz w:val="24"/>
-        </w:rPr>
-        <w:t>: 19.</w:t>
+        <w:t>Kenya M of H. Kenya Health policy 2014 to 2030. http://publications.universalhealth2030.org/ref/d6e32af10e5c515876d34f801774aa9a (accessed July 5, 2022).</w:t>
       </w:r>
     </w:p>
     <w:p>
@@ -6361,54 +6509,7 @@
           <w:sz w:val="24"/>
         </w:rPr>
         <w:tab/>
-      </w:r>
-      <w:proofErr w:type="spellStart"/>
-      <w:r>
-        <w:rPr>
-          <w:rFonts w:ascii="Calibri" w:hAnsi="Calibri" w:cs="Calibri"/>
-          <w:sz w:val="24"/>
-        </w:rPr>
-        <w:t>Kazungu</w:t>
-      </w:r>
-      <w:proofErr w:type="spellEnd"/>
-      <w:r>
-        <w:rPr>
-          <w:rFonts w:ascii="Calibri" w:hAnsi="Calibri" w:cs="Calibri"/>
-          <w:sz w:val="24"/>
-        </w:rPr>
-        <w:t xml:space="preserve"> JS, </w:t>
-      </w:r>
-      <w:proofErr w:type="spellStart"/>
-      <w:r>
-        <w:rPr>
-          <w:rFonts w:ascii="Calibri" w:hAnsi="Calibri" w:cs="Calibri"/>
-          <w:sz w:val="24"/>
-        </w:rPr>
-        <w:t>Barasa</w:t>
-      </w:r>
-      <w:proofErr w:type="spellEnd"/>
-      <w:r>
-        <w:rPr>
-          <w:rFonts w:ascii="Calibri" w:hAnsi="Calibri" w:cs="Calibri"/>
-          <w:sz w:val="24"/>
-        </w:rPr>
-        <w:t xml:space="preserve"> EW. Examining levels, </w:t>
-      </w:r>
-      <w:proofErr w:type="gramStart"/>
-      <w:r>
-        <w:rPr>
-          <w:rFonts w:ascii="Calibri" w:hAnsi="Calibri" w:cs="Calibri"/>
-          <w:sz w:val="24"/>
-        </w:rPr>
-        <w:t>distribution</w:t>
-      </w:r>
-      <w:proofErr w:type="gramEnd"/>
-      <w:r>
-        <w:rPr>
-          <w:rFonts w:ascii="Calibri" w:hAnsi="Calibri" w:cs="Calibri"/>
-          <w:sz w:val="24"/>
-        </w:rPr>
-        <w:t xml:space="preserve"> and correlates of health insurance coverage in Kenya. </w:t>
+        <w:t xml:space="preserve">Mbau R, Kabia E, Honda A, Hanson K, Barasa E. Examining purchasing reforms towards universal health coverage by the National Hospital Insurance Fund in Kenya. </w:t>
       </w:r>
       <w:r>
         <w:rPr>
@@ -6417,14 +6518,14 @@
           <w:iCs/>
           <w:sz w:val="24"/>
         </w:rPr>
-        <w:t>Trop Med Int Health</w:t>
-      </w:r>
-      <w:r>
-        <w:rPr>
-          <w:rFonts w:ascii="Calibri" w:hAnsi="Calibri" w:cs="Calibri"/>
-          <w:sz w:val="24"/>
-        </w:rPr>
-        <w:t xml:space="preserve"> 2017; </w:t>
+        <w:t>International Journal for Equity in Health</w:t>
+      </w:r>
+      <w:r>
+        <w:rPr>
+          <w:rFonts w:ascii="Calibri" w:hAnsi="Calibri" w:cs="Calibri"/>
+          <w:sz w:val="24"/>
+        </w:rPr>
+        <w:t xml:space="preserve"> 2020; </w:t>
       </w:r>
       <w:r>
         <w:rPr>
@@ -6433,14 +6534,14 @@
           <w:bCs/>
           <w:sz w:val="24"/>
         </w:rPr>
-        <w:t>22</w:t>
-      </w:r>
-      <w:r>
-        <w:rPr>
-          <w:rFonts w:ascii="Calibri" w:hAnsi="Calibri" w:cs="Calibri"/>
-          <w:sz w:val="24"/>
-        </w:rPr>
-        <w:t>: 1175–85.</w:t>
+        <w:t>19</w:t>
+      </w:r>
+      <w:r>
+        <w:rPr>
+          <w:rFonts w:ascii="Calibri" w:hAnsi="Calibri" w:cs="Calibri"/>
+          <w:sz w:val="24"/>
+        </w:rPr>
+        <w:t>: 19.</w:t>
       </w:r>
     </w:p>
     <w:p>
@@ -6465,38 +6566,7 @@
           <w:sz w:val="24"/>
         </w:rPr>
         <w:tab/>
-      </w:r>
-      <w:proofErr w:type="spellStart"/>
-      <w:r>
-        <w:rPr>
-          <w:rFonts w:ascii="Calibri" w:hAnsi="Calibri" w:cs="Calibri"/>
-          <w:sz w:val="24"/>
-        </w:rPr>
-        <w:t>Chuma</w:t>
-      </w:r>
-      <w:proofErr w:type="spellEnd"/>
-      <w:r>
-        <w:rPr>
-          <w:rFonts w:ascii="Calibri" w:hAnsi="Calibri" w:cs="Calibri"/>
-          <w:sz w:val="24"/>
-        </w:rPr>
-        <w:t xml:space="preserve"> J, </w:t>
-      </w:r>
-      <w:proofErr w:type="spellStart"/>
-      <w:r>
-        <w:rPr>
-          <w:rFonts w:ascii="Calibri" w:hAnsi="Calibri" w:cs="Calibri"/>
-          <w:sz w:val="24"/>
-        </w:rPr>
-        <w:t>Maina</w:t>
-      </w:r>
-      <w:proofErr w:type="spellEnd"/>
-      <w:r>
-        <w:rPr>
-          <w:rFonts w:ascii="Calibri" w:hAnsi="Calibri" w:cs="Calibri"/>
-          <w:sz w:val="24"/>
-        </w:rPr>
-        <w:t xml:space="preserve"> T. Catastrophic health care spending and impoverishment in Kenya. </w:t>
+        <w:t xml:space="preserve">Kazungu JS, Barasa EW. Examining levels, distribution and correlates of health insurance coverage in Kenya. </w:t>
       </w:r>
       <w:r>
         <w:rPr>
@@ -6505,14 +6575,14 @@
           <w:iCs/>
           <w:sz w:val="24"/>
         </w:rPr>
-        <w:t>BMC Health Serv Res</w:t>
-      </w:r>
-      <w:r>
-        <w:rPr>
-          <w:rFonts w:ascii="Calibri" w:hAnsi="Calibri" w:cs="Calibri"/>
-          <w:sz w:val="24"/>
-        </w:rPr>
-        <w:t xml:space="preserve"> 2012; </w:t>
+        <w:t>Trop Med Int Health</w:t>
+      </w:r>
+      <w:r>
+        <w:rPr>
+          <w:rFonts w:ascii="Calibri" w:hAnsi="Calibri" w:cs="Calibri"/>
+          <w:sz w:val="24"/>
+        </w:rPr>
+        <w:t xml:space="preserve"> 2017; </w:t>
       </w:r>
       <w:r>
         <w:rPr>
@@ -6521,14 +6591,14 @@
           <w:bCs/>
           <w:sz w:val="24"/>
         </w:rPr>
-        <w:t>12</w:t>
-      </w:r>
-      <w:r>
-        <w:rPr>
-          <w:rFonts w:ascii="Calibri" w:hAnsi="Calibri" w:cs="Calibri"/>
-          <w:sz w:val="24"/>
-        </w:rPr>
-        <w:t>: 413.</w:t>
+        <w:t>22</w:t>
+      </w:r>
+      <w:r>
+        <w:rPr>
+          <w:rFonts w:ascii="Calibri" w:hAnsi="Calibri" w:cs="Calibri"/>
+          <w:sz w:val="24"/>
+        </w:rPr>
+        <w:t>: 1175–85.</w:t>
       </w:r>
     </w:p>
     <w:p>
@@ -6552,38 +6622,7 @@
           <w:sz w:val="24"/>
         </w:rPr>
         <w:tab/>
-      </w:r>
-      <w:proofErr w:type="spellStart"/>
-      <w:r>
-        <w:rPr>
-          <w:rFonts w:ascii="Calibri" w:hAnsi="Calibri" w:cs="Calibri"/>
-          <w:sz w:val="24"/>
-        </w:rPr>
-        <w:t>Ouma</w:t>
-      </w:r>
-      <w:proofErr w:type="spellEnd"/>
-      <w:r>
-        <w:rPr>
-          <w:rFonts w:ascii="Calibri" w:hAnsi="Calibri" w:cs="Calibri"/>
-          <w:sz w:val="24"/>
-        </w:rPr>
-        <w:t xml:space="preserve"> PN, Masai AN, </w:t>
-      </w:r>
-      <w:proofErr w:type="spellStart"/>
-      <w:r>
-        <w:rPr>
-          <w:rFonts w:ascii="Calibri" w:hAnsi="Calibri" w:cs="Calibri"/>
-          <w:sz w:val="24"/>
-        </w:rPr>
-        <w:t>Nyadera</w:t>
-      </w:r>
-      <w:proofErr w:type="spellEnd"/>
-      <w:r>
-        <w:rPr>
-          <w:rFonts w:ascii="Calibri" w:hAnsi="Calibri" w:cs="Calibri"/>
-          <w:sz w:val="24"/>
-        </w:rPr>
-        <w:t xml:space="preserve"> IN. Health coverage and what Kenya can learn from the COVID-19 pandemic. </w:t>
+        <w:t xml:space="preserve">Chuma J, Maina T. Catastrophic health care spending and impoverishment in Kenya. </w:t>
       </w:r>
       <w:r>
         <w:rPr>
@@ -6592,14 +6631,14 @@
           <w:iCs/>
           <w:sz w:val="24"/>
         </w:rPr>
-        <w:t>J Glob Health</w:t>
-      </w:r>
-      <w:r>
-        <w:rPr>
-          <w:rFonts w:ascii="Calibri" w:hAnsi="Calibri" w:cs="Calibri"/>
-          <w:sz w:val="24"/>
-        </w:rPr>
-        <w:t xml:space="preserve">; </w:t>
+        <w:t>BMC Health Serv Res</w:t>
+      </w:r>
+      <w:r>
+        <w:rPr>
+          <w:rFonts w:ascii="Calibri" w:hAnsi="Calibri" w:cs="Calibri"/>
+          <w:sz w:val="24"/>
+        </w:rPr>
+        <w:t xml:space="preserve"> 2012; </w:t>
       </w:r>
       <w:r>
         <w:rPr>
@@ -6608,14 +6647,14 @@
           <w:bCs/>
           <w:sz w:val="24"/>
         </w:rPr>
-        <w:t>10</w:t>
-      </w:r>
-      <w:r>
-        <w:rPr>
-          <w:rFonts w:ascii="Calibri" w:hAnsi="Calibri" w:cs="Calibri"/>
-          <w:sz w:val="24"/>
-        </w:rPr>
-        <w:t>: 020362.</w:t>
+        <w:t>12</w:t>
+      </w:r>
+      <w:r>
+        <w:rPr>
+          <w:rFonts w:ascii="Calibri" w:hAnsi="Calibri" w:cs="Calibri"/>
+          <w:sz w:val="24"/>
+        </w:rPr>
+        <w:t>: 413.</w:t>
       </w:r>
     </w:p>
     <w:p>
@@ -6639,22 +6678,39 @@
           <w:sz w:val="24"/>
         </w:rPr>
         <w:tab/>
-      </w:r>
-      <w:proofErr w:type="spellStart"/>
-      <w:r>
-        <w:rPr>
-          <w:rFonts w:ascii="Calibri" w:hAnsi="Calibri" w:cs="Calibri"/>
-          <w:sz w:val="24"/>
-        </w:rPr>
-        <w:t>BurdenEU</w:t>
-      </w:r>
-      <w:proofErr w:type="spellEnd"/>
-      <w:r>
-        <w:rPr>
-          <w:rFonts w:ascii="Calibri" w:hAnsi="Calibri" w:cs="Calibri"/>
-          <w:sz w:val="24"/>
-        </w:rPr>
-        <w:t>. Burden of disease of COVID-19. PROTOCOL FOR COUNTRY STUDIES COVID-19. European Burden of Disease Network. https://www.burden-eu.com/index.php?option=com_content&amp;view=article&amp;id=33:covid-19&amp;catid=17 (accessed June 15, 2022).</w:t>
+        <w:t xml:space="preserve">Ouma PN, Masai AN, Nyadera IN. Health coverage and what Kenya can learn from the COVID-19 pandemic. </w:t>
+      </w:r>
+      <w:r>
+        <w:rPr>
+          <w:rFonts w:ascii="Calibri" w:hAnsi="Calibri" w:cs="Calibri"/>
+          <w:i/>
+          <w:iCs/>
+          <w:sz w:val="24"/>
+        </w:rPr>
+        <w:t>J Glob Health</w:t>
+      </w:r>
+      <w:r>
+        <w:rPr>
+          <w:rFonts w:ascii="Calibri" w:hAnsi="Calibri" w:cs="Calibri"/>
+          <w:sz w:val="24"/>
+        </w:rPr>
+        <w:t xml:space="preserve">; </w:t>
+      </w:r>
+      <w:r>
+        <w:rPr>
+          <w:rFonts w:ascii="Calibri" w:hAnsi="Calibri" w:cs="Calibri"/>
+          <w:b/>
+          <w:bCs/>
+          <w:sz w:val="24"/>
+        </w:rPr>
+        <w:t>10</w:t>
+      </w:r>
+      <w:r>
+        <w:rPr>
+          <w:rFonts w:ascii="Calibri" w:hAnsi="Calibri" w:cs="Calibri"/>
+          <w:sz w:val="24"/>
+        </w:rPr>
+        <w:t>: 020362.</w:t>
       </w:r>
     </w:p>
     <w:p>
@@ -6678,71 +6734,7 @@
           <w:sz w:val="24"/>
         </w:rPr>
         <w:tab/>
-        <w:t xml:space="preserve">Angeles MR, Wanni </w:t>
-      </w:r>
-      <w:proofErr w:type="spellStart"/>
-      <w:r>
-        <w:rPr>
-          <w:rFonts w:ascii="Calibri" w:hAnsi="Calibri" w:cs="Calibri"/>
-          <w:sz w:val="24"/>
-        </w:rPr>
-        <w:t>Arachchige</w:t>
-      </w:r>
-      <w:proofErr w:type="spellEnd"/>
-      <w:r>
-        <w:rPr>
-          <w:rFonts w:ascii="Calibri" w:hAnsi="Calibri" w:cs="Calibri"/>
-          <w:sz w:val="24"/>
-        </w:rPr>
-        <w:t xml:space="preserve"> Dona S, Nguyen HD, Le LK-D, </w:t>
-      </w:r>
-      <w:proofErr w:type="spellStart"/>
-      <w:r>
-        <w:rPr>
-          <w:rFonts w:ascii="Calibri" w:hAnsi="Calibri" w:cs="Calibri"/>
-          <w:sz w:val="24"/>
-        </w:rPr>
-        <w:t>Hensher</w:t>
-      </w:r>
-      <w:proofErr w:type="spellEnd"/>
-      <w:r>
-        <w:rPr>
-          <w:rFonts w:ascii="Calibri" w:hAnsi="Calibri" w:cs="Calibri"/>
-          <w:sz w:val="24"/>
-        </w:rPr>
-        <w:t xml:space="preserve"> M. Modelling the potential acute and post-acute burden of COVID-19 under the Australian border re-opening plan. </w:t>
-      </w:r>
-      <w:r>
-        <w:rPr>
-          <w:rFonts w:ascii="Calibri" w:hAnsi="Calibri" w:cs="Calibri"/>
-          <w:i/>
-          <w:iCs/>
-          <w:sz w:val="24"/>
-        </w:rPr>
-        <w:t>BMC Public Health</w:t>
-      </w:r>
-      <w:r>
-        <w:rPr>
-          <w:rFonts w:ascii="Calibri" w:hAnsi="Calibri" w:cs="Calibri"/>
-          <w:sz w:val="24"/>
-        </w:rPr>
-        <w:t xml:space="preserve"> 2022; </w:t>
-      </w:r>
-      <w:r>
-        <w:rPr>
-          <w:rFonts w:ascii="Calibri" w:hAnsi="Calibri" w:cs="Calibri"/>
-          <w:b/>
-          <w:bCs/>
-          <w:sz w:val="24"/>
-        </w:rPr>
-        <w:t>22</w:t>
-      </w:r>
-      <w:r>
-        <w:rPr>
-          <w:rFonts w:ascii="Calibri" w:hAnsi="Calibri" w:cs="Calibri"/>
-          <w:sz w:val="24"/>
-        </w:rPr>
-        <w:t>: 757.</w:t>
+        <w:t>BurdenEU. Burden of disease of COVID-19. PROTOCOL FOR COUNTRY STUDIES COVID-19. European Burden of Disease Network. https://www.burden-eu.com/index.php?option=com_content&amp;view=article&amp;id=33:covid-19&amp;catid=17 (accessed June 15, 2022).</w:t>
       </w:r>
     </w:p>
     <w:p>
@@ -6766,7 +6758,39 @@
           <w:sz w:val="24"/>
         </w:rPr>
         <w:tab/>
-        <w:t>NICE. COVID-19 rapid guideline: managing the long-term effects of COVID-19. 2022 https://www.nice.org.uk/guidance/ng188/resources/covid19-rapid-guideline-managing-the-longterm-effects-of-covid19-pdf-51035515742 (accessed June 15, 2022).</w:t>
+        <w:t xml:space="preserve">Angeles MR, Wanni Arachchige Dona S, Nguyen HD, Le LK-D, Hensher M. Modelling the potential acute and post-acute burden of COVID-19 under the Australian border re-opening plan. </w:t>
+      </w:r>
+      <w:r>
+        <w:rPr>
+          <w:rFonts w:ascii="Calibri" w:hAnsi="Calibri" w:cs="Calibri"/>
+          <w:i/>
+          <w:iCs/>
+          <w:sz w:val="24"/>
+        </w:rPr>
+        <w:t>BMC Public Health</w:t>
+      </w:r>
+      <w:r>
+        <w:rPr>
+          <w:rFonts w:ascii="Calibri" w:hAnsi="Calibri" w:cs="Calibri"/>
+          <w:sz w:val="24"/>
+        </w:rPr>
+        <w:t xml:space="preserve"> 2022; </w:t>
+      </w:r>
+      <w:r>
+        <w:rPr>
+          <w:rFonts w:ascii="Calibri" w:hAnsi="Calibri" w:cs="Calibri"/>
+          <w:b/>
+          <w:bCs/>
+          <w:sz w:val="24"/>
+        </w:rPr>
+        <w:t>22</w:t>
+      </w:r>
+      <w:r>
+        <w:rPr>
+          <w:rFonts w:ascii="Calibri" w:hAnsi="Calibri" w:cs="Calibri"/>
+          <w:sz w:val="24"/>
+        </w:rPr>
+        <w:t>: 757.</w:t>
       </w:r>
     </w:p>
     <w:p>
@@ -6790,7 +6814,7 @@
           <w:sz w:val="24"/>
         </w:rPr>
         <w:tab/>
-        <w:t>GUIDELINES ON MANAGEMENT OF COVID-19 IN KENYA. 2021.</w:t>
+        <w:t>NICE. COVID-19 rapid guideline: managing the long-term effects of COVID-19. 2022 https://www.nice.org.uk/guidance/ng188/resources/covid19-rapid-guideline-managing-the-longterm-effects-of-covid19-pdf-51035515742 (accessed June 15, 2022).</w:t>
       </w:r>
     </w:p>
     <w:p>
@@ -6814,70 +6838,7 @@
           <w:sz w:val="24"/>
         </w:rPr>
         <w:tab/>
-      </w:r>
-      <w:proofErr w:type="spellStart"/>
-      <w:r>
-        <w:rPr>
-          <w:rFonts w:ascii="Calibri" w:hAnsi="Calibri" w:cs="Calibri"/>
-          <w:sz w:val="24"/>
-        </w:rPr>
-        <w:t>Mutubuki</w:t>
-      </w:r>
-      <w:proofErr w:type="spellEnd"/>
-      <w:r>
-        <w:rPr>
-          <w:rFonts w:ascii="Calibri" w:hAnsi="Calibri" w:cs="Calibri"/>
-          <w:sz w:val="24"/>
-        </w:rPr>
-        <w:t xml:space="preserve"> EN, Maaden T van der, Leung KY, </w:t>
-      </w:r>
-      <w:r>
-        <w:rPr>
-          <w:rFonts w:ascii="Calibri" w:hAnsi="Calibri" w:cs="Calibri"/>
-          <w:i/>
-          <w:iCs/>
-          <w:sz w:val="24"/>
-        </w:rPr>
-        <w:t>et al.</w:t>
-      </w:r>
-      <w:r>
-        <w:rPr>
-          <w:rFonts w:ascii="Calibri" w:hAnsi="Calibri" w:cs="Calibri"/>
-          <w:sz w:val="24"/>
-        </w:rPr>
-        <w:t xml:space="preserve"> Prevalence and determinants of persistent symptoms after infection with SARS-CoV-2: Protocol for an observational cohort study (</w:t>
-      </w:r>
-      <w:proofErr w:type="spellStart"/>
-      <w:r>
-        <w:rPr>
-          <w:rFonts w:ascii="Calibri" w:hAnsi="Calibri" w:cs="Calibri"/>
-          <w:sz w:val="24"/>
-        </w:rPr>
-        <w:t>LongCOVID</w:t>
-      </w:r>
-      <w:proofErr w:type="spellEnd"/>
-      <w:r>
-        <w:rPr>
-          <w:rFonts w:ascii="Calibri" w:hAnsi="Calibri" w:cs="Calibri"/>
-          <w:sz w:val="24"/>
-        </w:rPr>
-        <w:t>-study). 2022</w:t>
-      </w:r>
-      <w:proofErr w:type="gramStart"/>
-      <w:r>
-        <w:rPr>
-          <w:rFonts w:ascii="Calibri" w:hAnsi="Calibri" w:cs="Calibri"/>
-          <w:sz w:val="24"/>
-        </w:rPr>
-        <w:t>; :</w:t>
-      </w:r>
-      <w:proofErr w:type="gramEnd"/>
-      <w:r>
-        <w:rPr>
-          <w:rFonts w:ascii="Calibri" w:hAnsi="Calibri" w:cs="Calibri"/>
-          <w:sz w:val="24"/>
-        </w:rPr>
-        <w:t xml:space="preserve"> 2022.01.10.22269009.</w:t>
+        <w:t>GUIDELINES ON MANAGEMENT OF COVID-19 IN KENYA. 2021.</w:t>
       </w:r>
     </w:p>
     <w:p>
@@ -6901,23 +6862,7 @@
           <w:sz w:val="24"/>
         </w:rPr>
         <w:tab/>
-        <w:t xml:space="preserve">Maaden T van der, </w:t>
-      </w:r>
-      <w:proofErr w:type="spellStart"/>
-      <w:r>
-        <w:rPr>
-          <w:rFonts w:ascii="Calibri" w:hAnsi="Calibri" w:cs="Calibri"/>
-          <w:sz w:val="24"/>
-        </w:rPr>
-        <w:t>Mutubuki</w:t>
-      </w:r>
-      <w:proofErr w:type="spellEnd"/>
-      <w:r>
-        <w:rPr>
-          <w:rFonts w:ascii="Calibri" w:hAnsi="Calibri" w:cs="Calibri"/>
-          <w:sz w:val="24"/>
-        </w:rPr>
-        <w:t xml:space="preserve"> EN, Bruijn S de, </w:t>
+        <w:t xml:space="preserve">Muchiri SK, Muthee R, Kiarie H, </w:t>
       </w:r>
       <w:r>
         <w:rPr>
@@ -6933,23 +6878,39 @@
           <w:rFonts w:ascii="Calibri" w:hAnsi="Calibri" w:cs="Calibri"/>
           <w:sz w:val="24"/>
         </w:rPr>
-        <w:t xml:space="preserve"> Prevalence and severity of symptoms 3 months after infection with SARS-CoV-2 compared to test-negative and population controls in the Netherlands. 2022</w:t>
-      </w:r>
-      <w:proofErr w:type="gramStart"/>
-      <w:r>
-        <w:rPr>
-          <w:rFonts w:ascii="Calibri" w:hAnsi="Calibri" w:cs="Calibri"/>
-          <w:sz w:val="24"/>
-        </w:rPr>
-        <w:t>; :</w:t>
-      </w:r>
-      <w:proofErr w:type="gramEnd"/>
-      <w:r>
-        <w:rPr>
-          <w:rFonts w:ascii="Calibri" w:hAnsi="Calibri" w:cs="Calibri"/>
-          <w:sz w:val="24"/>
-        </w:rPr>
-        <w:t xml:space="preserve"> 2022.06.15.22276439.</w:t>
+        <w:t xml:space="preserve"> Unmet need for COVID-19 vaccination coverage in Kenya. </w:t>
+      </w:r>
+      <w:r>
+        <w:rPr>
+          <w:rFonts w:ascii="Calibri" w:hAnsi="Calibri" w:cs="Calibri"/>
+          <w:i/>
+          <w:iCs/>
+          <w:sz w:val="24"/>
+        </w:rPr>
+        <w:t>Vaccine</w:t>
+      </w:r>
+      <w:r>
+        <w:rPr>
+          <w:rFonts w:ascii="Calibri" w:hAnsi="Calibri" w:cs="Calibri"/>
+          <w:sz w:val="24"/>
+        </w:rPr>
+        <w:t xml:space="preserve"> 2022; </w:t>
+      </w:r>
+      <w:r>
+        <w:rPr>
+          <w:rFonts w:ascii="Calibri" w:hAnsi="Calibri" w:cs="Calibri"/>
+          <w:b/>
+          <w:bCs/>
+          <w:sz w:val="24"/>
+        </w:rPr>
+        <w:t>40</w:t>
+      </w:r>
+      <w:r>
+        <w:rPr>
+          <w:rFonts w:ascii="Calibri" w:hAnsi="Calibri" w:cs="Calibri"/>
+          <w:sz w:val="24"/>
+        </w:rPr>
+        <w:t>: 2011–9.</w:t>
       </w:r>
     </w:p>
     <w:p>
@@ -6973,23 +6934,7 @@
           <w:sz w:val="24"/>
         </w:rPr>
         <w:tab/>
-        <w:t xml:space="preserve">Muchiri SK, Muthee R, </w:t>
-      </w:r>
-      <w:proofErr w:type="spellStart"/>
-      <w:r>
-        <w:rPr>
-          <w:rFonts w:ascii="Calibri" w:hAnsi="Calibri" w:cs="Calibri"/>
-          <w:sz w:val="24"/>
-        </w:rPr>
-        <w:t>Kiarie</w:t>
-      </w:r>
-      <w:proofErr w:type="spellEnd"/>
-      <w:r>
-        <w:rPr>
-          <w:rFonts w:ascii="Calibri" w:hAnsi="Calibri" w:cs="Calibri"/>
-          <w:sz w:val="24"/>
-        </w:rPr>
-        <w:t xml:space="preserve"> H, </w:t>
+        <w:t xml:space="preserve">Lo C-H, Chiu L, Qian A, </w:t>
       </w:r>
       <w:r>
         <w:rPr>
@@ -7005,7 +6950,7 @@
           <w:rFonts w:ascii="Calibri" w:hAnsi="Calibri" w:cs="Calibri"/>
           <w:sz w:val="24"/>
         </w:rPr>
-        <w:t xml:space="preserve"> Unmet need for COVID-19 vaccination coverage in Kenya. </w:t>
+        <w:t xml:space="preserve"> Association of Primary Care Physicians Per Capita With COVID-19 Vaccination Rates Among US Counties. </w:t>
       </w:r>
       <w:r>
         <w:rPr>
@@ -7014,7 +6959,7 @@
           <w:iCs/>
           <w:sz w:val="24"/>
         </w:rPr>
-        <w:t>Vaccine</w:t>
+        <w:t>JAMA Network Open</w:t>
       </w:r>
       <w:r>
         <w:rPr>
@@ -7030,14 +6975,14 @@
           <w:bCs/>
           <w:sz w:val="24"/>
         </w:rPr>
-        <w:t>40</w:t>
-      </w:r>
-      <w:r>
-        <w:rPr>
-          <w:rFonts w:ascii="Calibri" w:hAnsi="Calibri" w:cs="Calibri"/>
-          <w:sz w:val="24"/>
-        </w:rPr>
-        <w:t>: 2011–9.</w:t>
+        <w:t>5</w:t>
+      </w:r>
+      <w:r>
+        <w:rPr>
+          <w:rFonts w:ascii="Calibri" w:hAnsi="Calibri" w:cs="Calibri"/>
+          <w:sz w:val="24"/>
+        </w:rPr>
+        <w:t>: e2147920.</w:t>
       </w:r>
     </w:p>
     <w:p>
@@ -7061,7 +7006,7 @@
           <w:sz w:val="24"/>
         </w:rPr>
         <w:tab/>
-        <w:t xml:space="preserve">Lo C-H, Chiu L, Qian A, </w:t>
+        <w:t xml:space="preserve">Danwang C, Noubiap JJ, Robert A, Yombi JC. Outcomes of patients with HIV and COVID-19 co-infection: a systematic review and meta-analysis. </w:t>
       </w:r>
       <w:r>
         <w:rPr>
@@ -7070,23 +7015,7 @@
           <w:iCs/>
           <w:sz w:val="24"/>
         </w:rPr>
-        <w:t>et al.</w:t>
-      </w:r>
-      <w:r>
-        <w:rPr>
-          <w:rFonts w:ascii="Calibri" w:hAnsi="Calibri" w:cs="Calibri"/>
-          <w:sz w:val="24"/>
-        </w:rPr>
-        <w:t xml:space="preserve"> Association of Primary Care Physicians Per Capita With COVID-19 Vaccination Rates Among US Counties. </w:t>
-      </w:r>
-      <w:r>
-        <w:rPr>
-          <w:rFonts w:ascii="Calibri" w:hAnsi="Calibri" w:cs="Calibri"/>
-          <w:i/>
-          <w:iCs/>
-          <w:sz w:val="24"/>
-        </w:rPr>
-        <w:t>JAMA Network Open</w:t>
+        <w:t>AIDS Research and Therapy</w:t>
       </w:r>
       <w:r>
         <w:rPr>
@@ -7102,14 +7031,14 @@
           <w:bCs/>
           <w:sz w:val="24"/>
         </w:rPr>
-        <w:t>5</w:t>
-      </w:r>
-      <w:r>
-        <w:rPr>
-          <w:rFonts w:ascii="Calibri" w:hAnsi="Calibri" w:cs="Calibri"/>
-          <w:sz w:val="24"/>
-        </w:rPr>
-        <w:t>: e2147920.</w:t>
+        <w:t>19</w:t>
+      </w:r>
+      <w:r>
+        <w:rPr>
+          <w:rFonts w:ascii="Calibri" w:hAnsi="Calibri" w:cs="Calibri"/>
+          <w:sz w:val="24"/>
+        </w:rPr>
+        <w:t>: 3.</w:t>
       </w:r>
     </w:p>
     <w:p>
@@ -7133,39 +7062,7 @@
           <w:sz w:val="24"/>
         </w:rPr>
         <w:tab/>
-        <w:t xml:space="preserve">Danwang C, </w:t>
-      </w:r>
-      <w:proofErr w:type="spellStart"/>
-      <w:r>
-        <w:rPr>
-          <w:rFonts w:ascii="Calibri" w:hAnsi="Calibri" w:cs="Calibri"/>
-          <w:sz w:val="24"/>
-        </w:rPr>
-        <w:t>Noubiap</w:t>
-      </w:r>
-      <w:proofErr w:type="spellEnd"/>
-      <w:r>
-        <w:rPr>
-          <w:rFonts w:ascii="Calibri" w:hAnsi="Calibri" w:cs="Calibri"/>
-          <w:sz w:val="24"/>
-        </w:rPr>
-        <w:t xml:space="preserve"> JJ, Robert A, </w:t>
-      </w:r>
-      <w:proofErr w:type="spellStart"/>
-      <w:r>
-        <w:rPr>
-          <w:rFonts w:ascii="Calibri" w:hAnsi="Calibri" w:cs="Calibri"/>
-          <w:sz w:val="24"/>
-        </w:rPr>
-        <w:t>Yombi</w:t>
-      </w:r>
-      <w:proofErr w:type="spellEnd"/>
-      <w:r>
-        <w:rPr>
-          <w:rFonts w:ascii="Calibri" w:hAnsi="Calibri" w:cs="Calibri"/>
-          <w:sz w:val="24"/>
-        </w:rPr>
-        <w:t xml:space="preserve"> JC. Outcomes of patients with HIV and COVID-19 co-infection: a systematic review and meta-analysis. </w:t>
+        <w:t xml:space="preserve">Sawadogo W, Tsegaye M, Gizaw A, Adera T. Overweight and obesity as risk factors for COVID-19-associated hospitalisations and death: systematic review and meta-analysis. </w:t>
       </w:r>
       <w:r>
         <w:rPr>
@@ -7174,30 +7071,14 @@
           <w:iCs/>
           <w:sz w:val="24"/>
         </w:rPr>
-        <w:t>AIDS Research and Therapy</w:t>
-      </w:r>
-      <w:r>
-        <w:rPr>
-          <w:rFonts w:ascii="Calibri" w:hAnsi="Calibri" w:cs="Calibri"/>
-          <w:sz w:val="24"/>
-        </w:rPr>
-        <w:t xml:space="preserve"> 2022; </w:t>
-      </w:r>
-      <w:r>
-        <w:rPr>
-          <w:rFonts w:ascii="Calibri" w:hAnsi="Calibri" w:cs="Calibri"/>
-          <w:b/>
-          <w:bCs/>
-          <w:sz w:val="24"/>
-        </w:rPr>
-        <w:t>19</w:t>
-      </w:r>
-      <w:r>
-        <w:rPr>
-          <w:rFonts w:ascii="Calibri" w:hAnsi="Calibri" w:cs="Calibri"/>
-          <w:sz w:val="24"/>
-        </w:rPr>
-        <w:t>: 3.</w:t>
+        <w:t>BMJ Nutrition, Prevention &amp; Health</w:t>
+      </w:r>
+      <w:r>
+        <w:rPr>
+          <w:rFonts w:ascii="Calibri" w:hAnsi="Calibri" w:cs="Calibri"/>
+          <w:sz w:val="24"/>
+        </w:rPr>
+        <w:t xml:space="preserve"> 2022; : e000375.</w:t>
       </w:r>
     </w:p>
     <w:p>
@@ -7221,87 +7102,7 @@
           <w:sz w:val="24"/>
         </w:rPr>
         <w:tab/>
-        <w:t xml:space="preserve">Sawadogo W, </w:t>
-      </w:r>
-      <w:proofErr w:type="spellStart"/>
-      <w:r>
-        <w:rPr>
-          <w:rFonts w:ascii="Calibri" w:hAnsi="Calibri" w:cs="Calibri"/>
-          <w:sz w:val="24"/>
-        </w:rPr>
-        <w:t>Tsegaye</w:t>
-      </w:r>
-      <w:proofErr w:type="spellEnd"/>
-      <w:r>
-        <w:rPr>
-          <w:rFonts w:ascii="Calibri" w:hAnsi="Calibri" w:cs="Calibri"/>
-          <w:sz w:val="24"/>
-        </w:rPr>
-        <w:t xml:space="preserve"> M, </w:t>
-      </w:r>
-      <w:proofErr w:type="spellStart"/>
-      <w:r>
-        <w:rPr>
-          <w:rFonts w:ascii="Calibri" w:hAnsi="Calibri" w:cs="Calibri"/>
-          <w:sz w:val="24"/>
-        </w:rPr>
-        <w:t>Gizaw</w:t>
-      </w:r>
-      <w:proofErr w:type="spellEnd"/>
-      <w:r>
-        <w:rPr>
-          <w:rFonts w:ascii="Calibri" w:hAnsi="Calibri" w:cs="Calibri"/>
-          <w:sz w:val="24"/>
-        </w:rPr>
-        <w:t xml:space="preserve"> A, Adera T. </w:t>
-      </w:r>
-      <w:proofErr w:type="gramStart"/>
-      <w:r>
-        <w:rPr>
-          <w:rFonts w:ascii="Calibri" w:hAnsi="Calibri" w:cs="Calibri"/>
-          <w:sz w:val="24"/>
-        </w:rPr>
-        <w:t>Overweight</w:t>
-      </w:r>
-      <w:proofErr w:type="gramEnd"/>
-      <w:r>
-        <w:rPr>
-          <w:rFonts w:ascii="Calibri" w:hAnsi="Calibri" w:cs="Calibri"/>
-          <w:sz w:val="24"/>
-        </w:rPr>
-        <w:t xml:space="preserve"> and obesity as risk factors for COVID-19-associated hospitalisations and death: systematic review and meta-analysis. </w:t>
-      </w:r>
-      <w:r>
-        <w:rPr>
-          <w:rFonts w:ascii="Calibri" w:hAnsi="Calibri" w:cs="Calibri"/>
-          <w:i/>
-          <w:iCs/>
-          <w:sz w:val="24"/>
-        </w:rPr>
-        <w:t>BMJ Nutrition, Prevention &amp; Health</w:t>
-      </w:r>
-      <w:r>
-        <w:rPr>
-          <w:rFonts w:ascii="Calibri" w:hAnsi="Calibri" w:cs="Calibri"/>
-          <w:sz w:val="24"/>
-        </w:rPr>
-        <w:t xml:space="preserve"> 2022</w:t>
-      </w:r>
-      <w:proofErr w:type="gramStart"/>
-      <w:r>
-        <w:rPr>
-          <w:rFonts w:ascii="Calibri" w:hAnsi="Calibri" w:cs="Calibri"/>
-          <w:sz w:val="24"/>
-        </w:rPr>
-        <w:t>; :</w:t>
-      </w:r>
-      <w:proofErr w:type="gramEnd"/>
-      <w:r>
-        <w:rPr>
-          <w:rFonts w:ascii="Calibri" w:hAnsi="Calibri" w:cs="Calibri"/>
-          <w:sz w:val="24"/>
-        </w:rPr>
-        <w:t xml:space="preserve"> e000375.</w:t>
+        <w:t>Life tables: Life tables by country Kenya. https://apps.who.int/gho/data/view.searo.60850?lang=en (accessed May 21, 2022).</w:t>
       </w:r>
     </w:p>
     <w:p>
@@ -7325,7 +7126,7 @@
           <w:sz w:val="24"/>
         </w:rPr>
         <w:tab/>
-        <w:t>Life tables: Life tables by country Kenya. https://apps.who.int/gho/data/view.searo.60850?lang=en (accessed May 21, 2022).</w:t>
+        <w:t>EQ-5D User Guides – EQ-5D. https://euroqol.org/publications/user-guides/ (accessed Feb 5, 2022).</w:t>
       </w:r>
     </w:p>
     <w:p>
@@ -7349,7 +7150,7 @@
           <w:sz w:val="24"/>
         </w:rPr>
         <w:tab/>
-        <w:t xml:space="preserve">Ma Q, Liu J, Liu Q, </w:t>
+        <w:t xml:space="preserve">Welie AG, Gebretekle GB, Stolk E, </w:t>
       </w:r>
       <w:r>
         <w:rPr>
@@ -7365,23 +7166,7 @@
           <w:rFonts w:ascii="Calibri" w:hAnsi="Calibri" w:cs="Calibri"/>
           <w:sz w:val="24"/>
         </w:rPr>
-        <w:t xml:space="preserve"> Global Percentage of Asymptomatic SARS-CoV-2 Infections Among the Tested Population and Individuals </w:t>
-      </w:r>
-      <w:proofErr w:type="gramStart"/>
-      <w:r>
-        <w:rPr>
-          <w:rFonts w:ascii="Calibri" w:hAnsi="Calibri" w:cs="Calibri"/>
-          <w:sz w:val="24"/>
-        </w:rPr>
-        <w:t>With</w:t>
-      </w:r>
-      <w:proofErr w:type="gramEnd"/>
-      <w:r>
-        <w:rPr>
-          <w:rFonts w:ascii="Calibri" w:hAnsi="Calibri" w:cs="Calibri"/>
-          <w:sz w:val="24"/>
-        </w:rPr>
-        <w:t xml:space="preserve"> Confirmed COVID-19 Diagnosis: A Systematic Review and Meta-analysis. </w:t>
+        <w:t xml:space="preserve"> Valuing Health State: An EQ-5D-5L Value Set for Ethiopians. </w:t>
       </w:r>
       <w:r>
         <w:rPr>
@@ -7390,14 +7175,14 @@
           <w:iCs/>
           <w:sz w:val="24"/>
         </w:rPr>
-        <w:t>JAMA Network Open</w:t>
-      </w:r>
-      <w:r>
-        <w:rPr>
-          <w:rFonts w:ascii="Calibri" w:hAnsi="Calibri" w:cs="Calibri"/>
-          <w:sz w:val="24"/>
-        </w:rPr>
-        <w:t xml:space="preserve"> 2021; </w:t>
+        <w:t>Value in Health Regional Issues</w:t>
+      </w:r>
+      <w:r>
+        <w:rPr>
+          <w:rFonts w:ascii="Calibri" w:hAnsi="Calibri" w:cs="Calibri"/>
+          <w:sz w:val="24"/>
+        </w:rPr>
+        <w:t xml:space="preserve"> 2020; </w:t>
       </w:r>
       <w:r>
         <w:rPr>
@@ -7406,14 +7191,14 @@
           <w:bCs/>
           <w:sz w:val="24"/>
         </w:rPr>
-        <w:t>4</w:t>
-      </w:r>
-      <w:r>
-        <w:rPr>
-          <w:rFonts w:ascii="Calibri" w:hAnsi="Calibri" w:cs="Calibri"/>
-          <w:sz w:val="24"/>
-        </w:rPr>
-        <w:t>: e2137257.</w:t>
+        <w:t>22</w:t>
+      </w:r>
+      <w:r>
+        <w:rPr>
+          <w:rFonts w:ascii="Calibri" w:hAnsi="Calibri" w:cs="Calibri"/>
+          <w:sz w:val="24"/>
+        </w:rPr>
+        <w:t>: 7–14.</w:t>
       </w:r>
     </w:p>
     <w:p>
@@ -7429,7 +7214,6 @@
           <w:rFonts w:ascii="Calibri" w:hAnsi="Calibri" w:cs="Calibri"/>
           <w:sz w:val="24"/>
         </w:rPr>
-        <w:lastRenderedPageBreak/>
         <w:t>29</w:t>
       </w:r>
       <w:r>
@@ -7438,7 +7222,7 @@
           <w:sz w:val="24"/>
         </w:rPr>
         <w:tab/>
-        <w:t xml:space="preserve">Sah P, Fitzpatrick MC, Zimmer CF, </w:t>
+        <w:t xml:space="preserve">Yang F, Katumba KR, Roudijk B, </w:t>
       </w:r>
       <w:r>
         <w:rPr>
@@ -7454,7 +7238,7 @@
           <w:rFonts w:ascii="Calibri" w:hAnsi="Calibri" w:cs="Calibri"/>
           <w:sz w:val="24"/>
         </w:rPr>
-        <w:t xml:space="preserve"> Asymptomatic SARS-CoV-2 infection: A systematic review and meta-analysis. </w:t>
+        <w:t xml:space="preserve"> Developing the EQ-5D-5L Value Set for Uganda Using the ‘Lite’ Protocol. </w:t>
       </w:r>
       <w:r>
         <w:rPr>
@@ -7463,30 +7247,14 @@
           <w:iCs/>
           <w:sz w:val="24"/>
         </w:rPr>
-        <w:t>Proceedings of the National Academy of Sciences</w:t>
-      </w:r>
-      <w:r>
-        <w:rPr>
-          <w:rFonts w:ascii="Calibri" w:hAnsi="Calibri" w:cs="Calibri"/>
-          <w:sz w:val="24"/>
-        </w:rPr>
-        <w:t xml:space="preserve"> 2021; </w:t>
-      </w:r>
-      <w:r>
-        <w:rPr>
-          <w:rFonts w:ascii="Calibri" w:hAnsi="Calibri" w:cs="Calibri"/>
-          <w:b/>
-          <w:bCs/>
-          <w:sz w:val="24"/>
-        </w:rPr>
-        <w:t>118</w:t>
-      </w:r>
-      <w:r>
-        <w:rPr>
-          <w:rFonts w:ascii="Calibri" w:hAnsi="Calibri" w:cs="Calibri"/>
-          <w:sz w:val="24"/>
-        </w:rPr>
-        <w:t>: e2109229118.</w:t>
+        <w:t>PharmacoEconomics</w:t>
+      </w:r>
+      <w:r>
+        <w:rPr>
+          <w:rFonts w:ascii="Calibri" w:hAnsi="Calibri" w:cs="Calibri"/>
+          <w:sz w:val="24"/>
+        </w:rPr>
+        <w:t xml:space="preserve"> 2021; published online Nov 29. DOI:10.1007/s40273-021-01101-x.</w:t>
       </w:r>
     </w:p>
     <w:p>
@@ -7502,7 +7270,320 @@
           <w:rFonts w:ascii="Calibri" w:hAnsi="Calibri" w:cs="Calibri"/>
           <w:sz w:val="24"/>
         </w:rPr>
+        <w:lastRenderedPageBreak/>
         <w:t>30</w:t>
+      </w:r>
+      <w:r>
+        <w:rPr>
+          <w:rFonts w:ascii="Calibri" w:hAnsi="Calibri" w:cs="Calibri"/>
+          <w:sz w:val="24"/>
+        </w:rPr>
+        <w:tab/>
+        <w:t xml:space="preserve">Whitehead SJ, Ali S. Health outcomes in economic evaluation: the QALY and utilities. </w:t>
+      </w:r>
+      <w:r>
+        <w:rPr>
+          <w:rFonts w:ascii="Calibri" w:hAnsi="Calibri" w:cs="Calibri"/>
+          <w:i/>
+          <w:iCs/>
+          <w:sz w:val="24"/>
+        </w:rPr>
+        <w:t>Br Med Bull</w:t>
+      </w:r>
+      <w:r>
+        <w:rPr>
+          <w:rFonts w:ascii="Calibri" w:hAnsi="Calibri" w:cs="Calibri"/>
+          <w:sz w:val="24"/>
+        </w:rPr>
+        <w:t xml:space="preserve"> 2010; </w:t>
+      </w:r>
+      <w:r>
+        <w:rPr>
+          <w:rFonts w:ascii="Calibri" w:hAnsi="Calibri" w:cs="Calibri"/>
+          <w:b/>
+          <w:bCs/>
+          <w:sz w:val="24"/>
+        </w:rPr>
+        <w:t>96</w:t>
+      </w:r>
+      <w:r>
+        <w:rPr>
+          <w:rFonts w:ascii="Calibri" w:hAnsi="Calibri" w:cs="Calibri"/>
+          <w:sz w:val="24"/>
+        </w:rPr>
+        <w:t>: 5–21.</w:t>
+      </w:r>
+    </w:p>
+    <w:p>
+      <w:pPr>
+        <w:pStyle w:val="Bibliography"/>
+        <w:rPr>
+          <w:rFonts w:ascii="Calibri" w:hAnsi="Calibri" w:cs="Calibri"/>
+          <w:sz w:val="24"/>
+        </w:rPr>
+      </w:pPr>
+      <w:r>
+        <w:rPr>
+          <w:rFonts w:ascii="Calibri" w:hAnsi="Calibri" w:cs="Calibri"/>
+          <w:sz w:val="24"/>
+        </w:rPr>
+        <w:t>31</w:t>
+      </w:r>
+      <w:r>
+        <w:rPr>
+          <w:rFonts w:ascii="Calibri" w:hAnsi="Calibri" w:cs="Calibri"/>
+          <w:sz w:val="24"/>
+        </w:rPr>
+        <w:tab/>
+        <w:t xml:space="preserve">Roudijk B, Donders ART, Stalmeier PFM. Setting Dead at Zero: Applying Scale Properties to the QALY Model. </w:t>
+      </w:r>
+      <w:r>
+        <w:rPr>
+          <w:rFonts w:ascii="Calibri" w:hAnsi="Calibri" w:cs="Calibri"/>
+          <w:i/>
+          <w:iCs/>
+          <w:sz w:val="24"/>
+        </w:rPr>
+        <w:t>Med Decis Making</w:t>
+      </w:r>
+      <w:r>
+        <w:rPr>
+          <w:rFonts w:ascii="Calibri" w:hAnsi="Calibri" w:cs="Calibri"/>
+          <w:sz w:val="24"/>
+        </w:rPr>
+        <w:t xml:space="preserve"> 2018; </w:t>
+      </w:r>
+      <w:r>
+        <w:rPr>
+          <w:rFonts w:ascii="Calibri" w:hAnsi="Calibri" w:cs="Calibri"/>
+          <w:b/>
+          <w:bCs/>
+          <w:sz w:val="24"/>
+        </w:rPr>
+        <w:t>38</w:t>
+      </w:r>
+      <w:r>
+        <w:rPr>
+          <w:rFonts w:ascii="Calibri" w:hAnsi="Calibri" w:cs="Calibri"/>
+          <w:sz w:val="24"/>
+        </w:rPr>
+        <w:t>: 627–34.</w:t>
+      </w:r>
+    </w:p>
+    <w:p>
+      <w:pPr>
+        <w:pStyle w:val="Bibliography"/>
+        <w:rPr>
+          <w:rFonts w:ascii="Calibri" w:hAnsi="Calibri" w:cs="Calibri"/>
+          <w:sz w:val="24"/>
+        </w:rPr>
+      </w:pPr>
+      <w:r>
+        <w:rPr>
+          <w:rFonts w:ascii="Calibri" w:hAnsi="Calibri" w:cs="Calibri"/>
+          <w:sz w:val="24"/>
+        </w:rPr>
+        <w:t>32</w:t>
+      </w:r>
+      <w:r>
+        <w:rPr>
+          <w:rFonts w:ascii="Calibri" w:hAnsi="Calibri" w:cs="Calibri"/>
+          <w:sz w:val="24"/>
+        </w:rPr>
+        <w:tab/>
+        <w:t xml:space="preserve">Richardson G, Manca A. Calculation of quality adjusted life years in the published literature: a review of methodology and transparency. </w:t>
+      </w:r>
+      <w:r>
+        <w:rPr>
+          <w:rFonts w:ascii="Calibri" w:hAnsi="Calibri" w:cs="Calibri"/>
+          <w:i/>
+          <w:iCs/>
+          <w:sz w:val="24"/>
+        </w:rPr>
+        <w:t>Health Economics</w:t>
+      </w:r>
+      <w:r>
+        <w:rPr>
+          <w:rFonts w:ascii="Calibri" w:hAnsi="Calibri" w:cs="Calibri"/>
+          <w:sz w:val="24"/>
+        </w:rPr>
+        <w:t xml:space="preserve"> 2004; </w:t>
+      </w:r>
+      <w:r>
+        <w:rPr>
+          <w:rFonts w:ascii="Calibri" w:hAnsi="Calibri" w:cs="Calibri"/>
+          <w:b/>
+          <w:bCs/>
+          <w:sz w:val="24"/>
+        </w:rPr>
+        <w:t>13</w:t>
+      </w:r>
+      <w:r>
+        <w:rPr>
+          <w:rFonts w:ascii="Calibri" w:hAnsi="Calibri" w:cs="Calibri"/>
+          <w:sz w:val="24"/>
+        </w:rPr>
+        <w:t>: 1203–10.</w:t>
+      </w:r>
+    </w:p>
+    <w:p>
+      <w:pPr>
+        <w:pStyle w:val="Bibliography"/>
+        <w:rPr>
+          <w:rFonts w:ascii="Calibri" w:hAnsi="Calibri" w:cs="Calibri"/>
+          <w:sz w:val="24"/>
+        </w:rPr>
+      </w:pPr>
+      <w:r>
+        <w:rPr>
+          <w:rFonts w:ascii="Calibri" w:hAnsi="Calibri" w:cs="Calibri"/>
+          <w:sz w:val="24"/>
+        </w:rPr>
+        <w:t>33</w:t>
+      </w:r>
+      <w:r>
+        <w:rPr>
+          <w:rFonts w:ascii="Calibri" w:hAnsi="Calibri" w:cs="Calibri"/>
+          <w:sz w:val="24"/>
+        </w:rPr>
+        <w:tab/>
+        <w:t xml:space="preserve">Ma Q, Liu J, Liu Q, </w:t>
+      </w:r>
+      <w:r>
+        <w:rPr>
+          <w:rFonts w:ascii="Calibri" w:hAnsi="Calibri" w:cs="Calibri"/>
+          <w:i/>
+          <w:iCs/>
+          <w:sz w:val="24"/>
+        </w:rPr>
+        <w:t>et al.</w:t>
+      </w:r>
+      <w:r>
+        <w:rPr>
+          <w:rFonts w:ascii="Calibri" w:hAnsi="Calibri" w:cs="Calibri"/>
+          <w:sz w:val="24"/>
+        </w:rPr>
+        <w:t xml:space="preserve"> Global Percentage of Asymptomatic SARS-CoV-2 Infections Among the Tested Population and Individuals With Confirmed COVID-19 Diagnosis: A Systematic Review and Meta-analysis. </w:t>
+      </w:r>
+      <w:r>
+        <w:rPr>
+          <w:rFonts w:ascii="Calibri" w:hAnsi="Calibri" w:cs="Calibri"/>
+          <w:i/>
+          <w:iCs/>
+          <w:sz w:val="24"/>
+        </w:rPr>
+        <w:t>JAMA Network Open</w:t>
+      </w:r>
+      <w:r>
+        <w:rPr>
+          <w:rFonts w:ascii="Calibri" w:hAnsi="Calibri" w:cs="Calibri"/>
+          <w:sz w:val="24"/>
+        </w:rPr>
+        <w:t xml:space="preserve"> 2021; </w:t>
+      </w:r>
+      <w:r>
+        <w:rPr>
+          <w:rFonts w:ascii="Calibri" w:hAnsi="Calibri" w:cs="Calibri"/>
+          <w:b/>
+          <w:bCs/>
+          <w:sz w:val="24"/>
+        </w:rPr>
+        <w:t>4</w:t>
+      </w:r>
+      <w:r>
+        <w:rPr>
+          <w:rFonts w:ascii="Calibri" w:hAnsi="Calibri" w:cs="Calibri"/>
+          <w:sz w:val="24"/>
+        </w:rPr>
+        <w:t>: e2137257.</w:t>
+      </w:r>
+    </w:p>
+    <w:p>
+      <w:pPr>
+        <w:pStyle w:val="Bibliography"/>
+        <w:rPr>
+          <w:rFonts w:ascii="Calibri" w:hAnsi="Calibri" w:cs="Calibri"/>
+          <w:sz w:val="24"/>
+        </w:rPr>
+      </w:pPr>
+      <w:r>
+        <w:rPr>
+          <w:rFonts w:ascii="Calibri" w:hAnsi="Calibri" w:cs="Calibri"/>
+          <w:sz w:val="24"/>
+        </w:rPr>
+        <w:t>34</w:t>
+      </w:r>
+      <w:r>
+        <w:rPr>
+          <w:rFonts w:ascii="Calibri" w:hAnsi="Calibri" w:cs="Calibri"/>
+          <w:sz w:val="24"/>
+        </w:rPr>
+        <w:tab/>
+        <w:t xml:space="preserve">Sah P, Fitzpatrick MC, Zimmer CF, </w:t>
+      </w:r>
+      <w:r>
+        <w:rPr>
+          <w:rFonts w:ascii="Calibri" w:hAnsi="Calibri" w:cs="Calibri"/>
+          <w:i/>
+          <w:iCs/>
+          <w:sz w:val="24"/>
+        </w:rPr>
+        <w:t>et al.</w:t>
+      </w:r>
+      <w:r>
+        <w:rPr>
+          <w:rFonts w:ascii="Calibri" w:hAnsi="Calibri" w:cs="Calibri"/>
+          <w:sz w:val="24"/>
+        </w:rPr>
+        <w:t xml:space="preserve"> Asymptomatic SARS-CoV-2 infection: A systematic review and meta-analysis. </w:t>
+      </w:r>
+      <w:r>
+        <w:rPr>
+          <w:rFonts w:ascii="Calibri" w:hAnsi="Calibri" w:cs="Calibri"/>
+          <w:i/>
+          <w:iCs/>
+          <w:sz w:val="24"/>
+        </w:rPr>
+        <w:t>Proceedings of the National Academy of Sciences</w:t>
+      </w:r>
+      <w:r>
+        <w:rPr>
+          <w:rFonts w:ascii="Calibri" w:hAnsi="Calibri" w:cs="Calibri"/>
+          <w:sz w:val="24"/>
+        </w:rPr>
+        <w:t xml:space="preserve"> 2021; </w:t>
+      </w:r>
+      <w:r>
+        <w:rPr>
+          <w:rFonts w:ascii="Calibri" w:hAnsi="Calibri" w:cs="Calibri"/>
+          <w:b/>
+          <w:bCs/>
+          <w:sz w:val="24"/>
+        </w:rPr>
+        <w:t>118</w:t>
+      </w:r>
+      <w:r>
+        <w:rPr>
+          <w:rFonts w:ascii="Calibri" w:hAnsi="Calibri" w:cs="Calibri"/>
+          <w:sz w:val="24"/>
+        </w:rPr>
+        <w:t>: e2109229118.</w:t>
+      </w:r>
+    </w:p>
+    <w:p>
+      <w:pPr>
+        <w:pStyle w:val="Bibliography"/>
+        <w:rPr>
+          <w:rFonts w:ascii="Calibri" w:hAnsi="Calibri" w:cs="Calibri"/>
+          <w:sz w:val="24"/>
+        </w:rPr>
+      </w:pPr>
+      <w:r>
+        <w:rPr>
+          <w:rFonts w:ascii="Calibri" w:hAnsi="Calibri" w:cs="Calibri"/>
+          <w:sz w:val="24"/>
+        </w:rPr>
+        <w:t>35</w:t>
       </w:r>
       <w:r>
         <w:rPr>
@@ -7533,13 +7614,21 @@
     </w:p>
     <w:p>
       <w:pPr>
-        <w:ind w:left="0"/>
+        <w:ind w:left="748"/>
         <w:rPr>
           <w:sz w:val="24"/>
           <w:szCs w:val="24"/>
           <w:lang w:val="en-GB"/>
         </w:rPr>
       </w:pPr>
+      <w:r>
+        <w:rPr>
+          <w:sz w:val="24"/>
+          <w:szCs w:val="24"/>
+          <w:lang w:val="en-GB"/>
+        </w:rPr>
+        <w:br w:type="page"/>
+      </w:r>
     </w:p>
     <w:p>
       <w:pPr>
@@ -7558,11 +7647,12 @@
           <w:szCs w:val="24"/>
           <w:lang w:val="en-GB"/>
         </w:rPr>
+        <w:lastRenderedPageBreak/>
         <w:drawing>
-          <wp:inline distT="0" distB="0" distL="0" distR="0" wp14:anchorId="2E535A73" wp14:editId="4EC1A96B">
-            <wp:extent cx="5731510" cy="2646680"/>
-            <wp:effectExtent l="19050" t="19050" r="21590" b="20320"/>
-            <wp:docPr id="1" name="Picture 1" descr="Chart, bubble chart&#10;&#10;Description automatically generated"/>
+          <wp:inline distT="0" distB="0" distL="0" distR="0" wp14:anchorId="4AA1D8EB" wp14:editId="719F72CE">
+            <wp:extent cx="5721350" cy="2540000"/>
+            <wp:effectExtent l="19050" t="19050" r="12700" b="12700"/>
+            <wp:docPr id="4" name="Picture 4"/>
             <wp:cNvGraphicFramePr>
               <a:graphicFrameLocks xmlns:a="http://schemas.openxmlformats.org/drawingml/2006/main" noChangeAspect="1"/>
             </wp:cNvGraphicFramePr>
@@ -7570,7 +7660,7 @@
               <a:graphicData uri="http://schemas.openxmlformats.org/drawingml/2006/picture">
                 <pic:pic xmlns:pic="http://schemas.openxmlformats.org/drawingml/2006/picture">
                   <pic:nvPicPr>
-                    <pic:cNvPr id="1" name="Picture 1" descr="Chart, bubble chart&#10;&#10;Description automatically generated"/>
+                    <pic:cNvPr id="0" name="Picture 3"/>
                     <pic:cNvPicPr>
                       <a:picLocks noChangeAspect="1" noChangeArrowheads="1"/>
                     </pic:cNvPicPr>
@@ -7591,13 +7681,13 @@
                   <pic:spPr bwMode="auto">
                     <a:xfrm>
                       <a:off x="0" y="0"/>
-                      <a:ext cx="5731510" cy="2646680"/>
+                      <a:ext cx="5721350" cy="2540000"/>
                     </a:xfrm>
                     <a:prstGeom prst="rect">
                       <a:avLst/>
                     </a:prstGeom>
                     <a:noFill/>
-                    <a:ln>
+                    <a:ln w="3175">
                       <a:solidFill>
                         <a:schemeClr val="tx1"/>
                       </a:solidFill>
@@ -7881,27 +7971,7 @@
                 <w:szCs w:val="16"/>
                 <w:lang w:val="en-GB"/>
               </w:rPr>
-              <w:t>A</w:t>
-            </w:r>
-            <w:r>
-              <w:rPr>
-                <w:b/>
-                <w:bCs/>
-                <w:sz w:val="16"/>
-                <w:szCs w:val="16"/>
-                <w:lang w:val="en-GB"/>
-              </w:rPr>
-              <w:t>cute component</w:t>
-            </w:r>
-            <w:r>
-              <w:rPr>
-                <w:b/>
-                <w:bCs/>
-                <w:sz w:val="16"/>
-                <w:szCs w:val="16"/>
-                <w:lang w:val="en-GB"/>
-              </w:rPr>
-              <w:t xml:space="preserve"> – Omicron variant</w:t>
+              <w:t>Acute component – Omicron variant</w:t>
             </w:r>
           </w:p>
         </w:tc>
@@ -8080,7 +8150,7 @@
                 <w:szCs w:val="16"/>
                 <w:lang w:val="en-GB"/>
               </w:rPr>
-              <w:instrText xml:space="preserve"> ADDIN ZOTERO_ITEM CSL_CITATION {"citationID":"Mz0SUQfZ","properties":{"formattedCitation":"\\super 28,29\\nosupersub{}","plainCitation":"28,29","noteIndex":0},"citationItems":[{"id":7781,"uris":["http://zotero.org/users/3111854/items/SITJFQ3Q"],"itemData":{"id":7781,"type":"article-journal","abstract":"Asymptomatic infections are potential sources of transmission for COVID-19.To evaluate the percentage of asymptomatic infections among individuals undergoing testing (tested population) and those with confirmed COVID-19 (confirmed population).PubMed, EMBASE, and ScienceDirect were searched on February 4, 2021.Cross-sectional studies, cohort studies, case series studies, and case series on transmission reporting the number of asymptomatic infections among the tested and confirmed COVID-19 populations that were published in Chinese or English were included.This meta-analysis was conducted following the Preferred Reporting Items for Systematic Reviews and Meta-Analyses (PRISMA) guideline. Random-effects models were used to estimate the pooled percentage and its 95% CI. Three researchers performed the data extraction independently.The percentage of asymptomatic infections among the tested and confirmed populations.Ninety-five unique eligible studies were included, covering 29 776 306 individuals undergoing testing. The pooled percentage of asymptomatic infections among the tested population was 0.25% (95% CI, 0.23%-0.27%), which was higher in nursing home residents or staff (4.52% [95% CI, 4.15%-4.89%]), air or cruise travelers (2.02% [95% CI, 1.66%-2.38%]), and pregnant women (2.34% [95% CI, 1.89%-2.78%]). The pooled percentage of asymptomatic infections among the confirmed population was 40.50% (95% CI, 33.50%-47.50%), which was higher in pregnant women (54.11% [95% CI, 39.16%-69.05%]), air or cruise travelers (52.91% [95% CI, 36.08%-69.73%]), and nursing home residents or staff (47.53% [95% CI, 36.36%-58.70%]).In this meta-analysis of the percentage of asymptomatic SARS-CoV-2 infections among populations tested for and with confirmed COVID-19, the pooled percentage of asymptomatic infections was 0.25% among the tested population and 40.50% among the confirmed population. The high percentage of asymptomatic infections highlights the potential transmission risk of asymptomatic infections in communities.","container-title":"JAMA Network Open","DOI":"10.1001/jamanetworkopen.2021.37257","ISSN":"2574-3805","issue":"12","journalAbbreviation":"JAMA Network Open","page":"e2137257","source":"Silverchair","title":"Global Percentage of Asymptomatic SARS-CoV-2 Infections Among the Tested Population and Individuals With Confirmed COVID-19 Diagnosis: A Systematic Review and Meta-analysis","title-short":"Global Percentage of Asymptomatic SARS-CoV-2 Infections Among the Tested Population and Individuals With Confirmed COVID-19 Diagnosis","volume":"4","author":[{"family":"Ma","given":"Qiuyue"},{"family":"Liu","given":"Jue"},{"family":"Liu","given":"Qiao"},{"family":"Kang","given":"Liangyu"},{"family":"Liu","given":"Runqing"},{"family":"Jing","given":"Wenzhan"},{"family":"Wu","given":"Yu"},{"family":"Liu","given":"Min"}],"issued":{"date-parts":[["2021",12,14]]}}},{"id":7911,"uris":["http://zotero.org/users/3111854/items/ALEXG55V"],"itemData":{"id":7911,"type":"article-journal","container-title":"Proceedings of the National Academy of Sciences","DOI":"10.1073/pnas.2109229118","issue":"34","note":"publisher: Proceedings of the National Academy of Sciences","page":"e2109229118","source":"pnas.org (Atypon)","title":"Asymptomatic SARS-CoV-2 infection: A systematic review and meta-analysis","title-short":"Asymptomatic SARS-CoV-2 infection","volume":"118","author":[{"family":"Sah","given":"Pratha"},{"family":"Fitzpatrick","given":"Meagan C."},{"family":"Zimmer","given":"Charlotte F."},{"family":"Abdollahi","given":"Elaheh"},{"family":"Juden-Kelly","given":"Lyndon"},{"family":"Moghadas","given":"Seyed M."},{"family":"Singer","given":"Burton H."},{"family":"Galvani","given":"Alison P."}],"issued":{"date-parts":[["2021",8,24]]}}}],"schema":"https://github.com/citation-style-language/schema/raw/master/csl-citation.json"} </w:instrText>
+              <w:instrText xml:space="preserve"> ADDIN ZOTERO_ITEM CSL_CITATION {"citationID":"Mz0SUQfZ","properties":{"formattedCitation":"\\super 33,34\\nosupersub{}","plainCitation":"33,34","noteIndex":0},"citationItems":[{"id":7781,"uris":["http://zotero.org/users/3111854/items/SITJFQ3Q"],"itemData":{"id":7781,"type":"article-journal","abstract":"Asymptomatic infections are potential sources of transmission for COVID-19.To evaluate the percentage of asymptomatic infections among individuals undergoing testing (tested population) and those with confirmed COVID-19 (confirmed population).PubMed, EMBASE, and ScienceDirect were searched on February 4, 2021.Cross-sectional studies, cohort studies, case series studies, and case series on transmission reporting the number of asymptomatic infections among the tested and confirmed COVID-19 populations that were published in Chinese or English were included.This meta-analysis was conducted following the Preferred Reporting Items for Systematic Reviews and Meta-Analyses (PRISMA) guideline. Random-effects models were used to estimate the pooled percentage and its 95% CI. Three researchers performed the data extraction independently.The percentage of asymptomatic infections among the tested and confirmed populations.Ninety-five unique eligible studies were included, covering 29 776 306 individuals undergoing testing. The pooled percentage of asymptomatic infections among the tested population was 0.25% (95% CI, 0.23%-0.27%), which was higher in nursing home residents or staff (4.52% [95% CI, 4.15%-4.89%]), air or cruise travelers (2.02% [95% CI, 1.66%-2.38%]), and pregnant women (2.34% [95% CI, 1.89%-2.78%]). The pooled percentage of asymptomatic infections among the confirmed population was 40.50% (95% CI, 33.50%-47.50%), which was higher in pregnant women (54.11% [95% CI, 39.16%-69.05%]), air or cruise travelers (52.91% [95% CI, 36.08%-69.73%]), and nursing home residents or staff (47.53% [95% CI, 36.36%-58.70%]).In this meta-analysis of the percentage of asymptomatic SARS-CoV-2 infections among populations tested for and with confirmed COVID-19, the pooled percentage of asymptomatic infections was 0.25% among the tested population and 40.50% among the confirmed population. The high percentage of asymptomatic infections highlights the potential transmission risk of asymptomatic infections in communities.","container-title":"JAMA Network Open","DOI":"10.1001/jamanetworkopen.2021.37257","ISSN":"2574-3805","issue":"12","journalAbbreviation":"JAMA Network Open","page":"e2137257","source":"Silverchair","title":"Global Percentage of Asymptomatic SARS-CoV-2 Infections Among the Tested Population and Individuals With Confirmed COVID-19 Diagnosis: A Systematic Review and Meta-analysis","title-short":"Global Percentage of Asymptomatic SARS-CoV-2 Infections Among the Tested Population and Individuals With Confirmed COVID-19 Diagnosis","volume":"4","author":[{"family":"Ma","given":"Qiuyue"},{"family":"Liu","given":"Jue"},{"family":"Liu","given":"Qiao"},{"family":"Kang","given":"Liangyu"},{"family":"Liu","given":"Runqing"},{"family":"Jing","given":"Wenzhan"},{"family":"Wu","given":"Yu"},{"family":"Liu","given":"Min"}],"issued":{"date-parts":[["2021",12,14]]}}},{"id":7911,"uris":["http://zotero.org/users/3111854/items/ALEXG55V"],"itemData":{"id":7911,"type":"article-journal","container-title":"Proceedings of the National Academy of Sciences","DOI":"10.1073/pnas.2109229118","issue":"34","note":"publisher: Proceedings of the National Academy of Sciences","page":"e2109229118","source":"pnas.org (Atypon)","title":"Asymptomatic SARS-CoV-2 infection: A systematic review and meta-analysis","title-short":"Asymptomatic SARS-CoV-2 infection","volume":"118","author":[{"family":"Sah","given":"Pratha"},{"family":"Fitzpatrick","given":"Meagan C."},{"family":"Zimmer","given":"Charlotte F."},{"family":"Abdollahi","given":"Elaheh"},{"family":"Juden-Kelly","given":"Lyndon"},{"family":"Moghadas","given":"Seyed M."},{"family":"Singer","given":"Burton H."},{"family":"Galvani","given":"Alison P."}],"issued":{"date-parts":[["2021",8,24]]}}}],"schema":"https://github.com/citation-style-language/schema/raw/master/csl-citation.json"} </w:instrText>
             </w:r>
             <w:r>
               <w:rPr>
@@ -8094,10 +8164,10 @@
               <w:rPr>
                 <w:rFonts w:ascii="Calibri" w:hAnsi="Calibri" w:cs="Calibri"/>
                 <w:sz w:val="16"/>
-                <w:szCs w:val="16"/>
+                <w:szCs w:val="24"/>
                 <w:vertAlign w:val="superscript"/>
               </w:rPr>
-              <w:t>28,29</w:t>
+              <w:t>33,34</w:t>
             </w:r>
             <w:r>
               <w:rPr>
@@ -8451,15 +8521,7 @@
                 <w:szCs w:val="16"/>
                 <w:lang w:val="en-GB"/>
               </w:rPr>
-              <w:t xml:space="preserve">Asymp </w:t>
-            </w:r>
-            <w:r>
-              <w:rPr>
-                <w:sz w:val="16"/>
-                <w:szCs w:val="16"/>
-                <w:lang w:val="en-GB"/>
-              </w:rPr>
-              <w:t>COVID-19</w:t>
+              <w:t>Asymp COVID-19</w:t>
             </w:r>
           </w:p>
         </w:tc>
@@ -8547,15 +8609,7 @@
                 <w:szCs w:val="16"/>
                 <w:lang w:val="en-GB"/>
               </w:rPr>
-              <w:t xml:space="preserve">Mild/mod </w:t>
-            </w:r>
-            <w:r>
-              <w:rPr>
-                <w:sz w:val="16"/>
-                <w:szCs w:val="16"/>
-                <w:lang w:val="en-GB"/>
-              </w:rPr>
-              <w:t>COVID-19</w:t>
+              <w:t>Mild/mod COVID-19</w:t>
             </w:r>
           </w:p>
         </w:tc>
@@ -8643,15 +8697,7 @@
                 <w:szCs w:val="16"/>
                 <w:lang w:val="en-GB"/>
               </w:rPr>
-              <w:t xml:space="preserve">Severe </w:t>
-            </w:r>
-            <w:r>
-              <w:rPr>
-                <w:sz w:val="16"/>
-                <w:szCs w:val="16"/>
-                <w:lang w:val="en-GB"/>
-              </w:rPr>
-              <w:t>COVID-19</w:t>
+              <w:t>Severe COVID-19</w:t>
             </w:r>
           </w:p>
         </w:tc>
@@ -8739,15 +8785,7 @@
                 <w:szCs w:val="16"/>
                 <w:lang w:val="en-GB"/>
               </w:rPr>
-              <w:t xml:space="preserve">Critical </w:t>
-            </w:r>
-            <w:r>
-              <w:rPr>
-                <w:sz w:val="16"/>
-                <w:szCs w:val="16"/>
-                <w:lang w:val="en-GB"/>
-              </w:rPr>
-              <w:t>COVID-19</w:t>
+              <w:t>Critical COVID-19</w:t>
             </w:r>
           </w:p>
         </w:tc>
@@ -10070,17 +10108,7 @@
                 <w:szCs w:val="16"/>
                 <w:lang w:val="en-GB"/>
               </w:rPr>
-              <w:t xml:space="preserve">Long COVID component </w:t>
-            </w:r>
-            <w:r>
-              <w:rPr>
-                <w:b/>
-                <w:bCs/>
-                <w:sz w:val="16"/>
-                <w:szCs w:val="16"/>
-                <w:lang w:val="en-GB"/>
-              </w:rPr>
-              <w:t>– Omicron variant</w:t>
+              <w:t>Long COVID component – Omicron variant</w:t>
             </w:r>
           </w:p>
         </w:tc>
@@ -10238,23 +10266,7 @@
                 <w:szCs w:val="16"/>
                 <w:lang w:val="en-GB"/>
               </w:rPr>
-              <w:t xml:space="preserve">From asymp </w:t>
-            </w:r>
-            <w:r>
-              <w:rPr>
-                <w:sz w:val="16"/>
-                <w:szCs w:val="16"/>
-                <w:lang w:val="en-GB"/>
-              </w:rPr>
-              <w:t xml:space="preserve">COVID-19 </w:t>
-            </w:r>
-            <w:r>
-              <w:rPr>
-                <w:sz w:val="16"/>
-                <w:szCs w:val="16"/>
-                <w:lang w:val="en-GB"/>
-              </w:rPr>
-              <w:t>to mod LCOVID</w:t>
+              <w:t>From asymp COVID-19 to mod LCOVID</w:t>
             </w:r>
           </w:p>
         </w:tc>
@@ -10350,23 +10362,7 @@
                 <w:szCs w:val="16"/>
                 <w:lang w:val="en-GB"/>
               </w:rPr>
-              <w:t xml:space="preserve">From asymp </w:t>
-            </w:r>
-            <w:r>
-              <w:rPr>
-                <w:sz w:val="16"/>
-                <w:szCs w:val="16"/>
-                <w:lang w:val="en-GB"/>
-              </w:rPr>
-              <w:t xml:space="preserve">COVID-19 </w:t>
-            </w:r>
-            <w:r>
-              <w:rPr>
-                <w:sz w:val="16"/>
-                <w:szCs w:val="16"/>
-                <w:lang w:val="en-GB"/>
-              </w:rPr>
-              <w:t>to severe LCOVID</w:t>
+              <w:t>From asymp COVID-19 to severe LCOVID</w:t>
             </w:r>
           </w:p>
         </w:tc>
@@ -10462,31 +10458,7 @@
                 <w:szCs w:val="16"/>
                 <w:lang w:val="en-GB"/>
               </w:rPr>
-              <w:t xml:space="preserve">From </w:t>
-            </w:r>
-            <w:r>
-              <w:rPr>
-                <w:sz w:val="16"/>
-                <w:szCs w:val="16"/>
-                <w:lang w:val="en-GB"/>
-              </w:rPr>
-              <w:t>mild/mod</w:t>
-            </w:r>
-            <w:r>
-              <w:rPr>
-                <w:sz w:val="16"/>
-                <w:szCs w:val="16"/>
-                <w:lang w:val="en-GB"/>
-              </w:rPr>
-              <w:t xml:space="preserve"> COVID-19 to </w:t>
-            </w:r>
-            <w:r>
-              <w:rPr>
-                <w:sz w:val="16"/>
-                <w:szCs w:val="16"/>
-                <w:lang w:val="en-GB"/>
-              </w:rPr>
-              <w:t>mild LCOVID</w:t>
+              <w:t>From mild/mod COVID-19 to mild LCOVID</w:t>
             </w:r>
           </w:p>
         </w:tc>
@@ -10582,39 +10554,7 @@
                 <w:szCs w:val="16"/>
                 <w:lang w:val="en-GB"/>
               </w:rPr>
-              <w:t xml:space="preserve">From </w:t>
-            </w:r>
-            <w:r>
-              <w:rPr>
-                <w:sz w:val="16"/>
-                <w:szCs w:val="16"/>
-                <w:lang w:val="en-GB"/>
-              </w:rPr>
-              <w:t xml:space="preserve">mild/mod </w:t>
-            </w:r>
-            <w:r>
-              <w:rPr>
-                <w:sz w:val="16"/>
-                <w:szCs w:val="16"/>
-                <w:lang w:val="en-GB"/>
-              </w:rPr>
-              <w:t>COVID-</w:t>
-            </w:r>
-            <w:r>
-              <w:rPr>
-                <w:sz w:val="16"/>
-                <w:szCs w:val="16"/>
-                <w:lang w:val="en-GB"/>
-              </w:rPr>
-              <w:t>19 to</w:t>
-            </w:r>
-            <w:r>
-              <w:rPr>
-                <w:sz w:val="16"/>
-                <w:szCs w:val="16"/>
-                <w:lang w:val="en-GB"/>
-              </w:rPr>
-              <w:t xml:space="preserve"> mod LCOVID</w:t>
+              <w:t>From mild/mod COVID-19 to mod LCOVID</w:t>
             </w:r>
           </w:p>
         </w:tc>
@@ -10710,39 +10650,7 @@
                 <w:szCs w:val="16"/>
                 <w:lang w:val="en-GB"/>
               </w:rPr>
-              <w:t xml:space="preserve">From </w:t>
-            </w:r>
-            <w:r>
-              <w:rPr>
-                <w:sz w:val="16"/>
-                <w:szCs w:val="16"/>
-                <w:lang w:val="en-GB"/>
-              </w:rPr>
-              <w:t xml:space="preserve">mild/mod </w:t>
-            </w:r>
-            <w:r>
-              <w:rPr>
-                <w:sz w:val="16"/>
-                <w:szCs w:val="16"/>
-                <w:lang w:val="en-GB"/>
-              </w:rPr>
-              <w:t>COVID-</w:t>
-            </w:r>
-            <w:r>
-              <w:rPr>
-                <w:sz w:val="16"/>
-                <w:szCs w:val="16"/>
-                <w:lang w:val="en-GB"/>
-              </w:rPr>
-              <w:t>19 to</w:t>
-            </w:r>
-            <w:r>
-              <w:rPr>
-                <w:sz w:val="16"/>
-                <w:szCs w:val="16"/>
-                <w:lang w:val="en-GB"/>
-              </w:rPr>
-              <w:t xml:space="preserve"> severe LCOVID</w:t>
+              <w:t>From mild/mod COVID-19 to severe LCOVID</w:t>
             </w:r>
           </w:p>
         </w:tc>
@@ -10838,23 +10746,7 @@
                 <w:szCs w:val="16"/>
                 <w:lang w:val="en-GB"/>
               </w:rPr>
-              <w:t xml:space="preserve">From </w:t>
-            </w:r>
-            <w:r>
-              <w:rPr>
-                <w:sz w:val="16"/>
-                <w:szCs w:val="16"/>
-                <w:lang w:val="en-GB"/>
-              </w:rPr>
-              <w:t>severe</w:t>
-            </w:r>
-            <w:r>
-              <w:rPr>
-                <w:sz w:val="16"/>
-                <w:szCs w:val="16"/>
-                <w:lang w:val="en-GB"/>
-              </w:rPr>
-              <w:t xml:space="preserve"> COVID-19 to mild LCOVID</w:t>
+              <w:t>From severe COVID-19 to mild LCOVID</w:t>
             </w:r>
           </w:p>
         </w:tc>
@@ -10950,23 +10842,7 @@
                 <w:szCs w:val="16"/>
                 <w:lang w:val="en-GB"/>
               </w:rPr>
-              <w:t xml:space="preserve">From </w:t>
-            </w:r>
-            <w:r>
-              <w:rPr>
-                <w:sz w:val="16"/>
-                <w:szCs w:val="16"/>
-                <w:lang w:val="en-GB"/>
-              </w:rPr>
-              <w:t>severe</w:t>
-            </w:r>
-            <w:r>
-              <w:rPr>
-                <w:sz w:val="16"/>
-                <w:szCs w:val="16"/>
-                <w:lang w:val="en-GB"/>
-              </w:rPr>
-              <w:t xml:space="preserve"> COVID-19 to mod LCOVID</w:t>
+              <w:t>From severe COVID-19 to mod LCOVID</w:t>
             </w:r>
           </w:p>
         </w:tc>
@@ -11062,39 +10938,7 @@
                 <w:szCs w:val="16"/>
                 <w:lang w:val="en-GB"/>
               </w:rPr>
-              <w:t xml:space="preserve">From </w:t>
-            </w:r>
-            <w:r>
-              <w:rPr>
-                <w:sz w:val="16"/>
-                <w:szCs w:val="16"/>
-                <w:lang w:val="en-GB"/>
-              </w:rPr>
-              <w:t>severe</w:t>
-            </w:r>
-            <w:r>
-              <w:rPr>
-                <w:sz w:val="16"/>
-                <w:szCs w:val="16"/>
-                <w:lang w:val="en-GB"/>
-              </w:rPr>
-              <w:t xml:space="preserve"> COVID-</w:t>
-            </w:r>
-            <w:r>
-              <w:rPr>
-                <w:sz w:val="16"/>
-                <w:szCs w:val="16"/>
-                <w:lang w:val="en-GB"/>
-              </w:rPr>
-              <w:t>19 to</w:t>
-            </w:r>
-            <w:r>
-              <w:rPr>
-                <w:sz w:val="16"/>
-                <w:szCs w:val="16"/>
-                <w:lang w:val="en-GB"/>
-              </w:rPr>
-              <w:t xml:space="preserve"> severe LCOVID</w:t>
+              <w:t>From severe COVID-19 to severe LCOVID</w:t>
             </w:r>
           </w:p>
         </w:tc>
@@ -11190,23 +11034,7 @@
                 <w:szCs w:val="16"/>
                 <w:lang w:val="en-GB"/>
               </w:rPr>
-              <w:t xml:space="preserve">From </w:t>
-            </w:r>
-            <w:r>
-              <w:rPr>
-                <w:sz w:val="16"/>
-                <w:szCs w:val="16"/>
-                <w:lang w:val="en-GB"/>
-              </w:rPr>
-              <w:t>critical</w:t>
-            </w:r>
-            <w:r>
-              <w:rPr>
-                <w:sz w:val="16"/>
-                <w:szCs w:val="16"/>
-                <w:lang w:val="en-GB"/>
-              </w:rPr>
-              <w:t xml:space="preserve"> COVID-19 to mild LCOVID</w:t>
+              <w:t>From critical COVID-19 to mild LCOVID</w:t>
             </w:r>
           </w:p>
         </w:tc>
@@ -11302,23 +11130,7 @@
                 <w:szCs w:val="16"/>
                 <w:lang w:val="en-GB"/>
               </w:rPr>
-              <w:t xml:space="preserve">From </w:t>
-            </w:r>
-            <w:r>
-              <w:rPr>
-                <w:sz w:val="16"/>
-                <w:szCs w:val="16"/>
-                <w:lang w:val="en-GB"/>
-              </w:rPr>
-              <w:t>critical</w:t>
-            </w:r>
-            <w:r>
-              <w:rPr>
-                <w:sz w:val="16"/>
-                <w:szCs w:val="16"/>
-                <w:lang w:val="en-GB"/>
-              </w:rPr>
-              <w:t xml:space="preserve"> COVID-19 to mod LCOVID</w:t>
+              <w:t>From critical COVID-19 to mod LCOVID</w:t>
             </w:r>
           </w:p>
         </w:tc>
@@ -11414,39 +11226,7 @@
                 <w:szCs w:val="16"/>
                 <w:lang w:val="en-GB"/>
               </w:rPr>
-              <w:t xml:space="preserve">From </w:t>
-            </w:r>
-            <w:r>
-              <w:rPr>
-                <w:sz w:val="16"/>
-                <w:szCs w:val="16"/>
-                <w:lang w:val="en-GB"/>
-              </w:rPr>
-              <w:t>critical</w:t>
-            </w:r>
-            <w:r>
-              <w:rPr>
-                <w:sz w:val="16"/>
-                <w:szCs w:val="16"/>
-                <w:lang w:val="en-GB"/>
-              </w:rPr>
-              <w:t xml:space="preserve"> COVID-</w:t>
-            </w:r>
-            <w:r>
-              <w:rPr>
-                <w:sz w:val="16"/>
-                <w:szCs w:val="16"/>
-                <w:lang w:val="en-GB"/>
-              </w:rPr>
-              <w:t>19 to</w:t>
-            </w:r>
-            <w:r>
-              <w:rPr>
-                <w:sz w:val="16"/>
-                <w:szCs w:val="16"/>
-                <w:lang w:val="en-GB"/>
-              </w:rPr>
-              <w:t xml:space="preserve"> severe LCOVID</w:t>
+              <w:t>From critical COVID-19 to severe LCOVID</w:t>
             </w:r>
           </w:p>
         </w:tc>
@@ -11752,23 +11532,7 @@
                 <w:szCs w:val="16"/>
                 <w:lang w:val="en-GB"/>
               </w:rPr>
-              <w:t xml:space="preserve">Severe </w:t>
-            </w:r>
-            <w:r>
-              <w:rPr>
-                <w:sz w:val="16"/>
-                <w:szCs w:val="16"/>
-                <w:lang w:val="en-GB"/>
-              </w:rPr>
-              <w:t>L</w:t>
-            </w:r>
-            <w:r>
-              <w:rPr>
-                <w:sz w:val="16"/>
-                <w:szCs w:val="16"/>
-                <w:lang w:val="en-GB"/>
-              </w:rPr>
-              <w:t>COVID</w:t>
+              <w:t>Severe LCOVID</w:t>
             </w:r>
           </w:p>
         </w:tc>
@@ -12943,23 +12707,7 @@
                 <w:szCs w:val="16"/>
                 <w:lang w:val="en-GB"/>
               </w:rPr>
-              <w:t xml:space="preserve">Mild </w:t>
-            </w:r>
-            <w:r>
-              <w:rPr>
-                <w:sz w:val="16"/>
-                <w:szCs w:val="16"/>
-                <w:lang w:val="en-GB"/>
-              </w:rPr>
-              <w:t>L</w:t>
-            </w:r>
-            <w:r>
-              <w:rPr>
-                <w:sz w:val="16"/>
-                <w:szCs w:val="16"/>
-                <w:lang w:val="en-GB"/>
-              </w:rPr>
-              <w:t>COVID</w:t>
+              <w:t>Mild LCOVID</w:t>
             </w:r>
           </w:p>
         </w:tc>
@@ -13047,23 +12795,7 @@
                 <w:szCs w:val="16"/>
                 <w:lang w:val="en-GB"/>
               </w:rPr>
-              <w:t>Mod</w:t>
-            </w:r>
-            <w:r>
-              <w:rPr>
-                <w:sz w:val="16"/>
-                <w:szCs w:val="16"/>
-                <w:lang w:val="en-GB"/>
-              </w:rPr>
-              <w:t xml:space="preserve"> </w:t>
-            </w:r>
-            <w:r>
-              <w:rPr>
-                <w:sz w:val="16"/>
-                <w:szCs w:val="16"/>
-                <w:lang w:val="en-GB"/>
-              </w:rPr>
-              <w:t>LCOVID</w:t>
+              <w:t>Mod LCOVID</w:t>
             </w:r>
           </w:p>
         </w:tc>
@@ -13151,31 +12883,7 @@
                 <w:szCs w:val="16"/>
                 <w:lang w:val="en-GB"/>
               </w:rPr>
-              <w:t>Severe</w:t>
-            </w:r>
-            <w:r>
-              <w:rPr>
-                <w:sz w:val="16"/>
-                <w:szCs w:val="16"/>
-                <w:lang w:val="en-GB"/>
-              </w:rPr>
-              <w:t xml:space="preserve"> </w:t>
-            </w:r>
-            <w:r>
-              <w:rPr>
-                <w:sz w:val="16"/>
-                <w:szCs w:val="16"/>
-                <w:lang w:val="en-GB"/>
-              </w:rPr>
-              <w:t>L</w:t>
-            </w:r>
-            <w:r>
-              <w:rPr>
-                <w:sz w:val="16"/>
-                <w:szCs w:val="16"/>
-                <w:lang w:val="en-GB"/>
-              </w:rPr>
-              <w:t>COVID</w:t>
+              <w:t>Severe LCOVID</w:t>
             </w:r>
           </w:p>
         </w:tc>
@@ -13514,29 +13222,6 @@
           <w:lang w:val="en-GB"/>
         </w:rPr>
       </w:pPr>
-    </w:p>
-    <w:p>
-      <w:pPr>
-        <w:ind w:left="0"/>
-        <w:rPr>
-          <w:b/>
-          <w:bCs/>
-          <w:sz w:val="24"/>
-          <w:szCs w:val="24"/>
-          <w:lang w:val="en-GB"/>
-        </w:rPr>
-      </w:pPr>
-      <w:r>
-        <w:rPr>
-          <w:b/>
-          <w:bCs/>
-          <w:sz w:val="24"/>
-          <w:szCs w:val="24"/>
-          <w:lang w:val="en-GB"/>
-        </w:rPr>
-        <w:lastRenderedPageBreak/>
-        <w:br w:type="page"/>
-      </w:r>
     </w:p>
     <w:p>
       <w:pPr>
@@ -13864,7 +13549,7 @@
                 <w:szCs w:val="24"/>
                 <w:shd w:val="clear" w:color="auto" w:fill="FFFFFF"/>
               </w:rPr>
-              <w:instrText xml:space="preserve"> ADDIN ZOTERO_ITEM CSL_CITATION {"citationID":"TRKnzCvJ","properties":{"formattedCitation":"\\super 30\\nosupersub{}","plainCitation":"30","noteIndex":0},"citationItems":[{"id":7855,"uris":["http://zotero.org/users/3111854/items/TTEVGWP5"],"itemData":{"id":7855,"type":"webpage","abstract":"Facts and statistics about the Age structure of Kenya. Updated as of 2020.","language":"en","title":"Kenya Age structure - Demographics","URL":"https://www.indexmundi.com/kenya/age_structure.html","accessed":{"date-parts":[["2022",6,15]]}}}],"schema":"https://github.com/citation-style-language/schema/raw/master/csl-citation.json"} </w:instrText>
+              <w:instrText xml:space="preserve"> ADDIN ZOTERO_ITEM CSL_CITATION {"citationID":"TRKnzCvJ","properties":{"formattedCitation":"\\super 35\\nosupersub{}","plainCitation":"35","noteIndex":0},"citationItems":[{"id":7855,"uris":["http://zotero.org/users/3111854/items/TTEVGWP5"],"itemData":{"id":7855,"type":"webpage","abstract":"Facts and statistics about the Age structure of Kenya. Updated as of 2020.","language":"en","title":"Kenya Age structure - Demographics","URL":"https://www.indexmundi.com/kenya/age_structure.html","accessed":{"date-parts":[["2022",6,15]]}}}],"schema":"https://github.com/citation-style-language/schema/raw/master/csl-citation.json"} </w:instrText>
             </w:r>
             <w:r>
               <w:rPr>
@@ -13883,7 +13568,7 @@
                 <w:szCs w:val="24"/>
                 <w:vertAlign w:val="superscript"/>
               </w:rPr>
-              <w:t>30</w:t>
+              <w:t>35</w:t>
             </w:r>
             <w:r>
               <w:rPr>
@@ -14014,7 +13699,7 @@
                 <w:szCs w:val="24"/>
                 <w:shd w:val="clear" w:color="auto" w:fill="FFFFFF"/>
               </w:rPr>
-              <w:instrText xml:space="preserve"> ADDIN ZOTERO_ITEM CSL_CITATION {"citationID":"EuItbEZy","properties":{"formattedCitation":"\\super 30\\nosupersub{}","plainCitation":"30","noteIndex":0},"citationItems":[{"id":7855,"uris":["http://zotero.org/users/3111854/items/TTEVGWP5"],"itemData":{"id":7855,"type":"webpage","abstract":"Facts and statistics about the Age structure of Kenya. Updated as of 2020.","language":"en","title":"Kenya Age structure - Demographics","URL":"https://www.indexmundi.com/kenya/age_structure.html","accessed":{"date-parts":[["2022",6,15]]}}}],"schema":"https://github.com/citation-style-language/schema/raw/master/csl-citation.json"} </w:instrText>
+              <w:instrText xml:space="preserve"> ADDIN ZOTERO_ITEM CSL_CITATION {"citationID":"EuItbEZy","properties":{"formattedCitation":"\\super 35\\nosupersub{}","plainCitation":"35","noteIndex":0},"citationItems":[{"id":7855,"uris":["http://zotero.org/users/3111854/items/TTEVGWP5"],"itemData":{"id":7855,"type":"webpage","abstract":"Facts and statistics about the Age structure of Kenya. Updated as of 2020.","language":"en","title":"Kenya Age structure - Demographics","URL":"https://www.indexmundi.com/kenya/age_structure.html","accessed":{"date-parts":[["2022",6,15]]}}}],"schema":"https://github.com/citation-style-language/schema/raw/master/csl-citation.json"} </w:instrText>
             </w:r>
             <w:r>
               <w:rPr>
@@ -14033,7 +13718,7 @@
                 <w:szCs w:val="24"/>
                 <w:vertAlign w:val="superscript"/>
               </w:rPr>
-              <w:t>30</w:t>
+              <w:t>35</w:t>
             </w:r>
             <w:r>
               <w:rPr>
@@ -14164,7 +13849,7 @@
                 <w:szCs w:val="24"/>
                 <w:shd w:val="clear" w:color="auto" w:fill="FFFFFF"/>
               </w:rPr>
-              <w:instrText xml:space="preserve"> ADDIN ZOTERO_ITEM CSL_CITATION {"citationID":"VPMbAwTG","properties":{"formattedCitation":"\\super 30\\nosupersub{}","plainCitation":"30","noteIndex":0},"citationItems":[{"id":7855,"uris":["http://zotero.org/users/3111854/items/TTEVGWP5"],"itemData":{"id":7855,"type":"webpage","abstract":"Facts and statistics about the Age structure of Kenya. Updated as of 2020.","language":"en","title":"Kenya Age structure - Demographics","URL":"https://www.indexmundi.com/kenya/age_structure.html","accessed":{"date-parts":[["2022",6,15]]}}}],"schema":"https://github.com/citation-style-language/schema/raw/master/csl-citation.json"} </w:instrText>
+              <w:instrText xml:space="preserve"> ADDIN ZOTERO_ITEM CSL_CITATION {"citationID":"VPMbAwTG","properties":{"formattedCitation":"\\super 35\\nosupersub{}","plainCitation":"35","noteIndex":0},"citationItems":[{"id":7855,"uris":["http://zotero.org/users/3111854/items/TTEVGWP5"],"itemData":{"id":7855,"type":"webpage","abstract":"Facts and statistics about the Age structure of Kenya. Updated as of 2020.","language":"en","title":"Kenya Age structure - Demographics","URL":"https://www.indexmundi.com/kenya/age_structure.html","accessed":{"date-parts":[["2022",6,15]]}}}],"schema":"https://github.com/citation-style-language/schema/raw/master/csl-citation.json"} </w:instrText>
             </w:r>
             <w:r>
               <w:rPr>
@@ -14183,7 +13868,7 @@
                 <w:szCs w:val="24"/>
                 <w:vertAlign w:val="superscript"/>
               </w:rPr>
-              <w:t>30</w:t>
+              <w:t>35</w:t>
             </w:r>
             <w:r>
               <w:rPr>
@@ -14314,7 +13999,7 @@
                 <w:szCs w:val="24"/>
                 <w:shd w:val="clear" w:color="auto" w:fill="FFFFFF"/>
               </w:rPr>
-              <w:instrText xml:space="preserve"> ADDIN ZOTERO_ITEM CSL_CITATION {"citationID":"631ijEiv","properties":{"formattedCitation":"\\super 30\\nosupersub{}","plainCitation":"30","noteIndex":0},"citationItems":[{"id":7855,"uris":["http://zotero.org/users/3111854/items/TTEVGWP5"],"itemData":{"id":7855,"type":"webpage","abstract":"Facts and statistics about the Age structure of Kenya. Updated as of 2020.","language":"en","title":"Kenya Age structure - Demographics","URL":"https://www.indexmundi.com/kenya/age_structure.html","accessed":{"date-parts":[["2022",6,15]]}}}],"schema":"https://github.com/citation-style-language/schema/raw/master/csl-citation.json"} </w:instrText>
+              <w:instrText xml:space="preserve"> ADDIN ZOTERO_ITEM CSL_CITATION {"citationID":"631ijEiv","properties":{"formattedCitation":"\\super 35\\nosupersub{}","plainCitation":"35","noteIndex":0},"citationItems":[{"id":7855,"uris":["http://zotero.org/users/3111854/items/TTEVGWP5"],"itemData":{"id":7855,"type":"webpage","abstract":"Facts and statistics about the Age structure of Kenya. Updated as of 2020.","language":"en","title":"Kenya Age structure - Demographics","URL":"https://www.indexmundi.com/kenya/age_structure.html","accessed":{"date-parts":[["2022",6,15]]}}}],"schema":"https://github.com/citation-style-language/schema/raw/master/csl-citation.json"} </w:instrText>
             </w:r>
             <w:r>
               <w:rPr>
@@ -14333,7 +14018,7 @@
                 <w:szCs w:val="24"/>
                 <w:vertAlign w:val="superscript"/>
               </w:rPr>
-              <w:t>30</w:t>
+              <w:t>35</w:t>
             </w:r>
             <w:r>
               <w:rPr>
@@ -14466,7 +14151,7 @@
                 <w:szCs w:val="24"/>
                 <w:shd w:val="clear" w:color="auto" w:fill="FFFFFF"/>
               </w:rPr>
-              <w:instrText xml:space="preserve"> ADDIN ZOTERO_ITEM CSL_CITATION {"citationID":"1sWKwkVk","properties":{"formattedCitation":"\\super 30\\nosupersub{}","plainCitation":"30","noteIndex":0},"citationItems":[{"id":7855,"uris":["http://zotero.org/users/3111854/items/TTEVGWP5"],"itemData":{"id":7855,"type":"webpage","abstract":"Facts and statistics about the Age structure of Kenya. Updated as of 2020.","language":"en","title":"Kenya Age structure - Demographics","URL":"https://www.indexmundi.com/kenya/age_structure.html","accessed":{"date-parts":[["2022",6,15]]}}}],"schema":"https://github.com/citation-style-language/schema/raw/master/csl-citation.json"} </w:instrText>
+              <w:instrText xml:space="preserve"> ADDIN ZOTERO_ITEM CSL_CITATION {"citationID":"1sWKwkVk","properties":{"formattedCitation":"\\super 35\\nosupersub{}","plainCitation":"35","noteIndex":0},"citationItems":[{"id":7855,"uris":["http://zotero.org/users/3111854/items/TTEVGWP5"],"itemData":{"id":7855,"type":"webpage","abstract":"Facts and statistics about the Age structure of Kenya. Updated as of 2020.","language":"en","title":"Kenya Age structure - Demographics","URL":"https://www.indexmundi.com/kenya/age_structure.html","accessed":{"date-parts":[["2022",6,15]]}}}],"schema":"https://github.com/citation-style-language/schema/raw/master/csl-citation.json"} </w:instrText>
             </w:r>
             <w:r>
               <w:rPr>
@@ -14485,7 +14170,7 @@
                 <w:szCs w:val="24"/>
                 <w:vertAlign w:val="superscript"/>
               </w:rPr>
-              <w:t>30</w:t>
+              <w:t>35</w:t>
             </w:r>
             <w:r>
               <w:rPr>
@@ -14868,7 +14553,7 @@
                 <w:szCs w:val="24"/>
                 <w:lang w:val="en-GB"/>
               </w:rPr>
-              <w:instrText xml:space="preserve"> ADDIN ZOTERO_ITEM CSL_CITATION {"citationID":"HRj8Dq4I","properties":{"formattedCitation":"\\super 20\\nosupersub{}","plainCitation":"20","noteIndex":0},"citationItems":[{"id":7858,"uris":["http://zotero.org/users/3111854/items/FAH2U2GM"],"itemData":{"id":7858,"type":"report","language":"en","page":"64","source":"Zotero","title":"GUIDELINES ON MANAGEMENT OF COVID-19 IN KENYA","issued":{"date-parts":[["2021"]]}}}],"schema":"https://github.com/citation-style-language/schema/raw/master/csl-citation.json"} </w:instrText>
+              <w:instrText xml:space="preserve"> ADDIN ZOTERO_ITEM CSL_CITATION {"citationID":"HRj8Dq4I","properties":{"formattedCitation":"\\super 21\\nosupersub{}","plainCitation":"21","noteIndex":0},"citationItems":[{"id":7858,"uris":["http://zotero.org/users/3111854/items/FAH2U2GM"],"itemData":{"id":7858,"type":"report","language":"en","page":"64","source":"Zotero","title":"GUIDELINES ON MANAGEMENT OF COVID-19 IN KENYA","issued":{"date-parts":[["2021"]]}}}],"schema":"https://github.com/citation-style-language/schema/raw/master/csl-citation.json"} </w:instrText>
             </w:r>
             <w:r>
               <w:rPr>
@@ -14885,7 +14570,7 @@
                 <w:szCs w:val="24"/>
                 <w:vertAlign w:val="superscript"/>
               </w:rPr>
-              <w:t>20</w:t>
+              <w:t>21</w:t>
             </w:r>
             <w:r>
               <w:rPr>
@@ -15066,7 +14751,7 @@
                 <w:szCs w:val="24"/>
                 <w:lang w:val="en-GB"/>
               </w:rPr>
-              <w:instrText xml:space="preserve"> ADDIN ZOTERO_ITEM CSL_CITATION {"citationID":"TAS3spLX","properties":{"formattedCitation":"\\super 20\\nosupersub{}","plainCitation":"20","noteIndex":0},"citationItems":[{"id":7858,"uris":["http://zotero.org/users/3111854/items/FAH2U2GM"],"itemData":{"id":7858,"type":"report","language":"en","page":"64","source":"Zotero","title":"GUIDELINES ON MANAGEMENT OF COVID-19 IN KENYA","issued":{"date-parts":[["2021"]]}}}],"schema":"https://github.com/citation-style-language/schema/raw/master/csl-citation.json"} </w:instrText>
+              <w:instrText xml:space="preserve"> ADDIN ZOTERO_ITEM CSL_CITATION {"citationID":"TAS3spLX","properties":{"formattedCitation":"\\super 21\\nosupersub{}","plainCitation":"21","noteIndex":0},"citationItems":[{"id":7858,"uris":["http://zotero.org/users/3111854/items/FAH2U2GM"],"itemData":{"id":7858,"type":"report","language":"en","page":"64","source":"Zotero","title":"GUIDELINES ON MANAGEMENT OF COVID-19 IN KENYA","issued":{"date-parts":[["2021"]]}}}],"schema":"https://github.com/citation-style-language/schema/raw/master/csl-citation.json"} </w:instrText>
             </w:r>
             <w:r>
               <w:rPr>
@@ -15083,7 +14768,7 @@
                 <w:szCs w:val="24"/>
                 <w:vertAlign w:val="superscript"/>
               </w:rPr>
-              <w:t>20</w:t>
+              <w:t>21</w:t>
             </w:r>
             <w:r>
               <w:rPr>
@@ -15211,7 +14896,7 @@
                 <w:szCs w:val="24"/>
                 <w:lang w:val="en-GB"/>
               </w:rPr>
-              <w:instrText xml:space="preserve"> ADDIN ZOTERO_ITEM CSL_CITATION {"citationID":"phwoJXVY","properties":{"formattedCitation":"\\super 20\\nosupersub{}","plainCitation":"20","noteIndex":0},"citationItems":[{"id":7858,"uris":["http://zotero.org/users/3111854/items/FAH2U2GM"],"itemData":{"id":7858,"type":"report","language":"en","page":"64","source":"Zotero","title":"GUIDELINES ON MANAGEMENT OF COVID-19 IN KENYA","issued":{"date-parts":[["2021"]]}}}],"schema":"https://github.com/citation-style-language/schema/raw/master/csl-citation.json"} </w:instrText>
+              <w:instrText xml:space="preserve"> ADDIN ZOTERO_ITEM CSL_CITATION {"citationID":"phwoJXVY","properties":{"formattedCitation":"\\super 21\\nosupersub{}","plainCitation":"21","noteIndex":0},"citationItems":[{"id":7858,"uris":["http://zotero.org/users/3111854/items/FAH2U2GM"],"itemData":{"id":7858,"type":"report","language":"en","page":"64","source":"Zotero","title":"GUIDELINES ON MANAGEMENT OF COVID-19 IN KENYA","issued":{"date-parts":[["2021"]]}}}],"schema":"https://github.com/citation-style-language/schema/raw/master/csl-citation.json"} </w:instrText>
             </w:r>
             <w:r>
               <w:rPr>
@@ -15228,7 +14913,7 @@
                 <w:szCs w:val="24"/>
                 <w:vertAlign w:val="superscript"/>
               </w:rPr>
-              <w:t>20</w:t>
+              <w:t>21</w:t>
             </w:r>
             <w:r>
               <w:rPr>
@@ -15388,7 +15073,7 @@
                 <w:szCs w:val="24"/>
                 <w:lang w:val="en-GB"/>
               </w:rPr>
-              <w:instrText xml:space="preserve"> ADDIN ZOTERO_ITEM CSL_CITATION {"citationID":"z9LF6dpv","properties":{"formattedCitation":"\\super 20\\nosupersub{}","plainCitation":"20","noteIndex":0},"citationItems":[{"id":7858,"uris":["http://zotero.org/users/3111854/items/FAH2U2GM"],"itemData":{"id":7858,"type":"report","language":"en","page":"64","source":"Zotero","title":"GUIDELINES ON MANAGEMENT OF COVID-19 IN KENYA","issued":{"date-parts":[["2021"]]}}}],"schema":"https://github.com/citation-style-language/schema/raw/master/csl-citation.json"} </w:instrText>
+              <w:instrText xml:space="preserve"> ADDIN ZOTERO_ITEM CSL_CITATION {"citationID":"z9LF6dpv","properties":{"formattedCitation":"\\super 21\\nosupersub{}","plainCitation":"21","noteIndex":0},"citationItems":[{"id":7858,"uris":["http://zotero.org/users/3111854/items/FAH2U2GM"],"itemData":{"id":7858,"type":"report","language":"en","page":"64","source":"Zotero","title":"GUIDELINES ON MANAGEMENT OF COVID-19 IN KENYA","issued":{"date-parts":[["2021"]]}}}],"schema":"https://github.com/citation-style-language/schema/raw/master/csl-citation.json"} </w:instrText>
             </w:r>
             <w:r>
               <w:rPr>
@@ -15405,7 +15090,7 @@
                 <w:szCs w:val="24"/>
                 <w:vertAlign w:val="superscript"/>
               </w:rPr>
-              <w:t>20</w:t>
+              <w:t>21</w:t>
             </w:r>
             <w:r>
               <w:rPr>
@@ -15686,7 +15371,7 @@
                 <w:szCs w:val="24"/>
                 <w:lang w:val="en-GB"/>
               </w:rPr>
-              <w:instrText xml:space="preserve"> ADDIN ZOTERO_ITEM CSL_CITATION {"citationID":"FDrO4Dnu","properties":{"formattedCitation":"\\super 19\\nosupersub{}","plainCitation":"19","noteIndex":0},"citationItems":[{"id":7863,"uris":["http://zotero.org/users/3111854/items/VDAWMRB6"],"itemData":{"id":7863,"type":"report","title":"COVID-19 rapid guideline: managing the long-term effects of COVID-19","URL":"https://www.nice.org.uk/guidance/ng188/resources/covid19-rapid-guideline-managing-the-longterm-effects-of-covid19-pdf-51035515742","author":[{"family":"NICE","given":""}],"accessed":{"date-parts":[["2022",6,15]]},"issued":{"date-parts":[["2022",1,3]]}},"locator":"-19"}],"schema":"https://github.com/citation-style-language/schema/raw/master/csl-citation.json"} </w:instrText>
+              <w:instrText xml:space="preserve"> ADDIN ZOTERO_ITEM CSL_CITATION {"citationID":"FDrO4Dnu","properties":{"formattedCitation":"\\super 20\\nosupersub{}","plainCitation":"20","noteIndex":0},"citationItems":[{"id":7863,"uris":["http://zotero.org/users/3111854/items/VDAWMRB6"],"itemData":{"id":7863,"type":"report","title":"COVID-19 rapid guideline: managing the long-term effects of COVID-19","URL":"https://www.nice.org.uk/guidance/ng188/resources/covid19-rapid-guideline-managing-the-longterm-effects-of-covid19-pdf-51035515742","author":[{"family":"NICE","given":""}],"accessed":{"date-parts":[["2022",6,15]]},"issued":{"date-parts":[["2022",1,3]]}},"locator":"-19"}],"schema":"https://github.com/citation-style-language/schema/raw/master/csl-citation.json"} </w:instrText>
             </w:r>
             <w:r>
               <w:rPr>
@@ -15703,7 +15388,7 @@
                 <w:szCs w:val="24"/>
                 <w:vertAlign w:val="superscript"/>
               </w:rPr>
-              <w:t>19</w:t>
+              <w:t>20</w:t>
             </w:r>
             <w:r>
               <w:rPr>
@@ -15955,7 +15640,7 @@
 
 <file path=word/comments.xml><?xml version="1.0" encoding="utf-8"?>
 <w:comments xmlns:wpc="http://schemas.microsoft.com/office/word/2010/wordprocessingCanvas" xmlns:cx="http://schemas.microsoft.com/office/drawing/2014/chartex" xmlns:cx1="http://schemas.microsoft.com/office/drawing/2015/9/8/chartex" xmlns:cx2="http://schemas.microsoft.com/office/drawing/2015/10/21/chartex" xmlns:cx3="http://schemas.microsoft.com/office/drawing/2016/5/9/chartex" xmlns:cx4="http://schemas.microsoft.com/office/drawing/2016/5/10/chartex" xmlns:cx5="http://schemas.microsoft.com/office/drawing/2016/5/11/chartex" xmlns:cx6="http://schemas.microsoft.com/office/drawing/2016/5/12/chartex" xmlns:cx7="http://schemas.microsoft.com/office/drawing/2016/5/13/chartex" xmlns:cx8="http://schemas.microsoft.com/office/drawing/2016/5/14/chartex" xmlns:mc="http://schemas.openxmlformats.org/markup-compatibility/2006" xmlns:aink="http://schemas.microsoft.com/office/drawing/2016/ink" xmlns:am3d="http://schemas.microsoft.com/office/drawing/2017/model3d" xmlns:o="urn:schemas-microsoft-com:office:office" xmlns:oel="http://schemas.microsoft.com/office/2019/extlst" xmlns:r="http://schemas.openxmlformats.org/officeDocument/2006/relationships" xmlns:m="http://schemas.openxmlformats.org/officeDocument/2006/math" xmlns:v="urn:schemas-microsoft-com:vml" xmlns:wp14="http://schemas.microsoft.com/office/word/2010/wordprocessingDrawing" xmlns:wp="http://schemas.openxmlformats.org/drawingml/2006/wordprocessingDrawing" xmlns:w10="urn:schemas-microsoft-com:office:word" xmlns:w="http://schemas.openxmlformats.org/wordprocessingml/2006/main" xmlns:w14="http://schemas.microsoft.com/office/word/2010/wordml" xmlns:w15="http://schemas.microsoft.com/office/word/2012/wordml" xmlns:w16cex="http://schemas.microsoft.com/office/word/2018/wordml/cex" xmlns:w16cid="http://schemas.microsoft.com/office/word/2016/wordml/cid" xmlns:w16="http://schemas.microsoft.com/office/word/2018/wordml" xmlns:w16sdtdh="http://schemas.microsoft.com/office/word/2020/wordml/sdtdatahash" xmlns:w16se="http://schemas.microsoft.com/office/word/2015/wordml/symex" xmlns:wpg="http://schemas.microsoft.com/office/word/2010/wordprocessingGroup" xmlns:wpi="http://schemas.microsoft.com/office/word/2010/wordprocessingInk" xmlns:wne="http://schemas.microsoft.com/office/word/2006/wordml" xmlns:wps="http://schemas.microsoft.com/office/word/2010/wordprocessingShape" mc:Ignorable="w14 w15 w16se w16cid w16 w16cex w16sdtdh wp14">
-  <w:comment w:id="0" w:author="Ângela Ben" w:date="2022-07-19T10:42:00Z" w:initials="ÂB">
+  <w:comment w:id="0" w:author="Ângela Ben" w:date="2022-07-25T11:17:00Z" w:initials="ÂB">
     <w:p>
       <w:pPr>
         <w:pStyle w:val="CommentText"/>
@@ -15968,9 +15653,135 @@
       </w:r>
       <w:r>
         <w:rPr>
-          <w:lang w:val="en-GB"/>
-        </w:rPr>
-        <w:t>This article is in the folder named article-1</w:t>
+          <w:noProof/>
+        </w:rPr>
+        <w:drawing>
+          <wp:inline distT="0" distB="0" distL="0" distR="0" wp14:anchorId="4FF451D6" wp14:editId="257BD3B6">
+            <wp:extent cx="5731510" cy="2555875"/>
+            <wp:effectExtent l="0" t="0" r="2540" b="0"/>
+            <wp:docPr id="1" name="Picture 1" descr="Image"/>
+            <wp:cNvGraphicFramePr>
+              <a:graphicFrameLocks xmlns:a="http://schemas.openxmlformats.org/drawingml/2006/main" noChangeAspect="1"/>
+            </wp:cNvGraphicFramePr>
+            <a:graphic xmlns:a="http://schemas.openxmlformats.org/drawingml/2006/main">
+              <a:graphicData uri="http://schemas.openxmlformats.org/drawingml/2006/picture">
+                <pic:pic xmlns:pic="http://schemas.openxmlformats.org/drawingml/2006/picture">
+                  <pic:nvPicPr>
+                    <pic:cNvPr id="1" name="Picture 1" descr="Image"/>
+                    <pic:cNvPicPr/>
+                  </pic:nvPicPr>
+                  <pic:blipFill>
+                    <a:blip r:embed="rId1">
+                      <a:extLst>
+                        <a:ext uri="{28A0092B-C50C-407E-A947-70E740481C1C}">
+                          <a14:useLocalDpi xmlns:a14="http://schemas.microsoft.com/office/drawing/2010/main" val="0"/>
+                        </a:ext>
+                      </a:extLst>
+                    </a:blip>
+                    <a:stretch>
+                      <a:fillRect/>
+                    </a:stretch>
+                  </pic:blipFill>
+                  <pic:spPr>
+                    <a:xfrm>
+                      <a:off x="0" y="0"/>
+                      <a:ext cx="5731510" cy="2555875"/>
+                    </a:xfrm>
+                    <a:prstGeom prst="rect">
+                      <a:avLst/>
+                    </a:prstGeom>
+                  </pic:spPr>
+                </pic:pic>
+              </a:graphicData>
+            </a:graphic>
+          </wp:inline>
+        </w:drawing>
+      </w:r>
+    </w:p>
+    <w:p>
+      <w:pPr>
+        <w:pStyle w:val="CommentText"/>
+      </w:pPr>
+    </w:p>
+    <w:p>
+      <w:pPr>
+        <w:pStyle w:val="CommentText"/>
+      </w:pPr>
+      <w:hyperlink r:id="rId2" w:history="1">
+        <w:r>
+          <w:rPr>
+            <w:rStyle w:val="Hyperlink"/>
+          </w:rPr>
+          <w:t>https://www.ncbi.nlm.nih.gov/pmc/articles/PMC8902869/</w:t>
+        </w:r>
+      </w:hyperlink>
+    </w:p>
+  </w:comment>
+  <w:comment w:id="1" w:author="Ângela Ben" w:date="2022-07-25T11:40:00Z" w:initials="ÂB">
+    <w:p>
+      <w:pPr>
+        <w:pStyle w:val="CommentText"/>
+      </w:pPr>
+      <w:r>
+        <w:rPr>
+          <w:rStyle w:val="CommentReference"/>
+        </w:rPr>
+        <w:annotationRef/>
+      </w:r>
+      <w:r>
+        <w:rPr>
+          <w:lang w:val="en-GB"/>
+        </w:rPr>
+        <w:t>Article 1 has detailed information using the Dutch Long COVID cohort data which, I think, can be also applied to the Long COVID prospective cohort in Kenya. What do you think?</w:t>
+      </w:r>
+    </w:p>
+  </w:comment>
+  <w:comment w:id="2" w:author="Ângela Ben" w:date="2022-07-25T11:51:00Z" w:initials="ÂB">
+    <w:p>
+      <w:pPr>
+        <w:pStyle w:val="CommentText"/>
+      </w:pPr>
+      <w:r>
+        <w:rPr>
+          <w:rStyle w:val="CommentReference"/>
+        </w:rPr>
+        <w:annotationRef/>
+      </w:r>
+      <w:r>
+        <w:rPr>
+          <w:lang w:val="en-GB"/>
+        </w:rPr>
+        <w:t>We can use a latent class analysis LCA instead of a PCA. I see that the LCA does not assume a linear relationship between independent variables and also did not require scaling of variables as the PCA does. In addition, you have experience with the LCA, which will be the best way to go. I know how to implement PCA in R as I did it before, but there is several practical guidance on how to implement LCA in R as well.</w:t>
+      </w:r>
+    </w:p>
+    <w:p>
+      <w:pPr>
+        <w:pStyle w:val="CommentText"/>
+      </w:pPr>
+      <w:r>
+        <w:rPr>
+          <w:lang w:val="en-GB"/>
+        </w:rPr>
+        <w:t>For example: https://www.jaredknowles.com/journal/2013/9/1/latent-variable-analysis-with-r-getting-setup-with-lavaan</w:t>
+      </w:r>
+    </w:p>
+  </w:comment>
+  <w:comment w:id="3" w:author="Ângela Ben" w:date="2022-07-25T11:54:00Z" w:initials="ÂB">
+    <w:p>
+      <w:pPr>
+        <w:pStyle w:val="CommentText"/>
+      </w:pPr>
+      <w:r>
+        <w:rPr>
+          <w:rStyle w:val="CommentReference"/>
+        </w:rPr>
+        <w:annotationRef/>
+      </w:r>
+      <w:r>
+        <w:rPr>
+          <w:lang w:val="en-GB"/>
+        </w:rPr>
+        <w:t>I was wondering if we could get data from Kenyan databases. So I could extract the transition probabilities directly from them instead of getting them from the literature. Should we approach KEMRI via Welcome Wami?</w:t>
       </w:r>
     </w:p>
   </w:comment>
@@ -15979,19 +15790,28 @@
 
 <file path=word/commentsExtended.xml><?xml version="1.0" encoding="utf-8"?>
 <w15:commentsEx xmlns:wpc="http://schemas.microsoft.com/office/word/2010/wordprocessingCanvas" xmlns:cx="http://schemas.microsoft.com/office/drawing/2014/chartex" xmlns:cx1="http://schemas.microsoft.com/office/drawing/2015/9/8/chartex" xmlns:cx2="http://schemas.microsoft.com/office/drawing/2015/10/21/chartex" xmlns:cx3="http://schemas.microsoft.com/office/drawing/2016/5/9/chartex" xmlns:cx4="http://schemas.microsoft.com/office/drawing/2016/5/10/chartex" xmlns:cx5="http://schemas.microsoft.com/office/drawing/2016/5/11/chartex" xmlns:cx6="http://schemas.microsoft.com/office/drawing/2016/5/12/chartex" xmlns:cx7="http://schemas.microsoft.com/office/drawing/2016/5/13/chartex" xmlns:cx8="http://schemas.microsoft.com/office/drawing/2016/5/14/chartex" xmlns:mc="http://schemas.openxmlformats.org/markup-compatibility/2006" xmlns:aink="http://schemas.microsoft.com/office/drawing/2016/ink" xmlns:am3d="http://schemas.microsoft.com/office/drawing/2017/model3d" xmlns:o="urn:schemas-microsoft-com:office:office" xmlns:oel="http://schemas.microsoft.com/office/2019/extlst" xmlns:r="http://schemas.openxmlformats.org/officeDocument/2006/relationships" xmlns:m="http://schemas.openxmlformats.org/officeDocument/2006/math" xmlns:v="urn:schemas-microsoft-com:vml" xmlns:wp14="http://schemas.microsoft.com/office/word/2010/wordprocessingDrawing" xmlns:wp="http://schemas.openxmlformats.org/drawingml/2006/wordprocessingDrawing" xmlns:w10="urn:schemas-microsoft-com:office:word" xmlns:w="http://schemas.openxmlformats.org/wordprocessingml/2006/main" xmlns:w14="http://schemas.microsoft.com/office/word/2010/wordml" xmlns:w15="http://schemas.microsoft.com/office/word/2012/wordml" xmlns:w16cex="http://schemas.microsoft.com/office/word/2018/wordml/cex" xmlns:w16cid="http://schemas.microsoft.com/office/word/2016/wordml/cid" xmlns:w16="http://schemas.microsoft.com/office/word/2018/wordml" xmlns:w16sdtdh="http://schemas.microsoft.com/office/word/2020/wordml/sdtdatahash" xmlns:w16se="http://schemas.microsoft.com/office/word/2015/wordml/symex" xmlns:wpg="http://schemas.microsoft.com/office/word/2010/wordprocessingGroup" xmlns:wpi="http://schemas.microsoft.com/office/word/2010/wordprocessingInk" xmlns:wne="http://schemas.microsoft.com/office/word/2006/wordml" xmlns:wps="http://schemas.microsoft.com/office/word/2010/wordprocessingShape" mc:Ignorable="w14 w15 w16se w16cid w16 w16cex w16sdtdh wp14">
-  <w15:commentEx w15:paraId="073E69D7" w15:done="0"/>
+  <w15:commentEx w15:paraId="14AD543A" w15:done="0"/>
+  <w15:commentEx w15:paraId="24FDC37E" w15:done="0"/>
+  <w15:commentEx w15:paraId="75923D3C" w15:done="0"/>
+  <w15:commentEx w15:paraId="336A0EFE" w15:done="0"/>
 </w15:commentsEx>
 </file>
 
 <file path=word/commentsExtensible.xml><?xml version="1.0" encoding="utf-8"?>
 <w16cex:commentsExtensible xmlns:wpc="http://schemas.microsoft.com/office/word/2010/wordprocessingCanvas" xmlns:cx="http://schemas.microsoft.com/office/drawing/2014/chartex" xmlns:cx1="http://schemas.microsoft.com/office/drawing/2015/9/8/chartex" xmlns:cx2="http://schemas.microsoft.com/office/drawing/2015/10/21/chartex" xmlns:cx3="http://schemas.microsoft.com/office/drawing/2016/5/9/chartex" xmlns:cx4="http://schemas.microsoft.com/office/drawing/2016/5/10/chartex" xmlns:cx5="http://schemas.microsoft.com/office/drawing/2016/5/11/chartex" xmlns:cx6="http://schemas.microsoft.com/office/drawing/2016/5/12/chartex" xmlns:cx7="http://schemas.microsoft.com/office/drawing/2016/5/13/chartex" xmlns:cx8="http://schemas.microsoft.com/office/drawing/2016/5/14/chartex" xmlns:mc="http://schemas.openxmlformats.org/markup-compatibility/2006" xmlns:aink="http://schemas.microsoft.com/office/drawing/2016/ink" xmlns:am3d="http://schemas.microsoft.com/office/drawing/2017/model3d" xmlns:o="urn:schemas-microsoft-com:office:office" xmlns:oel="http://schemas.microsoft.com/office/2019/extlst" xmlns:r="http://schemas.openxmlformats.org/officeDocument/2006/relationships" xmlns:m="http://schemas.openxmlformats.org/officeDocument/2006/math" xmlns:v="urn:schemas-microsoft-com:vml" xmlns:wp14="http://schemas.microsoft.com/office/word/2010/wordprocessingDrawing" xmlns:wp="http://schemas.openxmlformats.org/drawingml/2006/wordprocessingDrawing" xmlns:w10="urn:schemas-microsoft-com:office:word" xmlns:w="http://schemas.openxmlformats.org/wordprocessingml/2006/main" xmlns:w14="http://schemas.microsoft.com/office/word/2010/wordml" xmlns:w15="http://schemas.microsoft.com/office/word/2012/wordml" xmlns:w16cex="http://schemas.microsoft.com/office/word/2018/wordml/cex" xmlns:w16cid="http://schemas.microsoft.com/office/word/2016/wordml/cid" xmlns:w16="http://schemas.microsoft.com/office/word/2018/wordml" xmlns:w16sdtdh="http://schemas.microsoft.com/office/word/2020/wordml/sdtdatahash" xmlns:w16se="http://schemas.microsoft.com/office/word/2015/wordml/symex" xmlns:wpg="http://schemas.microsoft.com/office/word/2010/wordprocessingGroup" xmlns:wpi="http://schemas.microsoft.com/office/word/2010/wordprocessingInk" xmlns:wne="http://schemas.microsoft.com/office/word/2006/wordml" xmlns:wps="http://schemas.microsoft.com/office/word/2010/wordprocessingShape" mc:Ignorable="w14 w15 w16se w16cid w16 w16cex w16sdtdh wp14">
-  <w16cex:commentExtensible w16cex:durableId="26810913" w16cex:dateUtc="2022-07-19T08:42:00Z"/>
+  <w16cex:commentExtensible w16cex:durableId="2688FA30" w16cex:dateUtc="2022-07-25T09:17:00Z"/>
+  <w16cex:commentExtensible w16cex:durableId="2688FF9E" w16cex:dateUtc="2022-07-25T09:40:00Z"/>
+  <w16cex:commentExtensible w16cex:durableId="2689023B" w16cex:dateUtc="2022-07-25T09:51:00Z"/>
+  <w16cex:commentExtensible w16cex:durableId="268902E6" w16cex:dateUtc="2022-07-25T09:54:00Z"/>
 </w16cex:commentsExtensible>
 </file>
 
 <file path=word/commentsIds.xml><?xml version="1.0" encoding="utf-8"?>
 <w16cid:commentsIds xmlns:wpc="http://schemas.microsoft.com/office/word/2010/wordprocessingCanvas" xmlns:cx="http://schemas.microsoft.com/office/drawing/2014/chartex" xmlns:cx1="http://schemas.microsoft.com/office/drawing/2015/9/8/chartex" xmlns:cx2="http://schemas.microsoft.com/office/drawing/2015/10/21/chartex" xmlns:cx3="http://schemas.microsoft.com/office/drawing/2016/5/9/chartex" xmlns:cx4="http://schemas.microsoft.com/office/drawing/2016/5/10/chartex" xmlns:cx5="http://schemas.microsoft.com/office/drawing/2016/5/11/chartex" xmlns:cx6="http://schemas.microsoft.com/office/drawing/2016/5/12/chartex" xmlns:cx7="http://schemas.microsoft.com/office/drawing/2016/5/13/chartex" xmlns:cx8="http://schemas.microsoft.com/office/drawing/2016/5/14/chartex" xmlns:mc="http://schemas.openxmlformats.org/markup-compatibility/2006" xmlns:aink="http://schemas.microsoft.com/office/drawing/2016/ink" xmlns:am3d="http://schemas.microsoft.com/office/drawing/2017/model3d" xmlns:o="urn:schemas-microsoft-com:office:office" xmlns:oel="http://schemas.microsoft.com/office/2019/extlst" xmlns:r="http://schemas.openxmlformats.org/officeDocument/2006/relationships" xmlns:m="http://schemas.openxmlformats.org/officeDocument/2006/math" xmlns:v="urn:schemas-microsoft-com:vml" xmlns:wp14="http://schemas.microsoft.com/office/word/2010/wordprocessingDrawing" xmlns:wp="http://schemas.openxmlformats.org/drawingml/2006/wordprocessingDrawing" xmlns:w10="urn:schemas-microsoft-com:office:word" xmlns:w="http://schemas.openxmlformats.org/wordprocessingml/2006/main" xmlns:w14="http://schemas.microsoft.com/office/word/2010/wordml" xmlns:w15="http://schemas.microsoft.com/office/word/2012/wordml" xmlns:w16cex="http://schemas.microsoft.com/office/word/2018/wordml/cex" xmlns:w16cid="http://schemas.microsoft.com/office/word/2016/wordml/cid" xmlns:w16="http://schemas.microsoft.com/office/word/2018/wordml" xmlns:w16sdtdh="http://schemas.microsoft.com/office/word/2020/wordml/sdtdatahash" xmlns:w16se="http://schemas.microsoft.com/office/word/2015/wordml/symex" xmlns:wpg="http://schemas.microsoft.com/office/word/2010/wordprocessingGroup" xmlns:wpi="http://schemas.microsoft.com/office/word/2010/wordprocessingInk" xmlns:wne="http://schemas.microsoft.com/office/word/2006/wordml" xmlns:wps="http://schemas.microsoft.com/office/word/2010/wordprocessingShape" mc:Ignorable="w14 w15 w16se w16cid w16 w16cex w16sdtdh wp14">
-  <w16cid:commentId w16cid:paraId="073E69D7" w16cid:durableId="26810913"/>
+  <w16cid:commentId w16cid:paraId="14AD543A" w16cid:durableId="2688FA30"/>
+  <w16cid:commentId w16cid:paraId="24FDC37E" w16cid:durableId="2688FF9E"/>
+  <w16cid:commentId w16cid:paraId="75923D3C" w16cid:durableId="2689023B"/>
+  <w16cid:commentId w16cid:paraId="336A0EFE" w16cid:durableId="268902E6"/>
 </w16cid:commentsIds>
 </file>
 
@@ -16656,6 +16476,7 @@
   <w:style w:type="character" w:default="1" w:styleId="DefaultParagraphFont">
     <w:name w:val="Default Paragraph Font"/>
     <w:uiPriority w:val="1"/>
+    <w:semiHidden/>
     <w:unhideWhenUsed/>
   </w:style>
   <w:style w:type="table" w:default="1" w:styleId="TableNormal">
@@ -16921,6 +16742,23 @@
         </w:tcBorders>
       </w:tcPr>
     </w:tblStylePr>
+  </w:style>
+  <w:style w:type="paragraph" w:customStyle="1" w:styleId="Default">
+    <w:name w:val="Default"/>
+    <w:rsid w:val="00E54DB7"/>
+    <w:pPr>
+      <w:autoSpaceDE w:val="0"/>
+      <w:autoSpaceDN w:val="0"/>
+      <w:adjustRightInd w:val="0"/>
+      <w:spacing w:after="0" w:line="240" w:lineRule="auto"/>
+      <w:ind w:left="0"/>
+    </w:pPr>
+    <w:rPr>
+      <w:rFonts w:ascii="Times New Roman" w:hAnsi="Times New Roman" w:cs="Times New Roman"/>
+      <w:color w:val="000000"/>
+      <w:sz w:val="24"/>
+      <w:szCs w:val="24"/>
+    </w:rPr>
   </w:style>
 </w:styles>
 </file>

</xml_diff>